<commit_message>
Going through the comments
</commit_message>
<xml_diff>
--- a/Conclusion.docx
+++ b/Conclusion.docx
@@ -8,6 +8,179 @@
           <w:b/>
           <w:sz w:val="28"/>
           <w:szCs w:val="28"/>
+        </w:rPr>
+      </w:pPr>
+      <w:r>
+        <w:rPr>
+          <w:b/>
+          <w:sz w:val="28"/>
+          <w:szCs w:val="28"/>
+        </w:rPr>
+        <w:t xml:space="preserve">Roland: </w:t>
+      </w:r>
+      <w:r>
+        <w:rPr>
+          <w:b/>
+          <w:sz w:val="28"/>
+          <w:szCs w:val="28"/>
+        </w:rPr>
+        <w:t>„</w:t>
+      </w:r>
+      <w:r>
+        <w:t>Zusammenfassung des Literaturkapitels, wo Du nochmal knapp beschreibst, was Du aus dem diskutierten mitnimmst: welche Patterns, welche Sensoren, welche Interaktionsformen/Visualisierungen?</w:t>
+      </w:r>
+      <w:r>
+        <w:t>“</w:t>
+      </w:r>
+    </w:p>
+    <w:p>
+      <w:r>
+        <w:t>„</w:t>
+      </w:r>
+      <w:r>
+        <w:t xml:space="preserve">ich würde versuchen, basierend auf Deinem Literaturergebnis Bestandteile des Frameworks auszuwählen und zusammenzustellen, die speziell sind für AR oder spezifische Probleme von AR lösen. Dabei kannst Du bewusst eine Einschränkung vornehmen auf </w:t>
+      </w:r>
+      <w:proofErr w:type="spellStart"/>
+      <w:r>
+        <w:t>Hololens</w:t>
+      </w:r>
+      <w:proofErr w:type="spellEnd"/>
+      <w:r>
+        <w:t xml:space="preserve"> (und vergleichbare Geräte) als Plattform. Das führt Dich z.B. zur Dis</w:t>
+      </w:r>
+      <w:r>
+        <w:t>kussion von folgenden Aspekten:</w:t>
+      </w:r>
+    </w:p>
+    <w:p>
+      <w:r>
+        <w:t>- Game design (erstellen von Spielen für unbekannte Räume, Spiele mit/ohne Bezug zum Raum)</w:t>
+      </w:r>
+    </w:p>
+    <w:p>
+      <w:r>
+        <w:t>- Interaktion (Steuerung, Navigation, Auswahl)</w:t>
+      </w:r>
+    </w:p>
+    <w:p>
+      <w:r>
+        <w:t>- Visualisierung (HUD, Navigationshilfen, virtuelle Objekte und ihre Platzierung, NPCs)</w:t>
+      </w:r>
+    </w:p>
+    <w:p>
+      <w:r>
+        <w:t xml:space="preserve">- optional: Multiplayer-Fragen? (z.B. </w:t>
+      </w:r>
+      <w:proofErr w:type="spellStart"/>
+      <w:r>
+        <w:t>sharing</w:t>
+      </w:r>
+      <w:proofErr w:type="spellEnd"/>
+      <w:r>
+        <w:t xml:space="preserve"> von Hologrammen? Was wäre mit remote-</w:t>
+      </w:r>
+      <w:proofErr w:type="spellStart"/>
+      <w:r>
+        <w:t>multiplayer</w:t>
+      </w:r>
+      <w:proofErr w:type="spellEnd"/>
+      <w:r>
+        <w:t>?)</w:t>
+      </w:r>
+    </w:p>
+    <w:p>
+      <w:r>
+        <w:t>Daraus lassen sich dann Vorschläge/Konzepte ableiten, von denen ausgewählte in Deinem Prototypen landen</w:t>
+      </w:r>
+      <w:r>
+        <w:t>“</w:t>
+      </w:r>
+    </w:p>
+    <w:p/>
+    <w:p>
+      <w:pPr>
+        <w:rPr>
+          <w:b/>
+          <w:sz w:val="28"/>
+          <w:szCs w:val="28"/>
+          <w:lang w:val="en-US"/>
+        </w:rPr>
+      </w:pPr>
+      <w:r>
+        <w:rPr>
+          <w:b/>
+          <w:sz w:val="28"/>
+          <w:szCs w:val="28"/>
+          <w:lang w:val="en-US"/>
+        </w:rPr>
+        <w:t xml:space="preserve">0. </w:t>
+      </w:r>
+      <w:proofErr w:type="spellStart"/>
+      <w:r>
+        <w:rPr>
+          <w:b/>
+          <w:sz w:val="28"/>
+          <w:szCs w:val="28"/>
+          <w:lang w:val="en-US"/>
+        </w:rPr>
+        <w:t>Lamantia</w:t>
+      </w:r>
+      <w:proofErr w:type="spellEnd"/>
+      <w:r>
+        <w:rPr>
+          <w:b/>
+          <w:sz w:val="28"/>
+          <w:szCs w:val="28"/>
+          <w:lang w:val="en-US"/>
+        </w:rPr>
+        <w:t xml:space="preserve"> (2009):</w:t>
+      </w:r>
+    </w:p>
+    <w:p>
+      <w:pPr>
+        <w:rPr>
+          <w:lang w:val="en-US"/>
+        </w:rPr>
+      </w:pPr>
+      <w:proofErr w:type="spellStart"/>
+      <w:r>
+        <w:t>Conclu</w:t>
+      </w:r>
+      <w:proofErr w:type="spellEnd"/>
+      <w:r>
+        <w:t>.:</w:t>
+      </w:r>
+      <w:r>
+        <w:rPr>
+          <w:i/>
+          <w:lang w:val="en-US"/>
+        </w:rPr>
+        <w:t xml:space="preserve"> </w:t>
+      </w:r>
+      <w:proofErr w:type="spellStart"/>
+      <w:r>
+        <w:rPr>
+          <w:i/>
+          <w:lang w:val="en-US"/>
+        </w:rPr>
+        <w:t>Holochess</w:t>
+      </w:r>
+      <w:proofErr w:type="spellEnd"/>
+      <w:r>
+        <w:rPr>
+          <w:lang w:val="en-US"/>
+        </w:rPr>
+        <w:t xml:space="preserve"> experiences consist of presenting entirely virtual objects to the AR environment. It is likely that many commercial Augmented Reality games will rely on this interaction pattern, especially if they are not location-based.</w:t>
+      </w:r>
+      <w:bookmarkStart w:id="0" w:name="_GoBack"/>
+      <w:bookmarkEnd w:id="0"/>
+    </w:p>
+    <w:p>
+      <w:pPr>
+        <w:rPr>
+          <w:b/>
+          <w:sz w:val="28"/>
+          <w:szCs w:val="28"/>
           <w:lang w:val="en-US"/>
         </w:rPr>
       </w:pPr>
@@ -264,6 +437,7 @@
         </w:numPr>
       </w:pPr>
       <w:r>
+        <w:lastRenderedPageBreak/>
         <w:t>Notice a situation “where one feels good.”</w:t>
       </w:r>
     </w:p>
@@ -684,7 +858,6 @@
         <w:rPr>
           <w:lang w:val="en-US"/>
         </w:rPr>
-        <w:lastRenderedPageBreak/>
         <w:t>“</w:t>
       </w:r>
       <w:r>
@@ -1058,6 +1231,7 @@
         <w:rPr>
           <w:lang w:val="en-US"/>
         </w:rPr>
+        <w:lastRenderedPageBreak/>
         <w:t>Name</w:t>
       </w:r>
     </w:p>
@@ -1542,7 +1716,6 @@
         <w:rPr>
           <w:lang w:val="en-US"/>
         </w:rPr>
-        <w:lastRenderedPageBreak/>
         <w:t xml:space="preserve">Each pattern has a </w:t>
       </w:r>
       <w:r>
@@ -1901,6 +2074,7 @@
         <w:rPr>
           <w:lang w:val="en-US"/>
         </w:rPr>
+        <w:lastRenderedPageBreak/>
         <w:t xml:space="preserve">The </w:t>
       </w:r>
       <w:r>
@@ -2263,6 +2437,7 @@
           <w:b/>
           <w:sz w:val="28"/>
           <w:szCs w:val="28"/>
+          <w:lang w:val="en-US"/>
         </w:rPr>
       </w:pPr>
       <w:r>
@@ -2288,6 +2463,7 @@
           <w:b/>
           <w:sz w:val="28"/>
           <w:szCs w:val="28"/>
+          <w:lang w:val="en-US"/>
         </w:rPr>
         <w:t>(2016):</w:t>
       </w:r>
@@ -2331,11 +2507,7 @@
         <w:fldChar w:fldCharType="end"/>
       </w:r>
       <w:r>
-        <w:t xml:space="preserve"> mapped high level functions to low level functions and the latter to associated sensors. The paper also provides an overview of “the state-of-the-art sensors in </w:t>
-      </w:r>
-      <w:r>
-        <w:lastRenderedPageBreak/>
-        <w:t>terms of their technical specifications, possible limitations, standards, and platforms.” Furthermore the paper presents challenges associated with linking different kinds of sensors in a system, such as incompatibility with each other or the system architecture, data synchronization and amount of data.</w:t>
+        <w:t xml:space="preserve"> mapped high level functions to low level functions and the latter to associated sensors. The paper also provides an overview of “the state-of-the-art sensors in terms of their technical specifications, possible limitations, standards, and platforms.” Furthermore the paper presents challenges associated with linking different kinds of sensors in a system, such as incompatibility with each other or the system architecture, data synchronization and amount of data.</w:t>
       </w:r>
     </w:p>
     <w:p>
@@ -2373,8 +2545,6 @@
         </w:rPr>
         <w:t>nicht</w:t>
       </w:r>
-      <w:bookmarkStart w:id="0" w:name="_GoBack"/>
-      <w:bookmarkEnd w:id="0"/>
       <w:proofErr w:type="spellEnd"/>
     </w:p>
     <w:p>
@@ -2678,7 +2848,6 @@
         </w:numPr>
       </w:pPr>
       <w:r>
-        <w:lastRenderedPageBreak/>
         <w:t>Compatibility of the different hardware drivers associated with the sensors.</w:t>
       </w:r>
     </w:p>
@@ -2853,6 +3022,7 @@
                 <w:b/>
                 <w:lang w:val="en-US"/>
               </w:rPr>
+              <w:lastRenderedPageBreak/>
               <w:t>Relevant Tasks</w:t>
             </w:r>
           </w:p>
@@ -3985,17 +4155,7 @@
                 <w:szCs w:val="20"/>
                 <w:lang w:val="en-US"/>
               </w:rPr>
-              <w:t xml:space="preserve">Optical tracking using depth scanner, Smart armband sensing muscle </w:t>
-            </w:r>
-            <w:r>
-              <w:rPr>
-                <w:rFonts w:ascii="Cambria" w:hAnsi="Cambria"/>
-                <w:sz w:val="20"/>
-                <w:szCs w:val="20"/>
-                <w:lang w:val="en-US"/>
-              </w:rPr>
-              <w:lastRenderedPageBreak/>
-              <w:t>movement</w:t>
+              <w:t>Optical tracking using depth scanner, Smart armband sensing muscle movement</w:t>
             </w:r>
           </w:p>
         </w:tc>
@@ -4034,7 +4194,6 @@
                 <w:szCs w:val="20"/>
                 <w:lang w:val="en-US"/>
               </w:rPr>
-              <w:lastRenderedPageBreak/>
               <w:t>Myo</w:t>
             </w:r>
             <w:proofErr w:type="spellEnd"/>
@@ -4045,17 +4204,7 @@
                 <w:szCs w:val="20"/>
                 <w:lang w:val="en-US"/>
               </w:rPr>
-              <w:t xml:space="preserve"> Gesture control armband, Leap Motion </w:t>
-            </w:r>
-            <w:r>
-              <w:rPr>
-                <w:rFonts w:ascii="Cambria" w:hAnsi="Cambria"/>
-                <w:sz w:val="20"/>
-                <w:szCs w:val="20"/>
-                <w:lang w:val="en-US"/>
-              </w:rPr>
-              <w:lastRenderedPageBreak/>
-              <w:t>controller</w:t>
+              <w:t xml:space="preserve"> Gesture control armband, Leap Motion controller</w:t>
             </w:r>
           </w:p>
         </w:tc>
@@ -4096,7 +4245,6 @@
                 <w:szCs w:val="20"/>
                 <w:lang w:val="en-US"/>
               </w:rPr>
-              <w:lastRenderedPageBreak/>
               <w:t>Contextualisation</w:t>
             </w:r>
             <w:proofErr w:type="spellEnd"/>
@@ -4733,6 +4881,7 @@
                 <w:sz w:val="20"/>
                 <w:szCs w:val="20"/>
               </w:rPr>
+              <w:lastRenderedPageBreak/>
               <w:t xml:space="preserve">Virtual/ </w:t>
             </w:r>
             <w:proofErr w:type="spellStart"/>
@@ -6411,7 +6560,6 @@
                 <w:sz w:val="20"/>
                 <w:szCs w:val="20"/>
               </w:rPr>
-              <w:lastRenderedPageBreak/>
               <w:t>Mindwave</w:t>
             </w:r>
             <w:proofErr w:type="spellEnd"/>
@@ -6472,7 +6620,6 @@
                 <w:sz w:val="20"/>
                 <w:szCs w:val="20"/>
               </w:rPr>
-              <w:lastRenderedPageBreak/>
               <w:t>Directed</w:t>
             </w:r>
             <w:proofErr w:type="spellEnd"/>
@@ -6969,7 +7116,17 @@
                 <w:szCs w:val="20"/>
                 <w:lang w:val="en-US"/>
               </w:rPr>
-              <w:t>GSR has best references and more published papers for fatigue</w:t>
+              <w:t xml:space="preserve">GSR has best references and more published </w:t>
+            </w:r>
+            <w:r>
+              <w:rPr>
+                <w:rFonts w:ascii="Cambria" w:hAnsi="Cambria"/>
+                <w:sz w:val="20"/>
+                <w:szCs w:val="20"/>
+                <w:lang w:val="en-US"/>
+              </w:rPr>
+              <w:lastRenderedPageBreak/>
+              <w:t>papers for fatigue</w:t>
             </w:r>
           </w:p>
         </w:tc>
@@ -7006,6 +7163,7 @@
                 <w:szCs w:val="20"/>
                 <w:lang w:val="en-US"/>
               </w:rPr>
+              <w:lastRenderedPageBreak/>
               <w:t>MyndPlay</w:t>
             </w:r>
             <w:proofErr w:type="spellEnd"/>
@@ -7147,7 +7305,17 @@
                 <w:szCs w:val="20"/>
                 <w:lang w:val="en-US"/>
               </w:rPr>
-              <w:t xml:space="preserve"> system as used by BBMV</w:t>
+              <w:t xml:space="preserve"> system </w:t>
+            </w:r>
+            <w:r>
+              <w:rPr>
+                <w:rFonts w:ascii="Cambria" w:hAnsi="Cambria"/>
+                <w:sz w:val="20"/>
+                <w:szCs w:val="20"/>
+                <w:lang w:val="en-US"/>
+              </w:rPr>
+              <w:lastRenderedPageBreak/>
+              <w:t>as used by BBMV</w:t>
             </w:r>
           </w:p>
           <w:p>
@@ -7234,6 +7402,7 @@
                 <w:szCs w:val="20"/>
                 <w:lang w:val="en-US"/>
               </w:rPr>
+              <w:lastRenderedPageBreak/>
               <w:t>Self-awareness of physical state</w:t>
             </w:r>
           </w:p>
@@ -8433,7 +8602,6 @@
                 <w:sz w:val="20"/>
                 <w:szCs w:val="20"/>
               </w:rPr>
-              <w:lastRenderedPageBreak/>
               <w:t>Object</w:t>
             </w:r>
             <w:proofErr w:type="spellEnd"/>
@@ -9132,6 +9300,7 @@
           <w:sz w:val="28"/>
           <w:szCs w:val="28"/>
         </w:rPr>
+        <w:lastRenderedPageBreak/>
         <w:t xml:space="preserve">4. </w:t>
       </w:r>
       <w:r>
@@ -9284,18 +9453,7 @@
           <w:szCs w:val="20"/>
           <w:shd w:val="clear" w:color="auto" w:fill="FFFFFF"/>
         </w:rPr>
-        <w:t xml:space="preserve"> (und vergleichbare Geräte) als Plattform. Das führt Dich z.B. zur Diskussion von folgenden Aspekten: - Game design (erstellen von Spielen für unbekannte Räume, Spiele mit/ohne Bezug zum Raum) - Interaktion (Steuerung, Navigation, Auswahl) - Visualisierung (HUD, Navigationshilfen, </w:t>
-      </w:r>
-      <w:r>
-        <w:rPr>
-          <w:rFonts w:ascii="Helvetica" w:hAnsi="Helvetica" w:cs="Helvetica"/>
-          <w:color w:val="1D2129"/>
-          <w:sz w:val="20"/>
-          <w:szCs w:val="20"/>
-          <w:shd w:val="clear" w:color="auto" w:fill="FFFFFF"/>
-        </w:rPr>
-        <w:lastRenderedPageBreak/>
-        <w:t xml:space="preserve">virtuelle Objekte und ihre Platzierung, NPCs) - optional: Multiplayer-Fragen? (z.B. </w:t>
+        <w:t xml:space="preserve"> (und vergleichbare Geräte) als Plattform. Das führt Dich z.B. zur Diskussion von folgenden Aspekten: - Game design (erstellen von Spielen für unbekannte Räume, Spiele mit/ohne Bezug zum Raum) - Interaktion (Steuerung, Navigation, Auswahl) - Visualisierung (HUD, Navigationshilfen, virtuelle Objekte und ihre Platzierung, NPCs) - optional: Multiplayer-Fragen? (z.B. </w:t>
       </w:r>
       <w:proofErr w:type="spellStart"/>
       <w:r>
@@ -10538,7 +10696,6 @@
   <w:style w:type="character" w:default="1" w:styleId="Absatz-Standardschriftart">
     <w:name w:val="Default Paragraph Font"/>
     <w:uiPriority w:val="1"/>
-    <w:semiHidden/>
     <w:unhideWhenUsed/>
   </w:style>
   <w:style w:type="table" w:default="1" w:styleId="NormaleTabelle">
@@ -10841,7 +10998,6 @@
   <w:style w:type="character" w:default="1" w:styleId="Absatz-Standardschriftart">
     <w:name w:val="Default Paragraph Font"/>
     <w:uiPriority w:val="1"/>
-    <w:semiHidden/>
     <w:unhideWhenUsed/>
   </w:style>
   <w:style w:type="table" w:default="1" w:styleId="NormaleTabelle">

</xml_diff>

<commit_message>
Safety copy if only because it's been a while. Random stuff in thesis + conclusion.
</commit_message>
<xml_diff>
--- a/Conclusion.docx
+++ b/Conclusion.docx
@@ -9451,6 +9451,11 @@
       </w:r>
     </w:p>
     <w:p>
+      <w:pPr>
+        <w:rPr>
+          <w:lang w:val="en-US"/>
+        </w:rPr>
+      </w:pPr>
       <w:r>
         <w:rPr>
           <w:lang w:val="en-US"/>
@@ -9464,12 +9469,18 @@
         <w:t xml:space="preserve"> </w:t>
       </w:r>
       <w:r>
+        <w:rPr>
+          <w:lang w:val="en-US"/>
+        </w:rPr>
         <w:t>(</w:t>
       </w:r>
       <w:r>
         <w:fldChar w:fldCharType="begin" w:fldLock="1"/>
       </w:r>
       <w:r>
+        <w:rPr>
+          <w:lang w:val="en-US"/>
+        </w:rPr>
         <w:instrText>ADDIN CSL_CITATION { "citationItems" : [ { "id" : "ITEM-1", "itemData" : { "abstract" : "This paper proposes a design pattern language applicable to mobile mixed reality games. While on the one hand the language covers direct game mechanics and therefore game design considerations, it also aims to provide similar for other aspects of mobile mixed reality games, namely authoring, content creation, interfaces, orchestration as well as testing and logging. Eleven patterns based on these aspects are described in more detail.", "author" : [ { "dropping-particle" : "", "family" : "Wetzel", "given" : "Richard", "non-dropping-particle" : "", "parse-names" : false, "suffix" : "" } ], "container-title" : "Foundations of Digital Games", "id" : "ITEM-1", "issued" : { "date-parts" : [ [ "2013" ] ] }, "title" : "A Case for Design Patterns supporting the Development of Mobile Mixed Reality Games", "type" : "article-journal" }, "uris" : [ "http://www.mendeley.com/documents/?uuid=5d6eca59-ad19-3dea-9415-86f5e3a3495f" ] } ], "mendeley" : { "formattedCitation" : "(Wetzel, 2013)", "manualFormatting" : "Wetzel", "plainTextFormattedCitation" : "(Wetzel, 2013)", "previouslyFormattedCitation" : "(Wetzel, 2013)" }, "properties" : { "noteIndex" : 0 }, "schema" : "https://github.com/citation-style-language/schema/raw/master/csl-citation.json" }</w:instrText>
       </w:r>
       <w:r>
@@ -9478,6 +9489,7 @@
       <w:r>
         <w:rPr>
           <w:noProof/>
+          <w:lang w:val="en-US"/>
         </w:rPr>
         <w:t>Wetzel</w:t>
       </w:r>
@@ -9485,80 +9497,49 @@
         <w:fldChar w:fldCharType="end"/>
       </w:r>
       <w:r>
-        <w:t xml:space="preserve"> </w:t>
-      </w:r>
-      <w:proofErr w:type="spellStart"/>
-      <w:r>
-        <w:t>then</w:t>
-      </w:r>
-      <w:proofErr w:type="spellEnd"/>
-      <w:r>
-        <w:t xml:space="preserve"> </w:t>
-      </w:r>
-      <w:proofErr w:type="spellStart"/>
-      <w:r>
-        <w:t>distinguishes</w:t>
-      </w:r>
-      <w:proofErr w:type="spellEnd"/>
-      <w:r>
-        <w:t xml:space="preserve"> </w:t>
-      </w:r>
-      <w:proofErr w:type="spellStart"/>
-      <w:r>
-        <w:t>between</w:t>
-      </w:r>
-      <w:proofErr w:type="spellEnd"/>
-      <w:r>
-        <w:t xml:space="preserve"> </w:t>
-      </w:r>
-      <w:proofErr w:type="spellStart"/>
+        <w:rPr>
+          <w:lang w:val="en-US"/>
+        </w:rPr>
+        <w:t xml:space="preserve"> then distinguishes between </w:t>
+      </w:r>
       <w:r>
         <w:rPr>
           <w:i/>
+          <w:lang w:val="en-US"/>
         </w:rPr>
         <w:t>emergent</w:t>
       </w:r>
-      <w:proofErr w:type="spellEnd"/>
-      <w:r>
+      <w:r>
+        <w:rPr>
+          <w:lang w:val="en-US"/>
+        </w:rPr>
         <w:t xml:space="preserve">, </w:t>
       </w:r>
-      <w:proofErr w:type="spellStart"/>
       <w:r>
         <w:rPr>
           <w:i/>
+          <w:lang w:val="en-US"/>
         </w:rPr>
         <w:t>established</w:t>
       </w:r>
-      <w:proofErr w:type="spellEnd"/>
-      <w:r>
-        <w:t xml:space="preserve"> </w:t>
-      </w:r>
-      <w:proofErr w:type="spellStart"/>
-      <w:r>
-        <w:t>and</w:t>
-      </w:r>
-      <w:proofErr w:type="spellEnd"/>
-      <w:r>
-        <w:t xml:space="preserve"> </w:t>
-      </w:r>
-      <w:proofErr w:type="spellStart"/>
+      <w:r>
+        <w:rPr>
+          <w:lang w:val="en-US"/>
+        </w:rPr>
+        <w:t xml:space="preserve"> and </w:t>
+      </w:r>
       <w:r>
         <w:rPr>
           <w:i/>
+          <w:lang w:val="en-US"/>
         </w:rPr>
         <w:t>hidden</w:t>
       </w:r>
-      <w:proofErr w:type="spellEnd"/>
-      <w:r>
-        <w:t xml:space="preserve"> </w:t>
-      </w:r>
-      <w:proofErr w:type="spellStart"/>
-      <w:r>
-        <w:t>patterns</w:t>
-      </w:r>
-      <w:proofErr w:type="spellEnd"/>
-      <w:r>
-        <w:t>.)</w:t>
+      <w:r>
+        <w:rPr>
+          <w:lang w:val="en-US"/>
+        </w:rPr>
+        <w:t xml:space="preserve"> patterns.)</w:t>
       </w:r>
     </w:p>
     <w:p>
@@ -9608,6 +9589,471 @@
       </w:pPr>
       <w:r>
         <w:t>Wetzel stresses that these patterns are not intended only for game design considerations but also “other aspects of mobile mixed reality games, namely authoring, content creation, interfaces, orchestration as well as testing and logging.” The structure Wetzel settles on differs slightly from traditional design, consisting of: Name, categories, problem, solution, examples, description, effects, and connections to other patterns.</w:t>
+      </w:r>
+    </w:p>
+    <w:p>
+      <w:pPr>
+        <w:rPr>
+          <w:b/>
+        </w:rPr>
+      </w:pPr>
+      <w:r>
+        <w:rPr>
+          <w:b/>
+        </w:rPr>
+        <w:t>4.2 Noch nicht in der BA</w:t>
+      </w:r>
+    </w:p>
+    <w:p>
+      <w:r>
+        <w:t xml:space="preserve">Guidelines (2008) </w:t>
+      </w:r>
+      <w:r>
+        <w:rPr>
+          <w:b/>
+        </w:rPr>
+        <w:t>nicht verwendet</w:t>
+      </w:r>
+      <w:r>
+        <w:t xml:space="preserve"> (Überhaupt erwähnen? Habe keine super Begründung)</w:t>
+      </w:r>
+    </w:p>
+    <w:p>
+      <w:pPr>
+        <w:rPr>
+          <w:lang w:val="en-US"/>
+        </w:rPr>
+      </w:pPr>
+      <w:r>
+        <w:rPr>
+          <w:lang w:val="en-US"/>
+        </w:rPr>
+        <w:t>„After considering the componen</w:t>
+      </w:r>
+      <w:r>
+        <w:rPr>
+          <w:lang w:val="en-US"/>
+        </w:rPr>
+        <w:t xml:space="preserve">ts of other established pattern </w:t>
+      </w:r>
+      <w:r>
+        <w:rPr>
+          <w:lang w:val="en-US"/>
+        </w:rPr>
+        <w:t>languages, the following str</w:t>
+      </w:r>
+      <w:r>
+        <w:rPr>
+          <w:lang w:val="en-US"/>
+        </w:rPr>
+        <w:t xml:space="preserve">ucture is proposed as a pattern </w:t>
+      </w:r>
+      <w:r>
+        <w:rPr>
+          <w:lang w:val="en-US"/>
+        </w:rPr>
+        <w:t>language for MMRGs: Name,</w:t>
+      </w:r>
+      <w:r>
+        <w:rPr>
+          <w:lang w:val="en-US"/>
+        </w:rPr>
+        <w:t xml:space="preserve"> Categories, Problem, Solution, </w:t>
+      </w:r>
+      <w:r>
+        <w:rPr>
+          <w:lang w:val="en-US"/>
+        </w:rPr>
+        <w:t xml:space="preserve">Examples, Description, Effects, </w:t>
+      </w:r>
+      <w:proofErr w:type="gramStart"/>
+      <w:r>
+        <w:rPr>
+          <w:lang w:val="en-US"/>
+        </w:rPr>
+        <w:t>Connections</w:t>
+      </w:r>
+      <w:proofErr w:type="gramEnd"/>
+      <w:r>
+        <w:rPr>
+          <w:lang w:val="en-US"/>
+        </w:rPr>
+        <w:t>.</w:t>
+      </w:r>
+      <w:r>
+        <w:rPr>
+          <w:lang w:val="en-US"/>
+        </w:rPr>
+        <w:t>”</w:t>
+      </w:r>
+      <w:r>
+        <w:rPr>
+          <w:lang w:val="en-US"/>
+        </w:rPr>
+        <w:br/>
+        <w:t>“</w:t>
+      </w:r>
+      <w:r>
+        <w:rPr>
+          <w:rFonts w:ascii="TimesNewRomanPS-ItalicMT" w:hAnsi="TimesNewRomanPS-ItalicMT" w:cs="TimesNewRomanPS-ItalicMT"/>
+          <w:i/>
+          <w:iCs/>
+          <w:sz w:val="18"/>
+          <w:szCs w:val="18"/>
+          <w:lang w:val="en-US"/>
+        </w:rPr>
+        <w:t xml:space="preserve">Effects </w:t>
+      </w:r>
+      <w:r>
+        <w:rPr>
+          <w:rFonts w:ascii="TimesNewRomanPSMT" w:hAnsi="TimesNewRomanPSMT" w:cs="TimesNewRomanPSMT"/>
+          <w:sz w:val="18"/>
+          <w:szCs w:val="18"/>
+          <w:lang w:val="en-US"/>
+        </w:rPr>
+        <w:t xml:space="preserve">are chosen to complement this </w:t>
+      </w:r>
+      <w:r>
+        <w:rPr>
+          <w:rFonts w:ascii="TimesNewRomanPSMT" w:hAnsi="TimesNewRomanPSMT" w:cs="TimesNewRomanPSMT"/>
+          <w:sz w:val="18"/>
+          <w:szCs w:val="18"/>
+          <w:lang w:val="en-US"/>
+        </w:rPr>
+        <w:t>approach as patterns can have repercussions that might no</w:t>
+      </w:r>
+      <w:r>
+        <w:rPr>
+          <w:rFonts w:ascii="TimesNewRomanPSMT" w:hAnsi="TimesNewRomanPSMT" w:cs="TimesNewRomanPSMT"/>
+          <w:sz w:val="18"/>
+          <w:szCs w:val="18"/>
+          <w:lang w:val="en-US"/>
+        </w:rPr>
+        <w:t xml:space="preserve">t be </w:t>
+      </w:r>
+      <w:r>
+        <w:rPr>
+          <w:rFonts w:ascii="TimesNewRomanPSMT" w:hAnsi="TimesNewRomanPSMT" w:cs="TimesNewRomanPSMT"/>
+          <w:sz w:val="18"/>
+          <w:szCs w:val="18"/>
+          <w:lang w:val="en-US"/>
+        </w:rPr>
+        <w:t>directly related to the prob</w:t>
+      </w:r>
+      <w:r>
+        <w:rPr>
+          <w:rFonts w:ascii="TimesNewRomanPSMT" w:hAnsi="TimesNewRomanPSMT" w:cs="TimesNewRomanPSMT"/>
+          <w:sz w:val="18"/>
+          <w:szCs w:val="18"/>
+          <w:lang w:val="en-US"/>
+        </w:rPr>
+        <w:t xml:space="preserve">lem, and might also cause other </w:t>
+      </w:r>
+      <w:r>
+        <w:rPr>
+          <w:rFonts w:ascii="TimesNewRomanPSMT" w:hAnsi="TimesNewRomanPSMT" w:cs="TimesNewRomanPSMT"/>
+          <w:sz w:val="18"/>
+          <w:szCs w:val="18"/>
+          <w:lang w:val="en-US"/>
+        </w:rPr>
+        <w:t>problems. In order to increase general</w:t>
+      </w:r>
+      <w:r>
+        <w:rPr>
+          <w:rFonts w:ascii="TimesNewRomanPSMT" w:hAnsi="TimesNewRomanPSMT" w:cs="TimesNewRomanPSMT"/>
+          <w:sz w:val="18"/>
+          <w:szCs w:val="18"/>
+          <w:lang w:val="en-US"/>
+        </w:rPr>
+        <w:t xml:space="preserve"> readability, this warrants its </w:t>
+      </w:r>
+      <w:r>
+        <w:rPr>
+          <w:rFonts w:ascii="TimesNewRomanPSMT" w:hAnsi="TimesNewRomanPSMT" w:cs="TimesNewRomanPSMT"/>
+          <w:sz w:val="18"/>
+          <w:szCs w:val="18"/>
+          <w:lang w:val="en-US"/>
+        </w:rPr>
+        <w:t>own section in the pattern language.</w:t>
+      </w:r>
+      <w:r>
+        <w:rPr>
+          <w:rFonts w:ascii="TimesNewRomanPSMT" w:hAnsi="TimesNewRomanPSMT" w:cs="TimesNewRomanPSMT"/>
+          <w:sz w:val="18"/>
+          <w:szCs w:val="18"/>
+          <w:lang w:val="en-US"/>
+        </w:rPr>
+        <w:t>”</w:t>
+      </w:r>
+    </w:p>
+    <w:p>
+      <w:r>
+        <w:rPr>
+          <w:lang w:val="en-US"/>
+        </w:rPr>
+        <w:t>“</w:t>
+      </w:r>
+      <w:r>
+        <w:rPr>
+          <w:lang w:val="en-US"/>
+        </w:rPr>
+        <w:t>In general all sections except Description are brief to make each pattern more accessible.</w:t>
+      </w:r>
+      <w:r>
+        <w:rPr>
+          <w:lang w:val="en-US"/>
+        </w:rPr>
+        <w:t>”</w:t>
+      </w:r>
+      <w:r>
+        <w:rPr>
+          <w:lang w:val="en-US"/>
+        </w:rPr>
+        <w:br/>
+        <w:t xml:space="preserve">-&gt; </w:t>
+      </w:r>
+      <w:proofErr w:type="spellStart"/>
+      <w:r>
+        <w:rPr>
+          <w:lang w:val="en-US"/>
+        </w:rPr>
+        <w:t>Hier</w:t>
+      </w:r>
+      <w:proofErr w:type="spellEnd"/>
+      <w:r>
+        <w:rPr>
+          <w:lang w:val="en-US"/>
+        </w:rPr>
+        <w:t xml:space="preserve"> </w:t>
+      </w:r>
+      <w:proofErr w:type="spellStart"/>
+      <w:r>
+        <w:rPr>
+          <w:lang w:val="en-US"/>
+        </w:rPr>
+        <w:t>auch</w:t>
+      </w:r>
+      <w:proofErr w:type="spellEnd"/>
+      <w:r>
+        <w:rPr>
+          <w:lang w:val="en-US"/>
+        </w:rPr>
+        <w:t xml:space="preserve"> so, </w:t>
+      </w:r>
+      <w:proofErr w:type="spellStart"/>
+      <w:proofErr w:type="gramStart"/>
+      <w:r>
+        <w:rPr>
+          <w:lang w:val="en-US"/>
+        </w:rPr>
+        <w:t>oder</w:t>
+      </w:r>
+      <w:proofErr w:type="spellEnd"/>
+      <w:proofErr w:type="gramEnd"/>
+      <w:r>
+        <w:rPr>
+          <w:lang w:val="en-US"/>
+        </w:rPr>
+        <w:t xml:space="preserve"> </w:t>
+      </w:r>
+      <w:proofErr w:type="spellStart"/>
+      <w:r>
+        <w:rPr>
+          <w:lang w:val="en-US"/>
+        </w:rPr>
+        <w:t>eher</w:t>
+      </w:r>
+      <w:proofErr w:type="spellEnd"/>
+      <w:r>
+        <w:rPr>
+          <w:lang w:val="en-US"/>
+        </w:rPr>
+        <w:t xml:space="preserve"> </w:t>
+      </w:r>
+      <w:proofErr w:type="spellStart"/>
+      <w:r>
+        <w:rPr>
+          <w:lang w:val="en-US"/>
+        </w:rPr>
+        <w:t>wie</w:t>
+      </w:r>
+      <w:proofErr w:type="spellEnd"/>
+      <w:r>
+        <w:rPr>
+          <w:lang w:val="en-US"/>
+        </w:rPr>
+        <w:t xml:space="preserve"> </w:t>
+      </w:r>
+      <w:proofErr w:type="spellStart"/>
+      <w:r>
+        <w:rPr>
+          <w:lang w:val="en-US"/>
+        </w:rPr>
+        <w:t>richtige</w:t>
+      </w:r>
+      <w:proofErr w:type="spellEnd"/>
+      <w:r>
+        <w:rPr>
+          <w:lang w:val="en-US"/>
+        </w:rPr>
+        <w:t xml:space="preserve"> Patterns? </w:t>
+      </w:r>
+      <w:r>
+        <w:t>(Am besten irgendwo in die Mitte zwischen Wetzel und Borchers)</w:t>
+      </w:r>
+    </w:p>
+    <w:p>
+      <w:pPr>
+        <w:rPr>
+          <w:lang w:val="en-US"/>
+        </w:rPr>
+      </w:pPr>
+      <w:proofErr w:type="spellStart"/>
+      <w:r>
+        <w:rPr>
+          <w:lang w:val="en-US"/>
+        </w:rPr>
+        <w:t>Beispielpatterns</w:t>
+      </w:r>
+      <w:proofErr w:type="spellEnd"/>
+      <w:r>
+        <w:rPr>
+          <w:lang w:val="en-US"/>
+        </w:rPr>
+        <w:t xml:space="preserve">: Enforced Speed Limit; Voluntary Movement Restrictions; </w:t>
+      </w:r>
+      <w:r>
+        <w:rPr>
+          <w:lang w:val="en-US"/>
+        </w:rPr>
+        <w:t xml:space="preserve">In-situ authoring tool; Automated Generation of Interesting Locations; User-Created Missions; Large-scale Augmented Reality; Audio Replay; Audio as Main Media; Simulated GPS Jitter; Live Player Tracking; </w:t>
+      </w:r>
+      <w:proofErr w:type="spellStart"/>
+      <w:r>
+        <w:rPr>
+          <w:lang w:val="en-US"/>
+        </w:rPr>
+        <w:t>Ingame</w:t>
+      </w:r>
+      <w:proofErr w:type="spellEnd"/>
+      <w:r>
+        <w:rPr>
+          <w:lang w:val="en-US"/>
+        </w:rPr>
+        <w:t xml:space="preserve"> Tech Support</w:t>
+      </w:r>
+      <w:r>
+        <w:rPr>
+          <w:lang w:val="en-US"/>
+        </w:rPr>
+        <w:t>.</w:t>
+      </w:r>
+    </w:p>
+    <w:p>
+      <w:proofErr w:type="spellStart"/>
+      <w:r>
+        <w:t>Established</w:t>
+      </w:r>
+      <w:proofErr w:type="spellEnd"/>
+      <w:r>
+        <w:t xml:space="preserve"> </w:t>
+      </w:r>
+      <w:proofErr w:type="spellStart"/>
+      <w:r>
+        <w:t>vs</w:t>
+      </w:r>
+      <w:proofErr w:type="spellEnd"/>
+      <w:r>
+        <w:t xml:space="preserve"> Emerging </w:t>
+      </w:r>
+      <w:proofErr w:type="spellStart"/>
+      <w:r>
+        <w:t>vs</w:t>
+      </w:r>
+      <w:proofErr w:type="spellEnd"/>
+      <w:r>
+        <w:t xml:space="preserve"> Hidden Patterns könnten übernommen werden</w:t>
+      </w:r>
+    </w:p>
+    <w:p>
+      <w:pPr>
+        <w:rPr>
+          <w:b/>
+          <w:sz w:val="28"/>
+          <w:szCs w:val="28"/>
+        </w:rPr>
+      </w:pPr>
+      <w:r>
+        <w:rPr>
+          <w:b/>
+          <w:sz w:val="28"/>
+          <w:szCs w:val="28"/>
+        </w:rPr>
+        <w:t xml:space="preserve">5. </w:t>
+      </w:r>
+      <w:proofErr w:type="spellStart"/>
+      <w:r>
+        <w:rPr>
+          <w:b/>
+          <w:sz w:val="28"/>
+          <w:szCs w:val="28"/>
+        </w:rPr>
+        <w:t>Antonaci</w:t>
+      </w:r>
+      <w:proofErr w:type="spellEnd"/>
+      <w:r>
+        <w:rPr>
+          <w:b/>
+          <w:sz w:val="28"/>
+          <w:szCs w:val="28"/>
+        </w:rPr>
+        <w:t>:</w:t>
+      </w:r>
+    </w:p>
+    <w:p>
+      <w:pPr>
+        <w:rPr>
+          <w:b/>
+          <w:lang w:val="en-US"/>
+        </w:rPr>
+      </w:pPr>
+      <w:r>
+        <w:rPr>
+          <w:b/>
+          <w:lang w:val="en-US"/>
+        </w:rPr>
+        <w:t>5.1 In der BA</w:t>
+      </w:r>
+    </w:p>
+    <w:p>
+      <w:pPr>
+        <w:rPr>
+          <w:lang w:val="en-US"/>
+        </w:rPr>
+      </w:pPr>
+      <w:r>
+        <w:rPr>
+          <w:lang w:val="en-US"/>
+        </w:rPr>
+        <w:lastRenderedPageBreak/>
+        <w:t>“</w:t>
+      </w:r>
+      <w:r>
+        <w:rPr>
+          <w:lang w:val="en-US"/>
+        </w:rPr>
+        <w:t>This list consists of: Localization, Video recording and view sharing, synchronous communication, contextualization, and object recognition.</w:t>
+      </w:r>
+      <w:r>
+        <w:rPr>
+          <w:lang w:val="en-US"/>
+        </w:rPr>
+        <w:t>”</w:t>
+      </w:r>
+    </w:p>
+    <w:p>
+      <w:r>
+        <w:t>-&gt; Macht nicht so Sinn, sie groß zu erwähnen</w:t>
       </w:r>
       <w:bookmarkStart w:id="2" w:name="_GoBack"/>
       <w:bookmarkEnd w:id="2"/>
@@ -9616,13 +10062,25 @@
       <w:pPr>
         <w:rPr>
           <w:b/>
+          <w:sz w:val="28"/>
+          <w:szCs w:val="28"/>
         </w:rPr>
       </w:pPr>
       <w:r>
         <w:rPr>
           <w:b/>
-        </w:rPr>
-        <w:t>4.2 Noch nicht in der BA</w:t>
+          <w:sz w:val="28"/>
+          <w:szCs w:val="28"/>
+        </w:rPr>
+        <w:t xml:space="preserve">6. </w:t>
+      </w:r>
+      <w:r>
+        <w:rPr>
+          <w:b/>
+          <w:sz w:val="28"/>
+          <w:szCs w:val="28"/>
+        </w:rPr>
+        <w:t>Schmitz:</w:t>
       </w:r>
     </w:p>
     <w:p/>
@@ -9640,76 +10098,14 @@
           <w:sz w:val="28"/>
           <w:szCs w:val="28"/>
         </w:rPr>
-        <w:t xml:space="preserve">5. </w:t>
-      </w:r>
-      <w:proofErr w:type="spellStart"/>
+        <w:t xml:space="preserve">7. </w:t>
+      </w:r>
       <w:r>
         <w:rPr>
           <w:b/>
           <w:sz w:val="28"/>
           <w:szCs w:val="28"/>
         </w:rPr>
-        <w:t>Antonaci</w:t>
-      </w:r>
-      <w:proofErr w:type="spellEnd"/>
-      <w:r>
-        <w:rPr>
-          <w:b/>
-          <w:sz w:val="28"/>
-          <w:szCs w:val="28"/>
-        </w:rPr>
-        <w:t>:</w:t>
-      </w:r>
-    </w:p>
-    <w:p/>
-    <w:p>
-      <w:pPr>
-        <w:rPr>
-          <w:b/>
-          <w:sz w:val="28"/>
-          <w:szCs w:val="28"/>
-        </w:rPr>
-      </w:pPr>
-      <w:r>
-        <w:rPr>
-          <w:b/>
-          <w:sz w:val="28"/>
-          <w:szCs w:val="28"/>
-        </w:rPr>
-        <w:t xml:space="preserve">6. </w:t>
-      </w:r>
-      <w:r>
-        <w:rPr>
-          <w:b/>
-          <w:sz w:val="28"/>
-          <w:szCs w:val="28"/>
-        </w:rPr>
-        <w:t>Schmitz:</w:t>
-      </w:r>
-    </w:p>
-    <w:p/>
-    <w:p>
-      <w:pPr>
-        <w:rPr>
-          <w:b/>
-          <w:sz w:val="28"/>
-          <w:szCs w:val="28"/>
-        </w:rPr>
-      </w:pPr>
-      <w:r>
-        <w:rPr>
-          <w:b/>
-          <w:sz w:val="28"/>
-          <w:szCs w:val="28"/>
-        </w:rPr>
-        <w:t xml:space="preserve">7. </w:t>
-      </w:r>
-      <w:r>
-        <w:rPr>
-          <w:b/>
-          <w:sz w:val="28"/>
-          <w:szCs w:val="28"/>
-        </w:rPr>
         <w:t>Andere?:</w:t>
       </w:r>
     </w:p>
@@ -9719,6 +10115,9 @@
           <w:bottom w:val="single" w:sz="6" w:space="1" w:color="auto"/>
         </w:pBdr>
       </w:pPr>
+      <w:r>
+        <w:t>Anwendungen können als Beispiele für Patterns genommen werden.</w:t>
+      </w:r>
     </w:p>
     <w:p>
       <w:r>
@@ -9728,7 +10127,27 @@
         <w:t>inition von AR, Evtl. Anwendungen als Grundlagen für Patterns, …</w:t>
       </w:r>
     </w:p>
-    <w:p/>
+    <w:p>
+      <w:r>
+        <w:t xml:space="preserve">-&gt; </w:t>
+      </w:r>
+      <w:proofErr w:type="spellStart"/>
+      <w:r>
+        <w:t>Limitations</w:t>
+      </w:r>
+      <w:proofErr w:type="spellEnd"/>
+      <w:r>
+        <w:t>/</w:t>
+      </w:r>
+      <w:proofErr w:type="spellStart"/>
+      <w:r>
+        <w:t>Possibilities</w:t>
+      </w:r>
+      <w:proofErr w:type="spellEnd"/>
+      <w:r>
+        <w:t xml:space="preserve"> kategorisieren, daran ansetzen</w:t>
+      </w:r>
+    </w:p>
     <w:p/>
     <w:p>
       <w:r>
@@ -9755,7 +10174,6 @@
           <w:szCs w:val="20"/>
           <w:shd w:val="clear" w:color="auto" w:fill="FFFFFF"/>
         </w:rPr>
-        <w:lastRenderedPageBreak/>
         <w:t>Hololens</w:t>
       </w:r>
       <w:proofErr w:type="spellEnd"/>
@@ -10600,7 +11018,7 @@
   <w:abstractNum w:abstractNumId="6">
     <w:nsid w:val="6B172ACB"/>
     <w:multiLevelType w:val="hybridMultilevel"/>
-    <w:tmpl w:val="AC467EBA"/>
+    <w:tmpl w:val="1990EB1C"/>
     <w:lvl w:ilvl="0" w:tplc="04070001">
       <w:start w:val="1"/>
       <w:numFmt w:val="bullet"/>
@@ -10636,16 +11054,16 @@
         <w:rFonts w:ascii="Wingdings" w:hAnsi="Wingdings" w:hint="default"/>
       </w:rPr>
     </w:lvl>
-    <w:lvl w:ilvl="3" w:tplc="04070001" w:tentative="1">
-      <w:start w:val="1"/>
+    <w:lvl w:ilvl="3" w:tplc="2CD69B26">
+      <w:start w:val="4"/>
       <w:numFmt w:val="bullet"/>
-      <w:lvlText w:val=""/>
+      <w:lvlText w:val=""/>
       <w:lvlJc w:val="left"/>
       <w:pPr>
         <w:ind w:left="3228" w:hanging="360"/>
       </w:pPr>
       <w:rPr>
-        <w:rFonts w:ascii="Symbol" w:hAnsi="Symbol" w:hint="default"/>
+        <w:rFonts w:ascii="Wingdings" w:eastAsiaTheme="minorHAnsi" w:hAnsi="Wingdings" w:cstheme="minorBidi" w:hint="default"/>
       </w:rPr>
     </w:lvl>
     <w:lvl w:ilvl="4" w:tplc="04070003" w:tentative="1">

</xml_diff>

<commit_message>
Summary is complete? Maybe?
</commit_message>
<xml_diff>
--- a/Conclusion.docx
+++ b/Conclusion.docx
@@ -10552,8 +10552,6 @@
         </w:rPr>
         <w:t>ignoriert</w:t>
       </w:r>
-      <w:bookmarkStart w:id="2" w:name="_GoBack"/>
-      <w:bookmarkEnd w:id="2"/>
       <w:proofErr w:type="spellEnd"/>
     </w:p>
     <w:p>
@@ -10677,30 +10675,9 @@
         </w:rPr>
         <w:t>?) Daraus lassen sich dann Vorschläge/Konzepte ableiten, von denen ausgewählte in Deinem Prototypen landen</w:t>
       </w:r>
-    </w:p>
-    <w:p>
-      <w:pPr>
-        <w:rPr>
-          <w:rFonts w:ascii="Helvetica" w:hAnsi="Helvetica" w:cs="Helvetica"/>
-          <w:color w:val="1D2129"/>
-          <w:sz w:val="20"/>
-          <w:szCs w:val="20"/>
-          <w:shd w:val="clear" w:color="auto" w:fill="FFFFFF"/>
-        </w:rPr>
-      </w:pPr>
-    </w:p>
-    <w:p>
-      <w:pPr>
-        <w:rPr>
-          <w:rFonts w:ascii="Helvetica" w:hAnsi="Helvetica" w:cs="Helvetica"/>
-          <w:color w:val="1D2129"/>
-          <w:sz w:val="20"/>
-          <w:szCs w:val="20"/>
-          <w:shd w:val="clear" w:color="auto" w:fill="FFFFFF"/>
-        </w:rPr>
-      </w:pPr>
-    </w:p>
-    <w:p/>
+      <w:bookmarkStart w:id="2" w:name="_GoBack"/>
+      <w:bookmarkEnd w:id="2"/>
+    </w:p>
     <w:sectPr>
       <w:pgSz w:w="11906" w:h="16838"/>
       <w:pgMar w:top="1417" w:right="1417" w:bottom="1134" w:left="1417" w:header="708" w:footer="708" w:gutter="0"/>
@@ -12955,7 +12932,7 @@
 </file>
 
 <file path=customXml/itemProps1.xml><?xml version="1.0" encoding="utf-8"?>
-<ds:datastoreItem xmlns:ds="http://schemas.openxmlformats.org/officeDocument/2006/customXml" ds:itemID="{E067B98A-ADEB-4D59-956A-6D1DF5117A6F}">
+<ds:datastoreItem xmlns:ds="http://schemas.openxmlformats.org/officeDocument/2006/customXml" ds:itemID="{15FE7C6C-D4CF-48AB-A283-A3A0E2256DEE}">
   <ds:schemaRefs>
     <ds:schemaRef ds:uri="http://schemas.openxmlformats.org/officeDocument/2006/bibliography"/>
   </ds:schemaRefs>

</xml_diff>

<commit_message>
Categorized elements in patterns in major sources
</commit_message>
<xml_diff>
--- a/Conclusion.docx
+++ b/Conclusion.docx
@@ -10675,8 +10675,1926 @@
         </w:rPr>
         <w:t>?) Daraus lassen sich dann Vorschläge/Konzepte ableiten, von denen ausgewählte in Deinem Prototypen landen</w:t>
       </w:r>
+    </w:p>
+    <w:p>
+      <w:pPr>
+        <w:rPr>
+          <w:rFonts w:ascii="Helvetica" w:hAnsi="Helvetica" w:cs="Helvetica"/>
+          <w:color w:val="1D2129"/>
+          <w:sz w:val="20"/>
+          <w:szCs w:val="20"/>
+          <w:shd w:val="clear" w:color="auto" w:fill="FFFFFF"/>
+        </w:rPr>
+      </w:pPr>
+    </w:p>
+    <w:p>
+      <w:pPr>
+        <w:rPr>
+          <w:rFonts w:ascii="Helvetica" w:hAnsi="Helvetica" w:cs="Helvetica"/>
+          <w:color w:val="1D2129"/>
+          <w:sz w:val="36"/>
+          <w:szCs w:val="36"/>
+          <w:shd w:val="clear" w:color="auto" w:fill="FFFFFF"/>
+          <w:lang w:val="en-US"/>
+        </w:rPr>
+      </w:pPr>
+      <w:r>
+        <w:rPr>
+          <w:rFonts w:ascii="Helvetica" w:hAnsi="Helvetica" w:cs="Helvetica"/>
+          <w:color w:val="1D2129"/>
+          <w:sz w:val="36"/>
+          <w:szCs w:val="36"/>
+          <w:shd w:val="clear" w:color="auto" w:fill="FFFFFF"/>
+          <w:lang w:val="en-US"/>
+        </w:rPr>
+        <w:lastRenderedPageBreak/>
+        <w:t xml:space="preserve">Content of </w:t>
+      </w:r>
+      <w:r>
+        <w:rPr>
+          <w:rFonts w:ascii="Helvetica" w:hAnsi="Helvetica" w:cs="Helvetica"/>
+          <w:color w:val="1D2129"/>
+          <w:sz w:val="36"/>
+          <w:szCs w:val="36"/>
+          <w:shd w:val="clear" w:color="auto" w:fill="FFFFFF"/>
+          <w:lang w:val="en-US"/>
+        </w:rPr>
+        <w:t>Patterns</w:t>
+      </w:r>
+      <w:r>
+        <w:rPr>
+          <w:rFonts w:ascii="Helvetica" w:hAnsi="Helvetica" w:cs="Helvetica"/>
+          <w:color w:val="1D2129"/>
+          <w:sz w:val="36"/>
+          <w:szCs w:val="36"/>
+          <w:shd w:val="clear" w:color="auto" w:fill="FFFFFF"/>
+          <w:lang w:val="en-US"/>
+        </w:rPr>
+        <w:t xml:space="preserve"> (as applied)</w:t>
+      </w:r>
       <w:bookmarkStart w:id="2" w:name="_GoBack"/>
       <w:bookmarkEnd w:id="2"/>
+    </w:p>
+    <w:tbl>
+      <w:tblPr>
+        <w:tblStyle w:val="Tabellenraster"/>
+        <w:tblW w:w="0" w:type="auto"/>
+        <w:tblLook w:val="04A0" w:firstRow="1" w:lastRow="0" w:firstColumn="1" w:lastColumn="0" w:noHBand="0" w:noVBand="1"/>
+      </w:tblPr>
+      <w:tblGrid>
+        <w:gridCol w:w="1977"/>
+        <w:gridCol w:w="1330"/>
+        <w:gridCol w:w="1451"/>
+        <w:gridCol w:w="1303"/>
+        <w:gridCol w:w="1072"/>
+        <w:gridCol w:w="1180"/>
+        <w:gridCol w:w="975"/>
+      </w:tblGrid>
+      <w:tr>
+        <w:tc>
+          <w:tcPr>
+            <w:tcW w:w="1980" w:type="dxa"/>
+          </w:tcPr>
+          <w:p>
+            <w:pPr>
+              <w:jc w:val="center"/>
+              <w:rPr>
+                <w:rFonts w:ascii="Helvetica" w:hAnsi="Helvetica" w:cs="Helvetica"/>
+                <w:color w:val="1D2129"/>
+                <w:shd w:val="clear" w:color="auto" w:fill="FFFFFF"/>
+              </w:rPr>
+            </w:pPr>
+            <w:r>
+              <w:rPr>
+                <w:rFonts w:ascii="Helvetica" w:hAnsi="Helvetica" w:cs="Helvetica"/>
+                <w:color w:val="1D2129"/>
+                <w:shd w:val="clear" w:color="auto" w:fill="FFFFFF"/>
+              </w:rPr>
+              <w:t>Element\</w:t>
+            </w:r>
+            <w:proofErr w:type="spellStart"/>
+            <w:r>
+              <w:rPr>
+                <w:rFonts w:ascii="Helvetica" w:hAnsi="Helvetica" w:cs="Helvetica"/>
+                <w:color w:val="1D2129"/>
+                <w:shd w:val="clear" w:color="auto" w:fill="FFFFFF"/>
+              </w:rPr>
+              <w:t>Author</w:t>
+            </w:r>
+            <w:proofErr w:type="spellEnd"/>
+          </w:p>
+        </w:tc>
+        <w:tc>
+          <w:tcPr>
+            <w:tcW w:w="1355" w:type="dxa"/>
+          </w:tcPr>
+          <w:p>
+            <w:pPr>
+              <w:jc w:val="center"/>
+              <w:rPr>
+                <w:rFonts w:ascii="Helvetica" w:hAnsi="Helvetica" w:cs="Helvetica"/>
+                <w:color w:val="1D2129"/>
+                <w:shd w:val="clear" w:color="auto" w:fill="FFFFFF"/>
+              </w:rPr>
+            </w:pPr>
+            <w:r>
+              <w:rPr>
+                <w:rFonts w:ascii="Helvetica" w:hAnsi="Helvetica" w:cs="Helvetica"/>
+                <w:color w:val="1D2129"/>
+                <w:shd w:val="clear" w:color="auto" w:fill="FFFFFF"/>
+              </w:rPr>
+              <w:t>McGee</w:t>
+            </w:r>
+          </w:p>
+        </w:tc>
+        <w:tc>
+          <w:tcPr>
+            <w:tcW w:w="1473" w:type="dxa"/>
+          </w:tcPr>
+          <w:p>
+            <w:pPr>
+              <w:jc w:val="center"/>
+              <w:rPr>
+                <w:rFonts w:ascii="Helvetica" w:hAnsi="Helvetica" w:cs="Helvetica"/>
+                <w:color w:val="1D2129"/>
+                <w:shd w:val="clear" w:color="auto" w:fill="FFFFFF"/>
+              </w:rPr>
+            </w:pPr>
+            <w:r>
+              <w:rPr>
+                <w:rFonts w:ascii="Helvetica" w:hAnsi="Helvetica" w:cs="Helvetica"/>
+                <w:color w:val="1D2129"/>
+                <w:shd w:val="clear" w:color="auto" w:fill="FFFFFF"/>
+              </w:rPr>
+              <w:t>Borchers</w:t>
+            </w:r>
+          </w:p>
+        </w:tc>
+        <w:tc>
+          <w:tcPr>
+            <w:tcW w:w="1329" w:type="dxa"/>
+          </w:tcPr>
+          <w:p>
+            <w:pPr>
+              <w:jc w:val="center"/>
+              <w:rPr>
+                <w:rFonts w:ascii="Helvetica" w:hAnsi="Helvetica" w:cs="Helvetica"/>
+                <w:color w:val="1D2129"/>
+                <w:shd w:val="clear" w:color="auto" w:fill="FFFFFF"/>
+              </w:rPr>
+            </w:pPr>
+            <w:r>
+              <w:rPr>
+                <w:rFonts w:ascii="Helvetica" w:hAnsi="Helvetica" w:cs="Helvetica"/>
+                <w:color w:val="1D2129"/>
+                <w:shd w:val="clear" w:color="auto" w:fill="FFFFFF"/>
+              </w:rPr>
+              <w:t>Wetzel</w:t>
+            </w:r>
+          </w:p>
+        </w:tc>
+        <w:tc>
+          <w:tcPr>
+            <w:tcW w:w="1099" w:type="dxa"/>
+          </w:tcPr>
+          <w:p>
+            <w:pPr>
+              <w:jc w:val="center"/>
+              <w:rPr>
+                <w:rFonts w:ascii="Helvetica" w:hAnsi="Helvetica" w:cs="Helvetica"/>
+                <w:color w:val="1D2129"/>
+                <w:shd w:val="clear" w:color="auto" w:fill="FFFFFF"/>
+              </w:rPr>
+            </w:pPr>
+            <w:r>
+              <w:rPr>
+                <w:rFonts w:ascii="Helvetica" w:hAnsi="Helvetica" w:cs="Helvetica"/>
+                <w:color w:val="1D2129"/>
+                <w:shd w:val="clear" w:color="auto" w:fill="FFFFFF"/>
+              </w:rPr>
+              <w:t>B+H</w:t>
+            </w:r>
+          </w:p>
+        </w:tc>
+        <w:tc>
+          <w:tcPr>
+            <w:tcW w:w="1181" w:type="dxa"/>
+          </w:tcPr>
+          <w:p>
+            <w:pPr>
+              <w:jc w:val="center"/>
+              <w:rPr>
+                <w:rFonts w:ascii="Helvetica" w:hAnsi="Helvetica" w:cs="Helvetica"/>
+                <w:color w:val="1D2129"/>
+                <w:shd w:val="clear" w:color="auto" w:fill="FFFFFF"/>
+              </w:rPr>
+            </w:pPr>
+            <w:proofErr w:type="spellStart"/>
+            <w:r>
+              <w:rPr>
+                <w:rFonts w:ascii="Helvetica" w:hAnsi="Helvetica" w:cs="Helvetica"/>
+                <w:color w:val="1D2129"/>
+                <w:shd w:val="clear" w:color="auto" w:fill="FFFFFF"/>
+              </w:rPr>
+              <w:t>Kreimeier</w:t>
+            </w:r>
+            <w:proofErr w:type="spellEnd"/>
+          </w:p>
+        </w:tc>
+        <w:tc>
+          <w:tcPr>
+            <w:tcW w:w="871" w:type="dxa"/>
+            <w:shd w:val="clear" w:color="auto" w:fill="EEECE1" w:themeFill="background2"/>
+          </w:tcPr>
+          <w:p>
+            <w:pPr>
+              <w:jc w:val="center"/>
+              <w:rPr>
+                <w:rFonts w:ascii="Helvetica" w:hAnsi="Helvetica" w:cs="Helvetica"/>
+                <w:color w:val="1D2129"/>
+                <w:shd w:val="clear" w:color="auto" w:fill="FFFFFF"/>
+              </w:rPr>
+            </w:pPr>
+            <w:proofErr w:type="spellStart"/>
+            <w:r>
+              <w:rPr>
+                <w:rFonts w:ascii="Helvetica" w:hAnsi="Helvetica" w:cs="Helvetica"/>
+                <w:color w:val="1D2129"/>
+                <w:shd w:val="clear" w:color="auto" w:fill="FFFFFF"/>
+              </w:rPr>
+              <w:t>Amount</w:t>
+            </w:r>
+            <w:proofErr w:type="spellEnd"/>
+          </w:p>
+        </w:tc>
+      </w:tr>
+      <w:tr>
+        <w:tc>
+          <w:tcPr>
+            <w:tcW w:w="1980" w:type="dxa"/>
+          </w:tcPr>
+          <w:p>
+            <w:pPr>
+              <w:jc w:val="center"/>
+              <w:rPr>
+                <w:rFonts w:ascii="Helvetica" w:hAnsi="Helvetica" w:cs="Helvetica"/>
+                <w:color w:val="1D2129"/>
+                <w:shd w:val="clear" w:color="auto" w:fill="FFFFFF"/>
+              </w:rPr>
+            </w:pPr>
+            <w:r>
+              <w:rPr>
+                <w:rFonts w:ascii="Helvetica" w:hAnsi="Helvetica" w:cs="Helvetica"/>
+                <w:color w:val="1D2129"/>
+                <w:shd w:val="clear" w:color="auto" w:fill="FFFFFF"/>
+              </w:rPr>
+              <w:t>Name</w:t>
+            </w:r>
+          </w:p>
+        </w:tc>
+        <w:tc>
+          <w:tcPr>
+            <w:tcW w:w="1355" w:type="dxa"/>
+          </w:tcPr>
+          <w:p>
+            <w:pPr>
+              <w:jc w:val="center"/>
+              <w:rPr>
+                <w:rFonts w:ascii="Helvetica" w:hAnsi="Helvetica" w:cs="Helvetica"/>
+                <w:color w:val="1D2129"/>
+                <w:shd w:val="clear" w:color="auto" w:fill="FFFFFF"/>
+              </w:rPr>
+            </w:pPr>
+            <w:r>
+              <w:rPr>
+                <w:rFonts w:ascii="Helvetica" w:hAnsi="Helvetica" w:cs="Helvetica"/>
+                <w:color w:val="1D2129"/>
+                <w:shd w:val="clear" w:color="auto" w:fill="FFFFFF"/>
+              </w:rPr>
+              <w:t>x</w:t>
+            </w:r>
+          </w:p>
+        </w:tc>
+        <w:tc>
+          <w:tcPr>
+            <w:tcW w:w="1473" w:type="dxa"/>
+          </w:tcPr>
+          <w:p>
+            <w:pPr>
+              <w:jc w:val="center"/>
+              <w:rPr>
+                <w:rFonts w:ascii="Helvetica" w:hAnsi="Helvetica" w:cs="Helvetica"/>
+                <w:color w:val="1D2129"/>
+                <w:shd w:val="clear" w:color="auto" w:fill="FFFFFF"/>
+              </w:rPr>
+            </w:pPr>
+            <w:r>
+              <w:rPr>
+                <w:rFonts w:ascii="Helvetica" w:hAnsi="Helvetica" w:cs="Helvetica"/>
+                <w:color w:val="1D2129"/>
+                <w:shd w:val="clear" w:color="auto" w:fill="FFFFFF"/>
+              </w:rPr>
+              <w:t>x</w:t>
+            </w:r>
+          </w:p>
+        </w:tc>
+        <w:tc>
+          <w:tcPr>
+            <w:tcW w:w="1329" w:type="dxa"/>
+          </w:tcPr>
+          <w:p>
+            <w:pPr>
+              <w:jc w:val="center"/>
+              <w:rPr>
+                <w:rFonts w:ascii="Helvetica" w:hAnsi="Helvetica" w:cs="Helvetica"/>
+                <w:color w:val="1D2129"/>
+                <w:shd w:val="clear" w:color="auto" w:fill="FFFFFF"/>
+              </w:rPr>
+            </w:pPr>
+            <w:r>
+              <w:rPr>
+                <w:rFonts w:ascii="Helvetica" w:hAnsi="Helvetica" w:cs="Helvetica"/>
+                <w:color w:val="1D2129"/>
+                <w:shd w:val="clear" w:color="auto" w:fill="FFFFFF"/>
+              </w:rPr>
+              <w:t>x</w:t>
+            </w:r>
+          </w:p>
+        </w:tc>
+        <w:tc>
+          <w:tcPr>
+            <w:tcW w:w="1099" w:type="dxa"/>
+          </w:tcPr>
+          <w:p>
+            <w:pPr>
+              <w:jc w:val="center"/>
+              <w:rPr>
+                <w:rFonts w:ascii="Helvetica" w:hAnsi="Helvetica" w:cs="Helvetica"/>
+                <w:color w:val="1D2129"/>
+                <w:shd w:val="clear" w:color="auto" w:fill="FFFFFF"/>
+              </w:rPr>
+            </w:pPr>
+            <w:r>
+              <w:rPr>
+                <w:rFonts w:ascii="Helvetica" w:hAnsi="Helvetica" w:cs="Helvetica"/>
+                <w:color w:val="1D2129"/>
+                <w:shd w:val="clear" w:color="auto" w:fill="FFFFFF"/>
+              </w:rPr>
+              <w:t>x</w:t>
+            </w:r>
+          </w:p>
+        </w:tc>
+        <w:tc>
+          <w:tcPr>
+            <w:tcW w:w="1181" w:type="dxa"/>
+          </w:tcPr>
+          <w:p>
+            <w:pPr>
+              <w:jc w:val="center"/>
+              <w:rPr>
+                <w:rFonts w:ascii="Helvetica" w:hAnsi="Helvetica" w:cs="Helvetica"/>
+                <w:color w:val="1D2129"/>
+                <w:shd w:val="clear" w:color="auto" w:fill="FFFFFF"/>
+              </w:rPr>
+            </w:pPr>
+            <w:r>
+              <w:rPr>
+                <w:rFonts w:ascii="Helvetica" w:hAnsi="Helvetica" w:cs="Helvetica"/>
+                <w:color w:val="1D2129"/>
+                <w:shd w:val="clear" w:color="auto" w:fill="FFFFFF"/>
+              </w:rPr>
+              <w:t>x</w:t>
+            </w:r>
+          </w:p>
+        </w:tc>
+        <w:tc>
+          <w:tcPr>
+            <w:tcW w:w="871" w:type="dxa"/>
+            <w:shd w:val="clear" w:color="auto" w:fill="EEECE1" w:themeFill="background2"/>
+          </w:tcPr>
+          <w:p>
+            <w:pPr>
+              <w:jc w:val="center"/>
+              <w:rPr>
+                <w:rFonts w:ascii="Helvetica" w:hAnsi="Helvetica" w:cs="Helvetica"/>
+                <w:color w:val="1D2129"/>
+                <w:shd w:val="clear" w:color="auto" w:fill="FFFFFF"/>
+              </w:rPr>
+            </w:pPr>
+            <w:r>
+              <w:rPr>
+                <w:rFonts w:ascii="Helvetica" w:hAnsi="Helvetica" w:cs="Helvetica"/>
+                <w:color w:val="1D2129"/>
+                <w:shd w:val="clear" w:color="auto" w:fill="FFFFFF"/>
+              </w:rPr>
+              <w:t>5</w:t>
+            </w:r>
+          </w:p>
+        </w:tc>
+      </w:tr>
+      <w:tr>
+        <w:tc>
+          <w:tcPr>
+            <w:tcW w:w="1980" w:type="dxa"/>
+          </w:tcPr>
+          <w:p>
+            <w:pPr>
+              <w:jc w:val="center"/>
+              <w:rPr>
+                <w:rFonts w:ascii="Helvetica" w:hAnsi="Helvetica" w:cs="Helvetica"/>
+                <w:color w:val="1D2129"/>
+                <w:shd w:val="clear" w:color="auto" w:fill="FFFFFF"/>
+              </w:rPr>
+            </w:pPr>
+            <w:r>
+              <w:rPr>
+                <w:rFonts w:ascii="Helvetica" w:hAnsi="Helvetica" w:cs="Helvetica"/>
+                <w:color w:val="1D2129"/>
+                <w:shd w:val="clear" w:color="auto" w:fill="FFFFFF"/>
+              </w:rPr>
+              <w:t>Forces/Problem</w:t>
+            </w:r>
+          </w:p>
+        </w:tc>
+        <w:tc>
+          <w:tcPr>
+            <w:tcW w:w="1355" w:type="dxa"/>
+          </w:tcPr>
+          <w:p>
+            <w:pPr>
+              <w:jc w:val="center"/>
+              <w:rPr>
+                <w:rFonts w:ascii="Helvetica" w:hAnsi="Helvetica" w:cs="Helvetica"/>
+                <w:color w:val="1D2129"/>
+                <w:shd w:val="clear" w:color="auto" w:fill="FFFFFF"/>
+              </w:rPr>
+            </w:pPr>
+            <w:r>
+              <w:rPr>
+                <w:rFonts w:ascii="Helvetica" w:hAnsi="Helvetica" w:cs="Helvetica"/>
+                <w:color w:val="1D2129"/>
+                <w:shd w:val="clear" w:color="auto" w:fill="FFFFFF"/>
+              </w:rPr>
+              <w:t>x</w:t>
+            </w:r>
+          </w:p>
+        </w:tc>
+        <w:tc>
+          <w:tcPr>
+            <w:tcW w:w="1473" w:type="dxa"/>
+          </w:tcPr>
+          <w:p>
+            <w:pPr>
+              <w:jc w:val="center"/>
+              <w:rPr>
+                <w:rFonts w:ascii="Helvetica" w:hAnsi="Helvetica" w:cs="Helvetica"/>
+                <w:color w:val="1D2129"/>
+                <w:shd w:val="clear" w:color="auto" w:fill="FFFFFF"/>
+              </w:rPr>
+            </w:pPr>
+            <w:r>
+              <w:rPr>
+                <w:rFonts w:ascii="Helvetica" w:hAnsi="Helvetica" w:cs="Helvetica"/>
+                <w:color w:val="1D2129"/>
+                <w:shd w:val="clear" w:color="auto" w:fill="FFFFFF"/>
+              </w:rPr>
+              <w:t>x</w:t>
+            </w:r>
+          </w:p>
+        </w:tc>
+        <w:tc>
+          <w:tcPr>
+            <w:tcW w:w="1329" w:type="dxa"/>
+          </w:tcPr>
+          <w:p>
+            <w:pPr>
+              <w:jc w:val="center"/>
+              <w:rPr>
+                <w:rFonts w:ascii="Helvetica" w:hAnsi="Helvetica" w:cs="Helvetica"/>
+                <w:color w:val="1D2129"/>
+                <w:shd w:val="clear" w:color="auto" w:fill="FFFFFF"/>
+              </w:rPr>
+            </w:pPr>
+            <w:r>
+              <w:rPr>
+                <w:rFonts w:ascii="Helvetica" w:hAnsi="Helvetica" w:cs="Helvetica"/>
+                <w:color w:val="1D2129"/>
+                <w:shd w:val="clear" w:color="auto" w:fill="FFFFFF"/>
+              </w:rPr>
+              <w:t>x</w:t>
+            </w:r>
+          </w:p>
+        </w:tc>
+        <w:tc>
+          <w:tcPr>
+            <w:tcW w:w="1099" w:type="dxa"/>
+          </w:tcPr>
+          <w:p>
+            <w:pPr>
+              <w:jc w:val="center"/>
+              <w:rPr>
+                <w:rFonts w:ascii="Helvetica" w:hAnsi="Helvetica" w:cs="Helvetica"/>
+                <w:color w:val="1D2129"/>
+                <w:shd w:val="clear" w:color="auto" w:fill="FFFFFF"/>
+              </w:rPr>
+            </w:pPr>
+          </w:p>
+        </w:tc>
+        <w:tc>
+          <w:tcPr>
+            <w:tcW w:w="1181" w:type="dxa"/>
+          </w:tcPr>
+          <w:p>
+            <w:pPr>
+              <w:jc w:val="center"/>
+              <w:rPr>
+                <w:rFonts w:ascii="Helvetica" w:hAnsi="Helvetica" w:cs="Helvetica"/>
+                <w:color w:val="1D2129"/>
+                <w:shd w:val="clear" w:color="auto" w:fill="FFFFFF"/>
+              </w:rPr>
+            </w:pPr>
+            <w:r>
+              <w:rPr>
+                <w:rFonts w:ascii="Helvetica" w:hAnsi="Helvetica" w:cs="Helvetica"/>
+                <w:color w:val="1D2129"/>
+                <w:shd w:val="clear" w:color="auto" w:fill="FFFFFF"/>
+              </w:rPr>
+              <w:t>x</w:t>
+            </w:r>
+          </w:p>
+        </w:tc>
+        <w:tc>
+          <w:tcPr>
+            <w:tcW w:w="871" w:type="dxa"/>
+            <w:shd w:val="clear" w:color="auto" w:fill="EEECE1" w:themeFill="background2"/>
+          </w:tcPr>
+          <w:p>
+            <w:pPr>
+              <w:jc w:val="center"/>
+              <w:rPr>
+                <w:rFonts w:ascii="Helvetica" w:hAnsi="Helvetica" w:cs="Helvetica"/>
+                <w:color w:val="1D2129"/>
+                <w:shd w:val="clear" w:color="auto" w:fill="FFFFFF"/>
+              </w:rPr>
+            </w:pPr>
+            <w:r>
+              <w:rPr>
+                <w:rFonts w:ascii="Helvetica" w:hAnsi="Helvetica" w:cs="Helvetica"/>
+                <w:color w:val="1D2129"/>
+                <w:shd w:val="clear" w:color="auto" w:fill="FFFFFF"/>
+              </w:rPr>
+              <w:t>4</w:t>
+            </w:r>
+          </w:p>
+        </w:tc>
+      </w:tr>
+      <w:tr>
+        <w:tc>
+          <w:tcPr>
+            <w:tcW w:w="1980" w:type="dxa"/>
+          </w:tcPr>
+          <w:p>
+            <w:pPr>
+              <w:jc w:val="center"/>
+              <w:rPr>
+                <w:rFonts w:ascii="Helvetica" w:hAnsi="Helvetica" w:cs="Helvetica"/>
+                <w:color w:val="1D2129"/>
+                <w:shd w:val="clear" w:color="auto" w:fill="FFFFFF"/>
+              </w:rPr>
+            </w:pPr>
+            <w:r>
+              <w:rPr>
+                <w:rFonts w:ascii="Helvetica" w:hAnsi="Helvetica" w:cs="Helvetica"/>
+                <w:color w:val="1D2129"/>
+                <w:shd w:val="clear" w:color="auto" w:fill="FFFFFF"/>
+              </w:rPr>
+              <w:t>Feature/Solution</w:t>
+            </w:r>
+          </w:p>
+        </w:tc>
+        <w:tc>
+          <w:tcPr>
+            <w:tcW w:w="1355" w:type="dxa"/>
+          </w:tcPr>
+          <w:p>
+            <w:pPr>
+              <w:jc w:val="center"/>
+              <w:rPr>
+                <w:rFonts w:ascii="Helvetica" w:hAnsi="Helvetica" w:cs="Helvetica"/>
+                <w:color w:val="1D2129"/>
+                <w:shd w:val="clear" w:color="auto" w:fill="FFFFFF"/>
+              </w:rPr>
+            </w:pPr>
+            <w:r>
+              <w:rPr>
+                <w:rFonts w:ascii="Helvetica" w:hAnsi="Helvetica" w:cs="Helvetica"/>
+                <w:color w:val="1D2129"/>
+                <w:shd w:val="clear" w:color="auto" w:fill="FFFFFF"/>
+              </w:rPr>
+              <w:t>x</w:t>
+            </w:r>
+          </w:p>
+        </w:tc>
+        <w:tc>
+          <w:tcPr>
+            <w:tcW w:w="1473" w:type="dxa"/>
+          </w:tcPr>
+          <w:p>
+            <w:pPr>
+              <w:jc w:val="center"/>
+              <w:rPr>
+                <w:rFonts w:ascii="Helvetica" w:hAnsi="Helvetica" w:cs="Helvetica"/>
+                <w:color w:val="1D2129"/>
+                <w:shd w:val="clear" w:color="auto" w:fill="FFFFFF"/>
+              </w:rPr>
+            </w:pPr>
+            <w:r>
+              <w:rPr>
+                <w:rFonts w:ascii="Helvetica" w:hAnsi="Helvetica" w:cs="Helvetica"/>
+                <w:color w:val="1D2129"/>
+                <w:shd w:val="clear" w:color="auto" w:fill="FFFFFF"/>
+              </w:rPr>
+              <w:t>x</w:t>
+            </w:r>
+          </w:p>
+        </w:tc>
+        <w:tc>
+          <w:tcPr>
+            <w:tcW w:w="1329" w:type="dxa"/>
+          </w:tcPr>
+          <w:p>
+            <w:pPr>
+              <w:jc w:val="center"/>
+              <w:rPr>
+                <w:rFonts w:ascii="Helvetica" w:hAnsi="Helvetica" w:cs="Helvetica"/>
+                <w:color w:val="1D2129"/>
+                <w:shd w:val="clear" w:color="auto" w:fill="FFFFFF"/>
+              </w:rPr>
+            </w:pPr>
+            <w:r>
+              <w:rPr>
+                <w:rFonts w:ascii="Helvetica" w:hAnsi="Helvetica" w:cs="Helvetica"/>
+                <w:color w:val="1D2129"/>
+                <w:shd w:val="clear" w:color="auto" w:fill="FFFFFF"/>
+              </w:rPr>
+              <w:t>x</w:t>
+            </w:r>
+          </w:p>
+        </w:tc>
+        <w:tc>
+          <w:tcPr>
+            <w:tcW w:w="1099" w:type="dxa"/>
+          </w:tcPr>
+          <w:p>
+            <w:pPr>
+              <w:jc w:val="center"/>
+              <w:rPr>
+                <w:rFonts w:ascii="Helvetica" w:hAnsi="Helvetica" w:cs="Helvetica"/>
+                <w:color w:val="1D2129"/>
+                <w:shd w:val="clear" w:color="auto" w:fill="FFFFFF"/>
+              </w:rPr>
+            </w:pPr>
+          </w:p>
+        </w:tc>
+        <w:tc>
+          <w:tcPr>
+            <w:tcW w:w="1181" w:type="dxa"/>
+          </w:tcPr>
+          <w:p>
+            <w:pPr>
+              <w:jc w:val="center"/>
+              <w:rPr>
+                <w:rFonts w:ascii="Helvetica" w:hAnsi="Helvetica" w:cs="Helvetica"/>
+                <w:color w:val="1D2129"/>
+                <w:shd w:val="clear" w:color="auto" w:fill="FFFFFF"/>
+              </w:rPr>
+            </w:pPr>
+            <w:r>
+              <w:rPr>
+                <w:rFonts w:ascii="Helvetica" w:hAnsi="Helvetica" w:cs="Helvetica"/>
+                <w:color w:val="1D2129"/>
+                <w:shd w:val="clear" w:color="auto" w:fill="FFFFFF"/>
+              </w:rPr>
+              <w:t>x</w:t>
+            </w:r>
+          </w:p>
+        </w:tc>
+        <w:tc>
+          <w:tcPr>
+            <w:tcW w:w="871" w:type="dxa"/>
+            <w:shd w:val="clear" w:color="auto" w:fill="EEECE1" w:themeFill="background2"/>
+          </w:tcPr>
+          <w:p>
+            <w:pPr>
+              <w:jc w:val="center"/>
+              <w:rPr>
+                <w:rFonts w:ascii="Helvetica" w:hAnsi="Helvetica" w:cs="Helvetica"/>
+                <w:color w:val="1D2129"/>
+                <w:shd w:val="clear" w:color="auto" w:fill="FFFFFF"/>
+              </w:rPr>
+            </w:pPr>
+            <w:r>
+              <w:rPr>
+                <w:rFonts w:ascii="Helvetica" w:hAnsi="Helvetica" w:cs="Helvetica"/>
+                <w:color w:val="1D2129"/>
+                <w:shd w:val="clear" w:color="auto" w:fill="FFFFFF"/>
+              </w:rPr>
+              <w:t>4</w:t>
+            </w:r>
+          </w:p>
+        </w:tc>
+      </w:tr>
+      <w:tr>
+        <w:tc>
+          <w:tcPr>
+            <w:tcW w:w="1980" w:type="dxa"/>
+          </w:tcPr>
+          <w:p>
+            <w:pPr>
+              <w:jc w:val="center"/>
+              <w:rPr>
+                <w:rFonts w:ascii="Helvetica" w:hAnsi="Helvetica" w:cs="Helvetica"/>
+                <w:color w:val="1D2129"/>
+                <w:shd w:val="clear" w:color="auto" w:fill="FFFFFF"/>
+              </w:rPr>
+            </w:pPr>
+            <w:proofErr w:type="spellStart"/>
+            <w:r>
+              <w:rPr>
+                <w:rFonts w:ascii="Helvetica" w:hAnsi="Helvetica" w:cs="Helvetica"/>
+                <w:color w:val="1D2129"/>
+                <w:shd w:val="clear" w:color="auto" w:fill="FFFFFF"/>
+              </w:rPr>
+              <w:t>Context</w:t>
+            </w:r>
+            <w:proofErr w:type="spellEnd"/>
+          </w:p>
+        </w:tc>
+        <w:tc>
+          <w:tcPr>
+            <w:tcW w:w="1355" w:type="dxa"/>
+          </w:tcPr>
+          <w:p>
+            <w:pPr>
+              <w:jc w:val="center"/>
+              <w:rPr>
+                <w:rFonts w:ascii="Helvetica" w:hAnsi="Helvetica" w:cs="Helvetica"/>
+                <w:color w:val="1D2129"/>
+                <w:shd w:val="clear" w:color="auto" w:fill="FFFFFF"/>
+              </w:rPr>
+            </w:pPr>
+          </w:p>
+        </w:tc>
+        <w:tc>
+          <w:tcPr>
+            <w:tcW w:w="1473" w:type="dxa"/>
+          </w:tcPr>
+          <w:p>
+            <w:pPr>
+              <w:jc w:val="center"/>
+              <w:rPr>
+                <w:rFonts w:ascii="Helvetica" w:hAnsi="Helvetica" w:cs="Helvetica"/>
+                <w:color w:val="1D2129"/>
+                <w:shd w:val="clear" w:color="auto" w:fill="FFFFFF"/>
+              </w:rPr>
+            </w:pPr>
+            <w:r>
+              <w:rPr>
+                <w:rFonts w:ascii="Helvetica" w:hAnsi="Helvetica" w:cs="Helvetica"/>
+                <w:color w:val="1D2129"/>
+                <w:shd w:val="clear" w:color="auto" w:fill="FFFFFF"/>
+              </w:rPr>
+              <w:t>x</w:t>
+            </w:r>
+          </w:p>
+        </w:tc>
+        <w:tc>
+          <w:tcPr>
+            <w:tcW w:w="1329" w:type="dxa"/>
+          </w:tcPr>
+          <w:p>
+            <w:pPr>
+              <w:jc w:val="center"/>
+              <w:rPr>
+                <w:rFonts w:ascii="Helvetica" w:hAnsi="Helvetica" w:cs="Helvetica"/>
+                <w:color w:val="1D2129"/>
+                <w:shd w:val="clear" w:color="auto" w:fill="FFFFFF"/>
+              </w:rPr>
+            </w:pPr>
+          </w:p>
+        </w:tc>
+        <w:tc>
+          <w:tcPr>
+            <w:tcW w:w="1099" w:type="dxa"/>
+          </w:tcPr>
+          <w:p>
+            <w:pPr>
+              <w:jc w:val="center"/>
+              <w:rPr>
+                <w:rFonts w:ascii="Helvetica" w:hAnsi="Helvetica" w:cs="Helvetica"/>
+                <w:color w:val="1D2129"/>
+                <w:shd w:val="clear" w:color="auto" w:fill="FFFFFF"/>
+              </w:rPr>
+            </w:pPr>
+            <w:r>
+              <w:rPr>
+                <w:rFonts w:ascii="Helvetica" w:hAnsi="Helvetica" w:cs="Helvetica"/>
+                <w:color w:val="1D2129"/>
+                <w:shd w:val="clear" w:color="auto" w:fill="FFFFFF"/>
+              </w:rPr>
+              <w:t>x*</w:t>
+            </w:r>
+          </w:p>
+        </w:tc>
+        <w:tc>
+          <w:tcPr>
+            <w:tcW w:w="1181" w:type="dxa"/>
+          </w:tcPr>
+          <w:p>
+            <w:pPr>
+              <w:jc w:val="center"/>
+              <w:rPr>
+                <w:rFonts w:ascii="Helvetica" w:hAnsi="Helvetica" w:cs="Helvetica"/>
+                <w:color w:val="1D2129"/>
+                <w:shd w:val="clear" w:color="auto" w:fill="FFFFFF"/>
+              </w:rPr>
+            </w:pPr>
+          </w:p>
+        </w:tc>
+        <w:tc>
+          <w:tcPr>
+            <w:tcW w:w="871" w:type="dxa"/>
+            <w:shd w:val="clear" w:color="auto" w:fill="EEECE1" w:themeFill="background2"/>
+          </w:tcPr>
+          <w:p>
+            <w:pPr>
+              <w:jc w:val="center"/>
+              <w:rPr>
+                <w:rFonts w:ascii="Helvetica" w:hAnsi="Helvetica" w:cs="Helvetica"/>
+                <w:color w:val="1D2129"/>
+                <w:shd w:val="clear" w:color="auto" w:fill="FFFFFF"/>
+              </w:rPr>
+            </w:pPr>
+            <w:r>
+              <w:rPr>
+                <w:rFonts w:ascii="Helvetica" w:hAnsi="Helvetica" w:cs="Helvetica"/>
+                <w:color w:val="1D2129"/>
+                <w:shd w:val="clear" w:color="auto" w:fill="FFFFFF"/>
+              </w:rPr>
+              <w:t>2</w:t>
+            </w:r>
+          </w:p>
+        </w:tc>
+      </w:tr>
+      <w:tr>
+        <w:tc>
+          <w:tcPr>
+            <w:tcW w:w="1980" w:type="dxa"/>
+          </w:tcPr>
+          <w:p>
+            <w:pPr>
+              <w:jc w:val="center"/>
+              <w:rPr>
+                <w:rFonts w:ascii="Helvetica" w:hAnsi="Helvetica" w:cs="Helvetica"/>
+                <w:color w:val="1D2129"/>
+                <w:shd w:val="clear" w:color="auto" w:fill="FFFFFF"/>
+              </w:rPr>
+            </w:pPr>
+            <w:proofErr w:type="spellStart"/>
+            <w:r>
+              <w:rPr>
+                <w:rFonts w:ascii="Helvetica" w:hAnsi="Helvetica" w:cs="Helvetica"/>
+                <w:color w:val="1D2129"/>
+                <w:shd w:val="clear" w:color="auto" w:fill="FFFFFF"/>
+              </w:rPr>
+              <w:t>Examples</w:t>
+            </w:r>
+            <w:proofErr w:type="spellEnd"/>
+          </w:p>
+        </w:tc>
+        <w:tc>
+          <w:tcPr>
+            <w:tcW w:w="1355" w:type="dxa"/>
+          </w:tcPr>
+          <w:p>
+            <w:pPr>
+              <w:jc w:val="center"/>
+              <w:rPr>
+                <w:rFonts w:ascii="Helvetica" w:hAnsi="Helvetica" w:cs="Helvetica"/>
+                <w:color w:val="1D2129"/>
+                <w:shd w:val="clear" w:color="auto" w:fill="FFFFFF"/>
+              </w:rPr>
+            </w:pPr>
+          </w:p>
+        </w:tc>
+        <w:tc>
+          <w:tcPr>
+            <w:tcW w:w="1473" w:type="dxa"/>
+          </w:tcPr>
+          <w:p>
+            <w:pPr>
+              <w:jc w:val="center"/>
+              <w:rPr>
+                <w:rFonts w:ascii="Helvetica" w:hAnsi="Helvetica" w:cs="Helvetica"/>
+                <w:color w:val="1D2129"/>
+                <w:shd w:val="clear" w:color="auto" w:fill="FFFFFF"/>
+              </w:rPr>
+            </w:pPr>
+            <w:r>
+              <w:rPr>
+                <w:rFonts w:ascii="Helvetica" w:hAnsi="Helvetica" w:cs="Helvetica"/>
+                <w:color w:val="1D2129"/>
+                <w:shd w:val="clear" w:color="auto" w:fill="FFFFFF"/>
+              </w:rPr>
+              <w:t>x</w:t>
+            </w:r>
+          </w:p>
+        </w:tc>
+        <w:tc>
+          <w:tcPr>
+            <w:tcW w:w="1329" w:type="dxa"/>
+          </w:tcPr>
+          <w:p>
+            <w:pPr>
+              <w:jc w:val="center"/>
+              <w:rPr>
+                <w:rFonts w:ascii="Helvetica" w:hAnsi="Helvetica" w:cs="Helvetica"/>
+                <w:color w:val="1D2129"/>
+                <w:shd w:val="clear" w:color="auto" w:fill="FFFFFF"/>
+              </w:rPr>
+            </w:pPr>
+            <w:r>
+              <w:rPr>
+                <w:rFonts w:ascii="Helvetica" w:hAnsi="Helvetica" w:cs="Helvetica"/>
+                <w:color w:val="1D2129"/>
+                <w:shd w:val="clear" w:color="auto" w:fill="FFFFFF"/>
+              </w:rPr>
+              <w:t>x</w:t>
+            </w:r>
+          </w:p>
+        </w:tc>
+        <w:tc>
+          <w:tcPr>
+            <w:tcW w:w="1099" w:type="dxa"/>
+          </w:tcPr>
+          <w:p>
+            <w:pPr>
+              <w:jc w:val="center"/>
+              <w:rPr>
+                <w:rFonts w:ascii="Helvetica" w:hAnsi="Helvetica" w:cs="Helvetica"/>
+                <w:color w:val="1D2129"/>
+                <w:shd w:val="clear" w:color="auto" w:fill="FFFFFF"/>
+              </w:rPr>
+            </w:pPr>
+            <w:r>
+              <w:rPr>
+                <w:rFonts w:ascii="Helvetica" w:hAnsi="Helvetica" w:cs="Helvetica"/>
+                <w:color w:val="1D2129"/>
+                <w:shd w:val="clear" w:color="auto" w:fill="FFFFFF"/>
+              </w:rPr>
+              <w:t>x</w:t>
+            </w:r>
+          </w:p>
+        </w:tc>
+        <w:tc>
+          <w:tcPr>
+            <w:tcW w:w="1181" w:type="dxa"/>
+          </w:tcPr>
+          <w:p>
+            <w:pPr>
+              <w:jc w:val="center"/>
+              <w:rPr>
+                <w:rFonts w:ascii="Helvetica" w:hAnsi="Helvetica" w:cs="Helvetica"/>
+                <w:color w:val="1D2129"/>
+                <w:shd w:val="clear" w:color="auto" w:fill="FFFFFF"/>
+              </w:rPr>
+            </w:pPr>
+            <w:r>
+              <w:rPr>
+                <w:rFonts w:ascii="Helvetica" w:hAnsi="Helvetica" w:cs="Helvetica"/>
+                <w:color w:val="1D2129"/>
+                <w:shd w:val="clear" w:color="auto" w:fill="FFFFFF"/>
+              </w:rPr>
+              <w:t>x</w:t>
+            </w:r>
+          </w:p>
+        </w:tc>
+        <w:tc>
+          <w:tcPr>
+            <w:tcW w:w="871" w:type="dxa"/>
+            <w:shd w:val="clear" w:color="auto" w:fill="EEECE1" w:themeFill="background2"/>
+          </w:tcPr>
+          <w:p>
+            <w:pPr>
+              <w:jc w:val="center"/>
+              <w:rPr>
+                <w:rFonts w:ascii="Helvetica" w:hAnsi="Helvetica" w:cs="Helvetica"/>
+                <w:color w:val="1D2129"/>
+                <w:shd w:val="clear" w:color="auto" w:fill="FFFFFF"/>
+              </w:rPr>
+            </w:pPr>
+            <w:r>
+              <w:rPr>
+                <w:rFonts w:ascii="Helvetica" w:hAnsi="Helvetica" w:cs="Helvetica"/>
+                <w:color w:val="1D2129"/>
+                <w:shd w:val="clear" w:color="auto" w:fill="FFFFFF"/>
+              </w:rPr>
+              <w:t>4</w:t>
+            </w:r>
+          </w:p>
+        </w:tc>
+      </w:tr>
+      <w:tr>
+        <w:tc>
+          <w:tcPr>
+            <w:tcW w:w="1980" w:type="dxa"/>
+          </w:tcPr>
+          <w:p>
+            <w:pPr>
+              <w:jc w:val="center"/>
+              <w:rPr>
+                <w:rFonts w:ascii="Helvetica" w:hAnsi="Helvetica" w:cs="Helvetica"/>
+                <w:color w:val="1D2129"/>
+                <w:shd w:val="clear" w:color="auto" w:fill="FFFFFF"/>
+              </w:rPr>
+            </w:pPr>
+            <w:r>
+              <w:rPr>
+                <w:rFonts w:ascii="Helvetica" w:hAnsi="Helvetica" w:cs="Helvetica"/>
+                <w:color w:val="1D2129"/>
+                <w:shd w:val="clear" w:color="auto" w:fill="FFFFFF"/>
+              </w:rPr>
+              <w:t>References</w:t>
+            </w:r>
+          </w:p>
+        </w:tc>
+        <w:tc>
+          <w:tcPr>
+            <w:tcW w:w="1355" w:type="dxa"/>
+          </w:tcPr>
+          <w:p>
+            <w:pPr>
+              <w:jc w:val="center"/>
+              <w:rPr>
+                <w:rFonts w:ascii="Helvetica" w:hAnsi="Helvetica" w:cs="Helvetica"/>
+                <w:color w:val="1D2129"/>
+                <w:shd w:val="clear" w:color="auto" w:fill="FFFFFF"/>
+              </w:rPr>
+            </w:pPr>
+          </w:p>
+        </w:tc>
+        <w:tc>
+          <w:tcPr>
+            <w:tcW w:w="1473" w:type="dxa"/>
+          </w:tcPr>
+          <w:p>
+            <w:pPr>
+              <w:jc w:val="center"/>
+              <w:rPr>
+                <w:rFonts w:ascii="Helvetica" w:hAnsi="Helvetica" w:cs="Helvetica"/>
+                <w:color w:val="1D2129"/>
+                <w:shd w:val="clear" w:color="auto" w:fill="FFFFFF"/>
+              </w:rPr>
+            </w:pPr>
+            <w:r>
+              <w:rPr>
+                <w:rFonts w:ascii="Helvetica" w:hAnsi="Helvetica" w:cs="Helvetica"/>
+                <w:color w:val="1D2129"/>
+                <w:shd w:val="clear" w:color="auto" w:fill="FFFFFF"/>
+              </w:rPr>
+              <w:t>x</w:t>
+            </w:r>
+          </w:p>
+        </w:tc>
+        <w:tc>
+          <w:tcPr>
+            <w:tcW w:w="1329" w:type="dxa"/>
+          </w:tcPr>
+          <w:p>
+            <w:pPr>
+              <w:jc w:val="center"/>
+              <w:rPr>
+                <w:rFonts w:ascii="Helvetica" w:hAnsi="Helvetica" w:cs="Helvetica"/>
+                <w:color w:val="1D2129"/>
+                <w:shd w:val="clear" w:color="auto" w:fill="FFFFFF"/>
+              </w:rPr>
+            </w:pPr>
+          </w:p>
+        </w:tc>
+        <w:tc>
+          <w:tcPr>
+            <w:tcW w:w="1099" w:type="dxa"/>
+          </w:tcPr>
+          <w:p>
+            <w:pPr>
+              <w:jc w:val="center"/>
+              <w:rPr>
+                <w:rFonts w:ascii="Helvetica" w:hAnsi="Helvetica" w:cs="Helvetica"/>
+                <w:color w:val="1D2129"/>
+                <w:shd w:val="clear" w:color="auto" w:fill="FFFFFF"/>
+              </w:rPr>
+            </w:pPr>
+            <w:r>
+              <w:rPr>
+                <w:rFonts w:ascii="Helvetica" w:hAnsi="Helvetica" w:cs="Helvetica"/>
+                <w:color w:val="1D2129"/>
+                <w:shd w:val="clear" w:color="auto" w:fill="FFFFFF"/>
+              </w:rPr>
+              <w:t>x*</w:t>
+            </w:r>
+          </w:p>
+        </w:tc>
+        <w:tc>
+          <w:tcPr>
+            <w:tcW w:w="1181" w:type="dxa"/>
+          </w:tcPr>
+          <w:p>
+            <w:pPr>
+              <w:jc w:val="center"/>
+              <w:rPr>
+                <w:rFonts w:ascii="Helvetica" w:hAnsi="Helvetica" w:cs="Helvetica"/>
+                <w:color w:val="1D2129"/>
+                <w:shd w:val="clear" w:color="auto" w:fill="FFFFFF"/>
+              </w:rPr>
+            </w:pPr>
+          </w:p>
+        </w:tc>
+        <w:tc>
+          <w:tcPr>
+            <w:tcW w:w="871" w:type="dxa"/>
+            <w:shd w:val="clear" w:color="auto" w:fill="EEECE1" w:themeFill="background2"/>
+          </w:tcPr>
+          <w:p>
+            <w:pPr>
+              <w:jc w:val="center"/>
+              <w:rPr>
+                <w:rFonts w:ascii="Helvetica" w:hAnsi="Helvetica" w:cs="Helvetica"/>
+                <w:color w:val="1D2129"/>
+                <w:shd w:val="clear" w:color="auto" w:fill="FFFFFF"/>
+              </w:rPr>
+            </w:pPr>
+            <w:r>
+              <w:rPr>
+                <w:rFonts w:ascii="Helvetica" w:hAnsi="Helvetica" w:cs="Helvetica"/>
+                <w:color w:val="1D2129"/>
+                <w:shd w:val="clear" w:color="auto" w:fill="FFFFFF"/>
+              </w:rPr>
+              <w:t>2</w:t>
+            </w:r>
+          </w:p>
+        </w:tc>
+      </w:tr>
+      <w:tr>
+        <w:tc>
+          <w:tcPr>
+            <w:tcW w:w="1980" w:type="dxa"/>
+          </w:tcPr>
+          <w:p>
+            <w:pPr>
+              <w:jc w:val="center"/>
+              <w:rPr>
+                <w:rFonts w:ascii="Helvetica" w:hAnsi="Helvetica" w:cs="Helvetica"/>
+                <w:color w:val="1D2129"/>
+                <w:shd w:val="clear" w:color="auto" w:fill="FFFFFF"/>
+              </w:rPr>
+            </w:pPr>
+            <w:proofErr w:type="spellStart"/>
+            <w:r>
+              <w:rPr>
+                <w:rFonts w:ascii="Helvetica" w:hAnsi="Helvetica" w:cs="Helvetica"/>
+                <w:color w:val="1D2129"/>
+                <w:shd w:val="clear" w:color="auto" w:fill="FFFFFF"/>
+              </w:rPr>
+              <w:t>Categories</w:t>
+            </w:r>
+            <w:proofErr w:type="spellEnd"/>
+          </w:p>
+        </w:tc>
+        <w:tc>
+          <w:tcPr>
+            <w:tcW w:w="1355" w:type="dxa"/>
+          </w:tcPr>
+          <w:p>
+            <w:pPr>
+              <w:jc w:val="center"/>
+              <w:rPr>
+                <w:rFonts w:ascii="Helvetica" w:hAnsi="Helvetica" w:cs="Helvetica"/>
+                <w:color w:val="1D2129"/>
+                <w:shd w:val="clear" w:color="auto" w:fill="FFFFFF"/>
+              </w:rPr>
+            </w:pPr>
+          </w:p>
+        </w:tc>
+        <w:tc>
+          <w:tcPr>
+            <w:tcW w:w="1473" w:type="dxa"/>
+          </w:tcPr>
+          <w:p>
+            <w:pPr>
+              <w:jc w:val="center"/>
+              <w:rPr>
+                <w:rFonts w:ascii="Helvetica" w:hAnsi="Helvetica" w:cs="Helvetica"/>
+                <w:color w:val="1D2129"/>
+                <w:shd w:val="clear" w:color="auto" w:fill="FFFFFF"/>
+              </w:rPr>
+            </w:pPr>
+          </w:p>
+        </w:tc>
+        <w:tc>
+          <w:tcPr>
+            <w:tcW w:w="1329" w:type="dxa"/>
+          </w:tcPr>
+          <w:p>
+            <w:pPr>
+              <w:jc w:val="center"/>
+              <w:rPr>
+                <w:rFonts w:ascii="Helvetica" w:hAnsi="Helvetica" w:cs="Helvetica"/>
+                <w:color w:val="1D2129"/>
+                <w:shd w:val="clear" w:color="auto" w:fill="FFFFFF"/>
+              </w:rPr>
+            </w:pPr>
+            <w:r>
+              <w:rPr>
+                <w:rFonts w:ascii="Helvetica" w:hAnsi="Helvetica" w:cs="Helvetica"/>
+                <w:color w:val="1D2129"/>
+                <w:shd w:val="clear" w:color="auto" w:fill="FFFFFF"/>
+              </w:rPr>
+              <w:t>x</w:t>
+            </w:r>
+          </w:p>
+        </w:tc>
+        <w:tc>
+          <w:tcPr>
+            <w:tcW w:w="1099" w:type="dxa"/>
+          </w:tcPr>
+          <w:p>
+            <w:pPr>
+              <w:jc w:val="center"/>
+              <w:rPr>
+                <w:rFonts w:ascii="Helvetica" w:hAnsi="Helvetica" w:cs="Helvetica"/>
+                <w:color w:val="1D2129"/>
+                <w:shd w:val="clear" w:color="auto" w:fill="FFFFFF"/>
+              </w:rPr>
+            </w:pPr>
+            <w:r>
+              <w:rPr>
+                <w:rFonts w:ascii="Helvetica" w:hAnsi="Helvetica" w:cs="Helvetica"/>
+                <w:color w:val="1D2129"/>
+                <w:shd w:val="clear" w:color="auto" w:fill="FFFFFF"/>
+              </w:rPr>
+              <w:t>x**</w:t>
+            </w:r>
+          </w:p>
+        </w:tc>
+        <w:tc>
+          <w:tcPr>
+            <w:tcW w:w="1181" w:type="dxa"/>
+          </w:tcPr>
+          <w:p>
+            <w:pPr>
+              <w:jc w:val="center"/>
+              <w:rPr>
+                <w:rFonts w:ascii="Helvetica" w:hAnsi="Helvetica" w:cs="Helvetica"/>
+                <w:color w:val="1D2129"/>
+                <w:shd w:val="clear" w:color="auto" w:fill="FFFFFF"/>
+              </w:rPr>
+            </w:pPr>
+          </w:p>
+        </w:tc>
+        <w:tc>
+          <w:tcPr>
+            <w:tcW w:w="871" w:type="dxa"/>
+            <w:shd w:val="clear" w:color="auto" w:fill="EEECE1" w:themeFill="background2"/>
+          </w:tcPr>
+          <w:p>
+            <w:pPr>
+              <w:jc w:val="center"/>
+              <w:rPr>
+                <w:rFonts w:ascii="Helvetica" w:hAnsi="Helvetica" w:cs="Helvetica"/>
+                <w:color w:val="1D2129"/>
+                <w:shd w:val="clear" w:color="auto" w:fill="FFFFFF"/>
+              </w:rPr>
+            </w:pPr>
+            <w:r>
+              <w:rPr>
+                <w:rFonts w:ascii="Helvetica" w:hAnsi="Helvetica" w:cs="Helvetica"/>
+                <w:color w:val="1D2129"/>
+                <w:shd w:val="clear" w:color="auto" w:fill="FFFFFF"/>
+              </w:rPr>
+              <w:t>2</w:t>
+            </w:r>
+          </w:p>
+        </w:tc>
+      </w:tr>
+      <w:tr>
+        <w:tc>
+          <w:tcPr>
+            <w:tcW w:w="1980" w:type="dxa"/>
+          </w:tcPr>
+          <w:p>
+            <w:pPr>
+              <w:jc w:val="center"/>
+              <w:rPr>
+                <w:rFonts w:ascii="Helvetica" w:hAnsi="Helvetica" w:cs="Helvetica"/>
+                <w:color w:val="1D2129"/>
+                <w:shd w:val="clear" w:color="auto" w:fill="FFFFFF"/>
+              </w:rPr>
+            </w:pPr>
+            <w:proofErr w:type="spellStart"/>
+            <w:r>
+              <w:rPr>
+                <w:rFonts w:ascii="Helvetica" w:hAnsi="Helvetica" w:cs="Helvetica"/>
+                <w:color w:val="1D2129"/>
+                <w:shd w:val="clear" w:color="auto" w:fill="FFFFFF"/>
+              </w:rPr>
+              <w:t>Effects</w:t>
+            </w:r>
+            <w:proofErr w:type="spellEnd"/>
+            <w:r>
+              <w:rPr>
+                <w:rFonts w:ascii="Helvetica" w:hAnsi="Helvetica" w:cs="Helvetica"/>
+                <w:color w:val="1D2129"/>
+                <w:shd w:val="clear" w:color="auto" w:fill="FFFFFF"/>
+              </w:rPr>
+              <w:t xml:space="preserve"> / </w:t>
+            </w:r>
+            <w:proofErr w:type="spellStart"/>
+            <w:r>
+              <w:rPr>
+                <w:rFonts w:ascii="Helvetica" w:hAnsi="Helvetica" w:cs="Helvetica"/>
+                <w:color w:val="1D2129"/>
+                <w:shd w:val="clear" w:color="auto" w:fill="FFFFFF"/>
+              </w:rPr>
+              <w:t>Consequences</w:t>
+            </w:r>
+            <w:proofErr w:type="spellEnd"/>
+          </w:p>
+        </w:tc>
+        <w:tc>
+          <w:tcPr>
+            <w:tcW w:w="1355" w:type="dxa"/>
+          </w:tcPr>
+          <w:p>
+            <w:pPr>
+              <w:jc w:val="center"/>
+              <w:rPr>
+                <w:rFonts w:ascii="Helvetica" w:hAnsi="Helvetica" w:cs="Helvetica"/>
+                <w:color w:val="1D2129"/>
+                <w:shd w:val="clear" w:color="auto" w:fill="FFFFFF"/>
+              </w:rPr>
+            </w:pPr>
+          </w:p>
+        </w:tc>
+        <w:tc>
+          <w:tcPr>
+            <w:tcW w:w="1473" w:type="dxa"/>
+          </w:tcPr>
+          <w:p>
+            <w:pPr>
+              <w:jc w:val="center"/>
+              <w:rPr>
+                <w:rFonts w:ascii="Helvetica" w:hAnsi="Helvetica" w:cs="Helvetica"/>
+                <w:color w:val="1D2129"/>
+                <w:shd w:val="clear" w:color="auto" w:fill="FFFFFF"/>
+              </w:rPr>
+            </w:pPr>
+          </w:p>
+        </w:tc>
+        <w:tc>
+          <w:tcPr>
+            <w:tcW w:w="1329" w:type="dxa"/>
+          </w:tcPr>
+          <w:p>
+            <w:pPr>
+              <w:jc w:val="center"/>
+              <w:rPr>
+                <w:rFonts w:ascii="Helvetica" w:hAnsi="Helvetica" w:cs="Helvetica"/>
+                <w:color w:val="1D2129"/>
+                <w:shd w:val="clear" w:color="auto" w:fill="FFFFFF"/>
+              </w:rPr>
+            </w:pPr>
+            <w:r>
+              <w:rPr>
+                <w:rFonts w:ascii="Helvetica" w:hAnsi="Helvetica" w:cs="Helvetica"/>
+                <w:color w:val="1D2129"/>
+                <w:shd w:val="clear" w:color="auto" w:fill="FFFFFF"/>
+              </w:rPr>
+              <w:t>x</w:t>
+            </w:r>
+          </w:p>
+        </w:tc>
+        <w:tc>
+          <w:tcPr>
+            <w:tcW w:w="1099" w:type="dxa"/>
+          </w:tcPr>
+          <w:p>
+            <w:pPr>
+              <w:jc w:val="center"/>
+              <w:rPr>
+                <w:rFonts w:ascii="Helvetica" w:hAnsi="Helvetica" w:cs="Helvetica"/>
+                <w:color w:val="1D2129"/>
+                <w:shd w:val="clear" w:color="auto" w:fill="FFFFFF"/>
+              </w:rPr>
+            </w:pPr>
+            <w:r>
+              <w:rPr>
+                <w:rFonts w:ascii="Helvetica" w:hAnsi="Helvetica" w:cs="Helvetica"/>
+                <w:color w:val="1D2129"/>
+                <w:shd w:val="clear" w:color="auto" w:fill="FFFFFF"/>
+              </w:rPr>
+              <w:t>x</w:t>
+            </w:r>
+          </w:p>
+        </w:tc>
+        <w:tc>
+          <w:tcPr>
+            <w:tcW w:w="1181" w:type="dxa"/>
+          </w:tcPr>
+          <w:p>
+            <w:pPr>
+              <w:jc w:val="center"/>
+              <w:rPr>
+                <w:rFonts w:ascii="Helvetica" w:hAnsi="Helvetica" w:cs="Helvetica"/>
+                <w:color w:val="1D2129"/>
+                <w:shd w:val="clear" w:color="auto" w:fill="FFFFFF"/>
+              </w:rPr>
+            </w:pPr>
+            <w:r>
+              <w:rPr>
+                <w:rFonts w:ascii="Helvetica" w:hAnsi="Helvetica" w:cs="Helvetica"/>
+                <w:color w:val="1D2129"/>
+                <w:shd w:val="clear" w:color="auto" w:fill="FFFFFF"/>
+              </w:rPr>
+              <w:t>x</w:t>
+            </w:r>
+          </w:p>
+        </w:tc>
+        <w:tc>
+          <w:tcPr>
+            <w:tcW w:w="871" w:type="dxa"/>
+            <w:shd w:val="clear" w:color="auto" w:fill="EEECE1" w:themeFill="background2"/>
+          </w:tcPr>
+          <w:p>
+            <w:pPr>
+              <w:jc w:val="center"/>
+              <w:rPr>
+                <w:rFonts w:ascii="Helvetica" w:hAnsi="Helvetica" w:cs="Helvetica"/>
+                <w:color w:val="1D2129"/>
+                <w:shd w:val="clear" w:color="auto" w:fill="FFFFFF"/>
+              </w:rPr>
+            </w:pPr>
+            <w:r>
+              <w:rPr>
+                <w:rFonts w:ascii="Helvetica" w:hAnsi="Helvetica" w:cs="Helvetica"/>
+                <w:color w:val="1D2129"/>
+                <w:shd w:val="clear" w:color="auto" w:fill="FFFFFF"/>
+              </w:rPr>
+              <w:t>3</w:t>
+            </w:r>
+          </w:p>
+        </w:tc>
+      </w:tr>
+      <w:tr>
+        <w:tc>
+          <w:tcPr>
+            <w:tcW w:w="1980" w:type="dxa"/>
+          </w:tcPr>
+          <w:p>
+            <w:pPr>
+              <w:jc w:val="center"/>
+              <w:rPr>
+                <w:rFonts w:ascii="Helvetica" w:hAnsi="Helvetica" w:cs="Helvetica"/>
+                <w:color w:val="1D2129"/>
+                <w:shd w:val="clear" w:color="auto" w:fill="FFFFFF"/>
+              </w:rPr>
+            </w:pPr>
+            <w:r>
+              <w:rPr>
+                <w:rFonts w:ascii="Helvetica" w:hAnsi="Helvetica" w:cs="Helvetica"/>
+                <w:color w:val="1D2129"/>
+                <w:shd w:val="clear" w:color="auto" w:fill="FFFFFF"/>
+              </w:rPr>
+              <w:t>Description/</w:t>
+            </w:r>
+            <w:proofErr w:type="spellStart"/>
+            <w:r>
+              <w:rPr>
+                <w:rFonts w:ascii="Helvetica" w:hAnsi="Helvetica" w:cs="Helvetica"/>
+                <w:color w:val="1D2129"/>
+                <w:shd w:val="clear" w:color="auto" w:fill="FFFFFF"/>
+              </w:rPr>
+              <w:t>Using</w:t>
+            </w:r>
+            <w:proofErr w:type="spellEnd"/>
+            <w:r>
+              <w:rPr>
+                <w:rFonts w:ascii="Helvetica" w:hAnsi="Helvetica" w:cs="Helvetica"/>
+                <w:color w:val="1D2129"/>
+                <w:shd w:val="clear" w:color="auto" w:fill="FFFFFF"/>
+              </w:rPr>
+              <w:t xml:space="preserve"> </w:t>
+            </w:r>
+            <w:proofErr w:type="spellStart"/>
+            <w:r>
+              <w:rPr>
+                <w:rFonts w:ascii="Helvetica" w:hAnsi="Helvetica" w:cs="Helvetica"/>
+                <w:color w:val="1D2129"/>
+                <w:shd w:val="clear" w:color="auto" w:fill="FFFFFF"/>
+              </w:rPr>
+              <w:t>the</w:t>
+            </w:r>
+            <w:proofErr w:type="spellEnd"/>
+            <w:r>
+              <w:rPr>
+                <w:rFonts w:ascii="Helvetica" w:hAnsi="Helvetica" w:cs="Helvetica"/>
+                <w:color w:val="1D2129"/>
+                <w:shd w:val="clear" w:color="auto" w:fill="FFFFFF"/>
+              </w:rPr>
+              <w:t xml:space="preserve"> </w:t>
+            </w:r>
+            <w:proofErr w:type="spellStart"/>
+            <w:r>
+              <w:rPr>
+                <w:rFonts w:ascii="Helvetica" w:hAnsi="Helvetica" w:cs="Helvetica"/>
+                <w:color w:val="1D2129"/>
+                <w:shd w:val="clear" w:color="auto" w:fill="FFFFFF"/>
+              </w:rPr>
+              <w:t>pattern</w:t>
+            </w:r>
+            <w:proofErr w:type="spellEnd"/>
+          </w:p>
+        </w:tc>
+        <w:tc>
+          <w:tcPr>
+            <w:tcW w:w="1355" w:type="dxa"/>
+          </w:tcPr>
+          <w:p>
+            <w:pPr>
+              <w:jc w:val="center"/>
+              <w:rPr>
+                <w:rFonts w:ascii="Helvetica" w:hAnsi="Helvetica" w:cs="Helvetica"/>
+                <w:color w:val="1D2129"/>
+                <w:shd w:val="clear" w:color="auto" w:fill="FFFFFF"/>
+              </w:rPr>
+            </w:pPr>
+          </w:p>
+        </w:tc>
+        <w:tc>
+          <w:tcPr>
+            <w:tcW w:w="1473" w:type="dxa"/>
+          </w:tcPr>
+          <w:p>
+            <w:pPr>
+              <w:jc w:val="center"/>
+              <w:rPr>
+                <w:rFonts w:ascii="Helvetica" w:hAnsi="Helvetica" w:cs="Helvetica"/>
+                <w:color w:val="1D2129"/>
+                <w:shd w:val="clear" w:color="auto" w:fill="FFFFFF"/>
+              </w:rPr>
+            </w:pPr>
+          </w:p>
+        </w:tc>
+        <w:tc>
+          <w:tcPr>
+            <w:tcW w:w="1329" w:type="dxa"/>
+          </w:tcPr>
+          <w:p>
+            <w:pPr>
+              <w:jc w:val="center"/>
+              <w:rPr>
+                <w:rFonts w:ascii="Helvetica" w:hAnsi="Helvetica" w:cs="Helvetica"/>
+                <w:color w:val="1D2129"/>
+                <w:shd w:val="clear" w:color="auto" w:fill="FFFFFF"/>
+              </w:rPr>
+            </w:pPr>
+            <w:r>
+              <w:rPr>
+                <w:rFonts w:ascii="Helvetica" w:hAnsi="Helvetica" w:cs="Helvetica"/>
+                <w:color w:val="1D2129"/>
+                <w:shd w:val="clear" w:color="auto" w:fill="FFFFFF"/>
+              </w:rPr>
+              <w:t>x</w:t>
+            </w:r>
+          </w:p>
+        </w:tc>
+        <w:tc>
+          <w:tcPr>
+            <w:tcW w:w="1099" w:type="dxa"/>
+          </w:tcPr>
+          <w:p>
+            <w:pPr>
+              <w:jc w:val="center"/>
+              <w:rPr>
+                <w:rFonts w:ascii="Helvetica" w:hAnsi="Helvetica" w:cs="Helvetica"/>
+                <w:color w:val="1D2129"/>
+                <w:shd w:val="clear" w:color="auto" w:fill="FFFFFF"/>
+              </w:rPr>
+            </w:pPr>
+            <w:r>
+              <w:rPr>
+                <w:rFonts w:ascii="Helvetica" w:hAnsi="Helvetica" w:cs="Helvetica"/>
+                <w:color w:val="1D2129"/>
+                <w:shd w:val="clear" w:color="auto" w:fill="FFFFFF"/>
+              </w:rPr>
+              <w:t>x</w:t>
+            </w:r>
+          </w:p>
+        </w:tc>
+        <w:tc>
+          <w:tcPr>
+            <w:tcW w:w="1181" w:type="dxa"/>
+          </w:tcPr>
+          <w:p>
+            <w:pPr>
+              <w:jc w:val="center"/>
+              <w:rPr>
+                <w:rFonts w:ascii="Helvetica" w:hAnsi="Helvetica" w:cs="Helvetica"/>
+                <w:color w:val="1D2129"/>
+                <w:shd w:val="clear" w:color="auto" w:fill="FFFFFF"/>
+              </w:rPr>
+            </w:pPr>
+          </w:p>
+        </w:tc>
+        <w:tc>
+          <w:tcPr>
+            <w:tcW w:w="871" w:type="dxa"/>
+            <w:shd w:val="clear" w:color="auto" w:fill="EEECE1" w:themeFill="background2"/>
+          </w:tcPr>
+          <w:p>
+            <w:pPr>
+              <w:jc w:val="center"/>
+              <w:rPr>
+                <w:rFonts w:ascii="Helvetica" w:hAnsi="Helvetica" w:cs="Helvetica"/>
+                <w:color w:val="1D2129"/>
+                <w:shd w:val="clear" w:color="auto" w:fill="FFFFFF"/>
+              </w:rPr>
+            </w:pPr>
+            <w:r>
+              <w:rPr>
+                <w:rFonts w:ascii="Helvetica" w:hAnsi="Helvetica" w:cs="Helvetica"/>
+                <w:color w:val="1D2129"/>
+                <w:shd w:val="clear" w:color="auto" w:fill="FFFFFF"/>
+              </w:rPr>
+              <w:t>2</w:t>
+            </w:r>
+          </w:p>
+        </w:tc>
+      </w:tr>
+      <w:tr>
+        <w:tc>
+          <w:tcPr>
+            <w:tcW w:w="1980" w:type="dxa"/>
+          </w:tcPr>
+          <w:p>
+            <w:pPr>
+              <w:jc w:val="center"/>
+              <w:rPr>
+                <w:rFonts w:ascii="Helvetica" w:hAnsi="Helvetica" w:cs="Helvetica"/>
+                <w:color w:val="1D2129"/>
+                <w:shd w:val="clear" w:color="auto" w:fill="FFFFFF"/>
+              </w:rPr>
+            </w:pPr>
+            <w:r>
+              <w:rPr>
+                <w:rFonts w:ascii="Helvetica" w:hAnsi="Helvetica" w:cs="Helvetica"/>
+                <w:color w:val="1D2129"/>
+                <w:shd w:val="clear" w:color="auto" w:fill="FFFFFF"/>
+              </w:rPr>
+              <w:t>Relations</w:t>
+            </w:r>
+          </w:p>
+        </w:tc>
+        <w:tc>
+          <w:tcPr>
+            <w:tcW w:w="1355" w:type="dxa"/>
+          </w:tcPr>
+          <w:p>
+            <w:pPr>
+              <w:jc w:val="center"/>
+              <w:rPr>
+                <w:rFonts w:ascii="Helvetica" w:hAnsi="Helvetica" w:cs="Helvetica"/>
+                <w:color w:val="1D2129"/>
+                <w:shd w:val="clear" w:color="auto" w:fill="FFFFFF"/>
+              </w:rPr>
+            </w:pPr>
+          </w:p>
+        </w:tc>
+        <w:tc>
+          <w:tcPr>
+            <w:tcW w:w="1473" w:type="dxa"/>
+          </w:tcPr>
+          <w:p>
+            <w:pPr>
+              <w:jc w:val="center"/>
+              <w:rPr>
+                <w:rFonts w:ascii="Helvetica" w:hAnsi="Helvetica" w:cs="Helvetica"/>
+                <w:color w:val="1D2129"/>
+                <w:shd w:val="clear" w:color="auto" w:fill="FFFFFF"/>
+              </w:rPr>
+            </w:pPr>
+          </w:p>
+        </w:tc>
+        <w:tc>
+          <w:tcPr>
+            <w:tcW w:w="1329" w:type="dxa"/>
+          </w:tcPr>
+          <w:p>
+            <w:pPr>
+              <w:jc w:val="center"/>
+              <w:rPr>
+                <w:rFonts w:ascii="Helvetica" w:hAnsi="Helvetica" w:cs="Helvetica"/>
+                <w:color w:val="1D2129"/>
+                <w:shd w:val="clear" w:color="auto" w:fill="FFFFFF"/>
+              </w:rPr>
+            </w:pPr>
+          </w:p>
+        </w:tc>
+        <w:tc>
+          <w:tcPr>
+            <w:tcW w:w="1099" w:type="dxa"/>
+          </w:tcPr>
+          <w:p>
+            <w:pPr>
+              <w:jc w:val="center"/>
+              <w:rPr>
+                <w:rFonts w:ascii="Helvetica" w:hAnsi="Helvetica" w:cs="Helvetica"/>
+                <w:color w:val="1D2129"/>
+                <w:shd w:val="clear" w:color="auto" w:fill="FFFFFF"/>
+              </w:rPr>
+            </w:pPr>
+            <w:r>
+              <w:rPr>
+                <w:rFonts w:ascii="Helvetica" w:hAnsi="Helvetica" w:cs="Helvetica"/>
+                <w:color w:val="1D2129"/>
+                <w:shd w:val="clear" w:color="auto" w:fill="FFFFFF"/>
+              </w:rPr>
+              <w:t>x</w:t>
+            </w:r>
+          </w:p>
+        </w:tc>
+        <w:tc>
+          <w:tcPr>
+            <w:tcW w:w="1181" w:type="dxa"/>
+          </w:tcPr>
+          <w:p>
+            <w:pPr>
+              <w:jc w:val="center"/>
+              <w:rPr>
+                <w:rFonts w:ascii="Helvetica" w:hAnsi="Helvetica" w:cs="Helvetica"/>
+                <w:color w:val="1D2129"/>
+                <w:shd w:val="clear" w:color="auto" w:fill="FFFFFF"/>
+              </w:rPr>
+            </w:pPr>
+          </w:p>
+        </w:tc>
+        <w:tc>
+          <w:tcPr>
+            <w:tcW w:w="871" w:type="dxa"/>
+            <w:shd w:val="clear" w:color="auto" w:fill="EEECE1" w:themeFill="background2"/>
+          </w:tcPr>
+          <w:p>
+            <w:pPr>
+              <w:jc w:val="center"/>
+              <w:rPr>
+                <w:rFonts w:ascii="Helvetica" w:hAnsi="Helvetica" w:cs="Helvetica"/>
+                <w:color w:val="1D2129"/>
+                <w:shd w:val="clear" w:color="auto" w:fill="FFFFFF"/>
+              </w:rPr>
+            </w:pPr>
+            <w:r>
+              <w:rPr>
+                <w:rFonts w:ascii="Helvetica" w:hAnsi="Helvetica" w:cs="Helvetica"/>
+                <w:color w:val="1D2129"/>
+                <w:shd w:val="clear" w:color="auto" w:fill="FFFFFF"/>
+              </w:rPr>
+              <w:t>1</w:t>
+            </w:r>
+          </w:p>
+        </w:tc>
+      </w:tr>
+    </w:tbl>
+    <w:p>
+      <w:pPr>
+        <w:rPr>
+          <w:rFonts w:ascii="Helvetica" w:hAnsi="Helvetica" w:cs="Helvetica"/>
+          <w:color w:val="1D2129"/>
+          <w:shd w:val="clear" w:color="auto" w:fill="FFFFFF"/>
+        </w:rPr>
+      </w:pPr>
+    </w:p>
+    <w:p>
+      <w:pPr>
+        <w:rPr>
+          <w:rFonts w:ascii="Helvetica" w:hAnsi="Helvetica" w:cs="Helvetica"/>
+          <w:color w:val="1D2129"/>
+          <w:shd w:val="clear" w:color="auto" w:fill="FFFFFF"/>
+          <w:lang w:val="en-US"/>
+        </w:rPr>
+      </w:pPr>
+      <w:r>
+        <w:rPr>
+          <w:rFonts w:ascii="Helvetica" w:hAnsi="Helvetica" w:cs="Helvetica"/>
+          <w:color w:val="1D2129"/>
+          <w:shd w:val="clear" w:color="auto" w:fill="FFFFFF"/>
+          <w:lang w:val="en-US"/>
+        </w:rPr>
+        <w:t xml:space="preserve">This table is about how the patterns are applied in the papers, regardless of </w:t>
+      </w:r>
+      <w:r>
+        <w:rPr>
+          <w:rFonts w:ascii="Helvetica" w:hAnsi="Helvetica" w:cs="Helvetica"/>
+          <w:color w:val="1D2129"/>
+          <w:shd w:val="clear" w:color="auto" w:fill="FFFFFF"/>
+          <w:lang w:val="en-US"/>
+        </w:rPr>
+        <w:t xml:space="preserve">other content mentioned in the papers (like ranking in </w:t>
+      </w:r>
+      <w:proofErr w:type="spellStart"/>
+      <w:r>
+        <w:rPr>
+          <w:rFonts w:ascii="Helvetica" w:hAnsi="Helvetica" w:cs="Helvetica"/>
+          <w:color w:val="1D2129"/>
+          <w:shd w:val="clear" w:color="auto" w:fill="FFFFFF"/>
+          <w:lang w:val="en-US"/>
+        </w:rPr>
+        <w:t>Borchers</w:t>
+      </w:r>
+      <w:proofErr w:type="spellEnd"/>
+      <w:r>
+        <w:rPr>
+          <w:rFonts w:ascii="Helvetica" w:hAnsi="Helvetica" w:cs="Helvetica"/>
+          <w:color w:val="1D2129"/>
+          <w:shd w:val="clear" w:color="auto" w:fill="FFFFFF"/>
+          <w:lang w:val="en-US"/>
+        </w:rPr>
+        <w:t>, context in McGee)</w:t>
+      </w:r>
+    </w:p>
+    <w:p>
+      <w:pPr>
+        <w:rPr>
+          <w:rFonts w:ascii="Helvetica" w:hAnsi="Helvetica" w:cs="Helvetica"/>
+          <w:color w:val="1D2129"/>
+          <w:shd w:val="clear" w:color="auto" w:fill="FFFFFF"/>
+          <w:lang w:val="en-US"/>
+        </w:rPr>
+      </w:pPr>
+      <w:r>
+        <w:rPr>
+          <w:rFonts w:ascii="Helvetica" w:hAnsi="Helvetica" w:cs="Helvetica"/>
+          <w:color w:val="1D2129"/>
+          <w:shd w:val="clear" w:color="auto" w:fill="FFFFFF"/>
+          <w:lang w:val="en-US"/>
+        </w:rPr>
+        <w:t>* = Not named as such</w:t>
+      </w:r>
+    </w:p>
+    <w:p>
+      <w:pPr>
+        <w:rPr>
+          <w:rFonts w:ascii="Helvetica" w:hAnsi="Helvetica" w:cs="Helvetica"/>
+          <w:color w:val="1D2129"/>
+          <w:shd w:val="clear" w:color="auto" w:fill="FFFFFF"/>
+          <w:lang w:val="en-US"/>
+        </w:rPr>
+      </w:pPr>
+      <w:r>
+        <w:rPr>
+          <w:rFonts w:ascii="Helvetica" w:hAnsi="Helvetica" w:cs="Helvetica"/>
+          <w:color w:val="1D2129"/>
+          <w:shd w:val="clear" w:color="auto" w:fill="FFFFFF"/>
+          <w:lang w:val="en-US"/>
+        </w:rPr>
+        <w:t>** = Not listed within the pattern</w:t>
+      </w:r>
+    </w:p>
+    <w:p>
+      <w:pPr>
+        <w:rPr>
+          <w:rFonts w:ascii="Helvetica" w:hAnsi="Helvetica" w:cs="Helvetica"/>
+          <w:color w:val="1D2129"/>
+          <w:shd w:val="clear" w:color="auto" w:fill="FFFFFF"/>
+          <w:lang w:val="en-US"/>
+        </w:rPr>
+      </w:pPr>
+      <w:r>
+        <w:rPr>
+          <w:rFonts w:ascii="Helvetica" w:hAnsi="Helvetica" w:cs="Helvetica"/>
+          <w:color w:val="1D2129"/>
+          <w:shd w:val="clear" w:color="auto" w:fill="FFFFFF"/>
+          <w:lang w:val="en-US"/>
+        </w:rPr>
+        <w:t>-</w:t>
+      </w:r>
+      <w:r>
+        <w:rPr>
+          <w:rFonts w:ascii="Helvetica" w:hAnsi="Helvetica" w:cs="Helvetica"/>
+          <w:color w:val="1D2129"/>
+          <w:shd w:val="clear" w:color="auto" w:fill="FFFFFF"/>
+          <w:lang w:val="en-US"/>
+        </w:rPr>
+        <w:t>&gt; Check more thoroughly for overlap</w:t>
+      </w:r>
     </w:p>
     <w:sectPr>
       <w:pgSz w:w="11906" w:h="16838"/>
@@ -12300,6 +14218,25 @@
       <w:lang w:eastAsia="de-DE"/>
     </w:rPr>
   </w:style>
+  <w:style w:type="table" w:styleId="Tabellenraster">
+    <w:name w:val="Table Grid"/>
+    <w:basedOn w:val="NormaleTabelle"/>
+    <w:uiPriority w:val="59"/>
+    <w:rsid w:val="009C69A0"/>
+    <w:pPr>
+      <w:spacing w:after="0" w:line="240" w:lineRule="auto"/>
+    </w:pPr>
+    <w:tblPr>
+      <w:tblBorders>
+        <w:top w:val="single" w:sz="4" w:space="0" w:color="auto"/>
+        <w:left w:val="single" w:sz="4" w:space="0" w:color="auto"/>
+        <w:bottom w:val="single" w:sz="4" w:space="0" w:color="auto"/>
+        <w:right w:val="single" w:sz="4" w:space="0" w:color="auto"/>
+        <w:insideH w:val="single" w:sz="4" w:space="0" w:color="auto"/>
+        <w:insideV w:val="single" w:sz="4" w:space="0" w:color="auto"/>
+      </w:tblBorders>
+    </w:tblPr>
+  </w:style>
 </w:styles>
 </file>
 
@@ -12639,6 +14576,25 @@
       <w:lang w:eastAsia="de-DE"/>
     </w:rPr>
   </w:style>
+  <w:style w:type="table" w:styleId="Tabellenraster">
+    <w:name w:val="Table Grid"/>
+    <w:basedOn w:val="NormaleTabelle"/>
+    <w:uiPriority w:val="59"/>
+    <w:rsid w:val="009C69A0"/>
+    <w:pPr>
+      <w:spacing w:after="0" w:line="240" w:lineRule="auto"/>
+    </w:pPr>
+    <w:tblPr>
+      <w:tblBorders>
+        <w:top w:val="single" w:sz="4" w:space="0" w:color="auto"/>
+        <w:left w:val="single" w:sz="4" w:space="0" w:color="auto"/>
+        <w:bottom w:val="single" w:sz="4" w:space="0" w:color="auto"/>
+        <w:right w:val="single" w:sz="4" w:space="0" w:color="auto"/>
+        <w:insideH w:val="single" w:sz="4" w:space="0" w:color="auto"/>
+        <w:insideV w:val="single" w:sz="4" w:space="0" w:color="auto"/>
+      </w:tblBorders>
+    </w:tblPr>
+  </w:style>
 </w:styles>
 </file>
 
@@ -12932,7 +14888,7 @@
 </file>
 
 <file path=customXml/itemProps1.xml><?xml version="1.0" encoding="utf-8"?>
-<ds:datastoreItem xmlns:ds="http://schemas.openxmlformats.org/officeDocument/2006/customXml" ds:itemID="{15FE7C6C-D4CF-48AB-A283-A3A0E2256DEE}">
+<ds:datastoreItem xmlns:ds="http://schemas.openxmlformats.org/officeDocument/2006/customXml" ds:itemID="{FBC8B2BA-9450-4247-B7D3-9E9BA7BF0F63}">
   <ds:schemaRefs>
     <ds:schemaRef ds:uri="http://schemas.openxmlformats.org/officeDocument/2006/bibliography"/>
   </ds:schemaRefs>

</xml_diff>

<commit_message>
Updated table with real, quotable gd pattern source. What is my life?
</commit_message>
<xml_diff>
--- a/Conclusion.docx
+++ b/Conclusion.docx
@@ -10484,90 +10484,20 @@
       </w:r>
     </w:p>
     <w:p>
-      <w:pPr>
-        <w:rPr>
-          <w:lang w:val="en-US"/>
-        </w:rPr>
-      </w:pPr>
+      <w:r>
+        <w:t>Legales Zeug (</w:t>
+      </w:r>
       <w:proofErr w:type="spellStart"/>
       <w:r>
-        <w:rPr>
-          <w:lang w:val="en-US"/>
-        </w:rPr>
-        <w:t>Legales</w:t>
+        <w:t>Calo</w:t>
       </w:r>
       <w:proofErr w:type="spellEnd"/>
       <w:r>
-        <w:rPr>
-          <w:lang w:val="en-US"/>
-        </w:rPr>
-        <w:t xml:space="preserve"> </w:t>
-      </w:r>
-      <w:proofErr w:type="spellStart"/>
-      <w:r>
-        <w:rPr>
-          <w:lang w:val="en-US"/>
-        </w:rPr>
-        <w:t>Zeug</w:t>
-      </w:r>
-      <w:proofErr w:type="spellEnd"/>
-      <w:r>
-        <w:rPr>
-          <w:lang w:val="en-US"/>
-        </w:rPr>
-        <w:t xml:space="preserve"> (</w:t>
-      </w:r>
-      <w:proofErr w:type="spellStart"/>
-      <w:r>
-        <w:rPr>
-          <w:lang w:val="en-US"/>
-        </w:rPr>
-        <w:t>Calo</w:t>
-      </w:r>
-      <w:proofErr w:type="spellEnd"/>
-      <w:r>
-        <w:rPr>
-          <w:lang w:val="en-US"/>
-        </w:rPr>
-        <w:t xml:space="preserve">) </w:t>
-      </w:r>
-      <w:proofErr w:type="spellStart"/>
-      <w:r>
-        <w:rPr>
-          <w:lang w:val="en-US"/>
-        </w:rPr>
-        <w:t>gekonnt</w:t>
-      </w:r>
-      <w:proofErr w:type="spellEnd"/>
-      <w:r>
-        <w:rPr>
-          <w:lang w:val="en-US"/>
-        </w:rPr>
-        <w:t xml:space="preserve"> </w:t>
-      </w:r>
-      <w:proofErr w:type="spellStart"/>
-      <w:r>
-        <w:rPr>
-          <w:lang w:val="en-US"/>
-        </w:rPr>
-        <w:t>ignoriert</w:t>
-      </w:r>
-      <w:proofErr w:type="spellEnd"/>
+        <w:t>) gekonnt ignoriert</w:t>
+      </w:r>
     </w:p>
-    <w:p>
-      <w:pPr>
-        <w:rPr>
-          <w:lang w:val="en-US"/>
-        </w:rPr>
-      </w:pPr>
-    </w:p>
-    <w:p>
-      <w:pPr>
-        <w:rPr>
-          <w:lang w:val="en-US"/>
-        </w:rPr>
-      </w:pPr>
-    </w:p>
+    <w:p/>
+    <w:p/>
     <w:p>
       <w:pPr>
         <w:rPr>
@@ -10732,8 +10662,6 @@
         </w:rPr>
         <w:t xml:space="preserve"> (as applied)</w:t>
       </w:r>
-      <w:bookmarkStart w:id="2" w:name="_GoBack"/>
-      <w:bookmarkEnd w:id="2"/>
     </w:p>
     <w:tbl>
       <w:tblPr>
@@ -10742,11 +10670,11 @@
         <w:tblLook w:val="04A0" w:firstRow="1" w:lastRow="0" w:firstColumn="1" w:lastColumn="0" w:noHBand="0" w:noVBand="1"/>
       </w:tblPr>
       <w:tblGrid>
-        <w:gridCol w:w="1977"/>
-        <w:gridCol w:w="1330"/>
-        <w:gridCol w:w="1451"/>
-        <w:gridCol w:w="1303"/>
-        <w:gridCol w:w="1072"/>
+        <w:gridCol w:w="1972"/>
+        <w:gridCol w:w="1333"/>
+        <w:gridCol w:w="1454"/>
+        <w:gridCol w:w="1306"/>
+        <w:gridCol w:w="1068"/>
         <w:gridCol w:w="1180"/>
         <w:gridCol w:w="975"/>
       </w:tblGrid>
@@ -10872,337 +10800,330 @@
                 <w:color w:val="1D2129"/>
                 <w:shd w:val="clear" w:color="auto" w:fill="FFFFFF"/>
               </w:rPr>
-              <w:t>B+H</w:t>
-            </w:r>
-          </w:p>
-        </w:tc>
-        <w:tc>
-          <w:tcPr>
-            <w:tcW w:w="1181" w:type="dxa"/>
-          </w:tcPr>
-          <w:p>
-            <w:pPr>
-              <w:jc w:val="center"/>
+              <w:t xml:space="preserve">B, L &amp; </w:t>
+            </w:r>
+            <w:r>
               <w:rPr>
                 <w:rFonts w:ascii="Helvetica" w:hAnsi="Helvetica" w:cs="Helvetica"/>
                 <w:color w:val="1D2129"/>
                 <w:shd w:val="clear" w:color="auto" w:fill="FFFFFF"/>
               </w:rPr>
-            </w:pPr>
-            <w:proofErr w:type="spellStart"/>
-            <w:r>
+              <w:t>H</w:t>
+            </w:r>
+          </w:p>
+        </w:tc>
+        <w:tc>
+          <w:tcPr>
+            <w:tcW w:w="1181" w:type="dxa"/>
+          </w:tcPr>
+          <w:p>
+            <w:pPr>
+              <w:jc w:val="center"/>
               <w:rPr>
                 <w:rFonts w:ascii="Helvetica" w:hAnsi="Helvetica" w:cs="Helvetica"/>
                 <w:color w:val="1D2129"/>
                 <w:shd w:val="clear" w:color="auto" w:fill="FFFFFF"/>
               </w:rPr>
-              <w:t>Kreimeier</w:t>
-            </w:r>
-            <w:proofErr w:type="spellEnd"/>
-          </w:p>
-        </w:tc>
-        <w:tc>
-          <w:tcPr>
-            <w:tcW w:w="871" w:type="dxa"/>
-            <w:shd w:val="clear" w:color="auto" w:fill="EEECE1" w:themeFill="background2"/>
-          </w:tcPr>
-          <w:p>
-            <w:pPr>
-              <w:jc w:val="center"/>
+            </w:pPr>
+            <w:proofErr w:type="spellStart"/>
+            <w:r>
               <w:rPr>
                 <w:rFonts w:ascii="Helvetica" w:hAnsi="Helvetica" w:cs="Helvetica"/>
                 <w:color w:val="1D2129"/>
                 <w:shd w:val="clear" w:color="auto" w:fill="FFFFFF"/>
               </w:rPr>
-            </w:pPr>
-            <w:proofErr w:type="spellStart"/>
-            <w:r>
+              <w:t>Kreimeier</w:t>
+            </w:r>
+            <w:proofErr w:type="spellEnd"/>
+          </w:p>
+        </w:tc>
+        <w:tc>
+          <w:tcPr>
+            <w:tcW w:w="871" w:type="dxa"/>
+            <w:shd w:val="clear" w:color="auto" w:fill="EEECE1" w:themeFill="background2"/>
+          </w:tcPr>
+          <w:p>
+            <w:pPr>
+              <w:jc w:val="center"/>
               <w:rPr>
                 <w:rFonts w:ascii="Helvetica" w:hAnsi="Helvetica" w:cs="Helvetica"/>
                 <w:color w:val="1D2129"/>
                 <w:shd w:val="clear" w:color="auto" w:fill="FFFFFF"/>
               </w:rPr>
-              <w:t>Amount</w:t>
-            </w:r>
-            <w:proofErr w:type="spellEnd"/>
-          </w:p>
-        </w:tc>
-      </w:tr>
-      <w:tr>
-        <w:tc>
-          <w:tcPr>
-            <w:tcW w:w="1980" w:type="dxa"/>
-          </w:tcPr>
-          <w:p>
-            <w:pPr>
-              <w:jc w:val="center"/>
+            </w:pPr>
+            <w:proofErr w:type="spellStart"/>
+            <w:r>
               <w:rPr>
                 <w:rFonts w:ascii="Helvetica" w:hAnsi="Helvetica" w:cs="Helvetica"/>
                 <w:color w:val="1D2129"/>
                 <w:shd w:val="clear" w:color="auto" w:fill="FFFFFF"/>
               </w:rPr>
-            </w:pPr>
-            <w:r>
+              <w:t>Amount</w:t>
+            </w:r>
+            <w:proofErr w:type="spellEnd"/>
+          </w:p>
+        </w:tc>
+      </w:tr>
+      <w:tr>
+        <w:tc>
+          <w:tcPr>
+            <w:tcW w:w="1980" w:type="dxa"/>
+          </w:tcPr>
+          <w:p>
+            <w:pPr>
+              <w:jc w:val="center"/>
               <w:rPr>
                 <w:rFonts w:ascii="Helvetica" w:hAnsi="Helvetica" w:cs="Helvetica"/>
                 <w:color w:val="1D2129"/>
                 <w:shd w:val="clear" w:color="auto" w:fill="FFFFFF"/>
               </w:rPr>
-              <w:t>Name</w:t>
-            </w:r>
-          </w:p>
-        </w:tc>
-        <w:tc>
-          <w:tcPr>
-            <w:tcW w:w="1355" w:type="dxa"/>
-          </w:tcPr>
-          <w:p>
-            <w:pPr>
-              <w:jc w:val="center"/>
+            </w:pPr>
+            <w:r>
               <w:rPr>
                 <w:rFonts w:ascii="Helvetica" w:hAnsi="Helvetica" w:cs="Helvetica"/>
                 <w:color w:val="1D2129"/>
                 <w:shd w:val="clear" w:color="auto" w:fill="FFFFFF"/>
               </w:rPr>
-            </w:pPr>
-            <w:r>
+              <w:t>Name</w:t>
+            </w:r>
+          </w:p>
+        </w:tc>
+        <w:tc>
+          <w:tcPr>
+            <w:tcW w:w="1355" w:type="dxa"/>
+          </w:tcPr>
+          <w:p>
+            <w:pPr>
+              <w:jc w:val="center"/>
               <w:rPr>
                 <w:rFonts w:ascii="Helvetica" w:hAnsi="Helvetica" w:cs="Helvetica"/>
                 <w:color w:val="1D2129"/>
                 <w:shd w:val="clear" w:color="auto" w:fill="FFFFFF"/>
               </w:rPr>
-              <w:t>x</w:t>
-            </w:r>
-          </w:p>
-        </w:tc>
-        <w:tc>
-          <w:tcPr>
-            <w:tcW w:w="1473" w:type="dxa"/>
-          </w:tcPr>
-          <w:p>
-            <w:pPr>
-              <w:jc w:val="center"/>
+            </w:pPr>
+            <w:r>
               <w:rPr>
                 <w:rFonts w:ascii="Helvetica" w:hAnsi="Helvetica" w:cs="Helvetica"/>
                 <w:color w:val="1D2129"/>
                 <w:shd w:val="clear" w:color="auto" w:fill="FFFFFF"/>
               </w:rPr>
-            </w:pPr>
-            <w:r>
+              <w:t>x</w:t>
+            </w:r>
+          </w:p>
+        </w:tc>
+        <w:tc>
+          <w:tcPr>
+            <w:tcW w:w="1473" w:type="dxa"/>
+          </w:tcPr>
+          <w:p>
+            <w:pPr>
+              <w:jc w:val="center"/>
               <w:rPr>
                 <w:rFonts w:ascii="Helvetica" w:hAnsi="Helvetica" w:cs="Helvetica"/>
                 <w:color w:val="1D2129"/>
                 <w:shd w:val="clear" w:color="auto" w:fill="FFFFFF"/>
               </w:rPr>
-              <w:t>x</w:t>
-            </w:r>
-          </w:p>
-        </w:tc>
-        <w:tc>
-          <w:tcPr>
-            <w:tcW w:w="1329" w:type="dxa"/>
-          </w:tcPr>
-          <w:p>
-            <w:pPr>
-              <w:jc w:val="center"/>
+            </w:pPr>
+            <w:r>
               <w:rPr>
                 <w:rFonts w:ascii="Helvetica" w:hAnsi="Helvetica" w:cs="Helvetica"/>
                 <w:color w:val="1D2129"/>
                 <w:shd w:val="clear" w:color="auto" w:fill="FFFFFF"/>
               </w:rPr>
-            </w:pPr>
-            <w:r>
+              <w:t>x</w:t>
+            </w:r>
+          </w:p>
+        </w:tc>
+        <w:tc>
+          <w:tcPr>
+            <w:tcW w:w="1329" w:type="dxa"/>
+          </w:tcPr>
+          <w:p>
+            <w:pPr>
+              <w:jc w:val="center"/>
               <w:rPr>
                 <w:rFonts w:ascii="Helvetica" w:hAnsi="Helvetica" w:cs="Helvetica"/>
                 <w:color w:val="1D2129"/>
                 <w:shd w:val="clear" w:color="auto" w:fill="FFFFFF"/>
               </w:rPr>
-              <w:t>x</w:t>
-            </w:r>
-          </w:p>
-        </w:tc>
-        <w:tc>
-          <w:tcPr>
-            <w:tcW w:w="1099" w:type="dxa"/>
-          </w:tcPr>
-          <w:p>
-            <w:pPr>
-              <w:jc w:val="center"/>
+            </w:pPr>
+            <w:r>
               <w:rPr>
                 <w:rFonts w:ascii="Helvetica" w:hAnsi="Helvetica" w:cs="Helvetica"/>
                 <w:color w:val="1D2129"/>
                 <w:shd w:val="clear" w:color="auto" w:fill="FFFFFF"/>
               </w:rPr>
-            </w:pPr>
-            <w:r>
+              <w:t>x</w:t>
+            </w:r>
+          </w:p>
+        </w:tc>
+        <w:tc>
+          <w:tcPr>
+            <w:tcW w:w="1099" w:type="dxa"/>
+          </w:tcPr>
+          <w:p>
+            <w:pPr>
+              <w:jc w:val="center"/>
               <w:rPr>
                 <w:rFonts w:ascii="Helvetica" w:hAnsi="Helvetica" w:cs="Helvetica"/>
                 <w:color w:val="1D2129"/>
                 <w:shd w:val="clear" w:color="auto" w:fill="FFFFFF"/>
               </w:rPr>
-              <w:t>x</w:t>
-            </w:r>
-          </w:p>
-        </w:tc>
-        <w:tc>
-          <w:tcPr>
-            <w:tcW w:w="1181" w:type="dxa"/>
-          </w:tcPr>
-          <w:p>
-            <w:pPr>
-              <w:jc w:val="center"/>
+            </w:pPr>
+            <w:r>
               <w:rPr>
                 <w:rFonts w:ascii="Helvetica" w:hAnsi="Helvetica" w:cs="Helvetica"/>
                 <w:color w:val="1D2129"/>
                 <w:shd w:val="clear" w:color="auto" w:fill="FFFFFF"/>
               </w:rPr>
-            </w:pPr>
-            <w:r>
+              <w:t>x</w:t>
+            </w:r>
+          </w:p>
+        </w:tc>
+        <w:tc>
+          <w:tcPr>
+            <w:tcW w:w="1181" w:type="dxa"/>
+          </w:tcPr>
+          <w:p>
+            <w:pPr>
+              <w:jc w:val="center"/>
               <w:rPr>
                 <w:rFonts w:ascii="Helvetica" w:hAnsi="Helvetica" w:cs="Helvetica"/>
                 <w:color w:val="1D2129"/>
                 <w:shd w:val="clear" w:color="auto" w:fill="FFFFFF"/>
               </w:rPr>
-              <w:t>x</w:t>
-            </w:r>
-          </w:p>
-        </w:tc>
-        <w:tc>
-          <w:tcPr>
-            <w:tcW w:w="871" w:type="dxa"/>
-            <w:shd w:val="clear" w:color="auto" w:fill="EEECE1" w:themeFill="background2"/>
-          </w:tcPr>
-          <w:p>
-            <w:pPr>
-              <w:jc w:val="center"/>
+            </w:pPr>
+            <w:r>
               <w:rPr>
                 <w:rFonts w:ascii="Helvetica" w:hAnsi="Helvetica" w:cs="Helvetica"/>
                 <w:color w:val="1D2129"/>
                 <w:shd w:val="clear" w:color="auto" w:fill="FFFFFF"/>
               </w:rPr>
-            </w:pPr>
-            <w:r>
+              <w:t>x</w:t>
+            </w:r>
+          </w:p>
+        </w:tc>
+        <w:tc>
+          <w:tcPr>
+            <w:tcW w:w="871" w:type="dxa"/>
+            <w:shd w:val="clear" w:color="auto" w:fill="EEECE1" w:themeFill="background2"/>
+          </w:tcPr>
+          <w:p>
+            <w:pPr>
+              <w:jc w:val="center"/>
               <w:rPr>
                 <w:rFonts w:ascii="Helvetica" w:hAnsi="Helvetica" w:cs="Helvetica"/>
                 <w:color w:val="1D2129"/>
                 <w:shd w:val="clear" w:color="auto" w:fill="FFFFFF"/>
               </w:rPr>
-              <w:t>5</w:t>
-            </w:r>
-          </w:p>
-        </w:tc>
-      </w:tr>
-      <w:tr>
-        <w:tc>
-          <w:tcPr>
-            <w:tcW w:w="1980" w:type="dxa"/>
-          </w:tcPr>
-          <w:p>
-            <w:pPr>
-              <w:jc w:val="center"/>
+            </w:pPr>
+            <w:r>
               <w:rPr>
                 <w:rFonts w:ascii="Helvetica" w:hAnsi="Helvetica" w:cs="Helvetica"/>
                 <w:color w:val="1D2129"/>
                 <w:shd w:val="clear" w:color="auto" w:fill="FFFFFF"/>
               </w:rPr>
-            </w:pPr>
-            <w:r>
+              <w:t>5</w:t>
+            </w:r>
+          </w:p>
+        </w:tc>
+      </w:tr>
+      <w:tr>
+        <w:tc>
+          <w:tcPr>
+            <w:tcW w:w="1980" w:type="dxa"/>
+          </w:tcPr>
+          <w:p>
+            <w:pPr>
+              <w:jc w:val="center"/>
               <w:rPr>
                 <w:rFonts w:ascii="Helvetica" w:hAnsi="Helvetica" w:cs="Helvetica"/>
                 <w:color w:val="1D2129"/>
                 <w:shd w:val="clear" w:color="auto" w:fill="FFFFFF"/>
               </w:rPr>
-              <w:t>Forces/Problem</w:t>
-            </w:r>
-          </w:p>
-        </w:tc>
-        <w:tc>
-          <w:tcPr>
-            <w:tcW w:w="1355" w:type="dxa"/>
-          </w:tcPr>
-          <w:p>
-            <w:pPr>
-              <w:jc w:val="center"/>
+            </w:pPr>
+            <w:r>
               <w:rPr>
                 <w:rFonts w:ascii="Helvetica" w:hAnsi="Helvetica" w:cs="Helvetica"/>
                 <w:color w:val="1D2129"/>
                 <w:shd w:val="clear" w:color="auto" w:fill="FFFFFF"/>
               </w:rPr>
-            </w:pPr>
-            <w:r>
+              <w:t>Forces/Problem</w:t>
+            </w:r>
+          </w:p>
+        </w:tc>
+        <w:tc>
+          <w:tcPr>
+            <w:tcW w:w="1355" w:type="dxa"/>
+          </w:tcPr>
+          <w:p>
+            <w:pPr>
+              <w:jc w:val="center"/>
               <w:rPr>
                 <w:rFonts w:ascii="Helvetica" w:hAnsi="Helvetica" w:cs="Helvetica"/>
                 <w:color w:val="1D2129"/>
                 <w:shd w:val="clear" w:color="auto" w:fill="FFFFFF"/>
               </w:rPr>
-              <w:t>x</w:t>
-            </w:r>
-          </w:p>
-        </w:tc>
-        <w:tc>
-          <w:tcPr>
-            <w:tcW w:w="1473" w:type="dxa"/>
-          </w:tcPr>
-          <w:p>
-            <w:pPr>
-              <w:jc w:val="center"/>
+            </w:pPr>
+            <w:r>
               <w:rPr>
                 <w:rFonts w:ascii="Helvetica" w:hAnsi="Helvetica" w:cs="Helvetica"/>
                 <w:color w:val="1D2129"/>
                 <w:shd w:val="clear" w:color="auto" w:fill="FFFFFF"/>
               </w:rPr>
-            </w:pPr>
-            <w:r>
+              <w:t>x</w:t>
+            </w:r>
+          </w:p>
+        </w:tc>
+        <w:tc>
+          <w:tcPr>
+            <w:tcW w:w="1473" w:type="dxa"/>
+          </w:tcPr>
+          <w:p>
+            <w:pPr>
+              <w:jc w:val="center"/>
               <w:rPr>
                 <w:rFonts w:ascii="Helvetica" w:hAnsi="Helvetica" w:cs="Helvetica"/>
                 <w:color w:val="1D2129"/>
                 <w:shd w:val="clear" w:color="auto" w:fill="FFFFFF"/>
               </w:rPr>
-              <w:t>x</w:t>
-            </w:r>
-          </w:p>
-        </w:tc>
-        <w:tc>
-          <w:tcPr>
-            <w:tcW w:w="1329" w:type="dxa"/>
-          </w:tcPr>
-          <w:p>
-            <w:pPr>
-              <w:jc w:val="center"/>
+            </w:pPr>
+            <w:r>
               <w:rPr>
                 <w:rFonts w:ascii="Helvetica" w:hAnsi="Helvetica" w:cs="Helvetica"/>
                 <w:color w:val="1D2129"/>
                 <w:shd w:val="clear" w:color="auto" w:fill="FFFFFF"/>
               </w:rPr>
-            </w:pPr>
-            <w:r>
+              <w:t>x</w:t>
+            </w:r>
+          </w:p>
+        </w:tc>
+        <w:tc>
+          <w:tcPr>
+            <w:tcW w:w="1329" w:type="dxa"/>
+          </w:tcPr>
+          <w:p>
+            <w:pPr>
+              <w:jc w:val="center"/>
               <w:rPr>
                 <w:rFonts w:ascii="Helvetica" w:hAnsi="Helvetica" w:cs="Helvetica"/>
                 <w:color w:val="1D2129"/>
                 <w:shd w:val="clear" w:color="auto" w:fill="FFFFFF"/>
               </w:rPr>
-              <w:t>x</w:t>
-            </w:r>
-          </w:p>
-        </w:tc>
-        <w:tc>
-          <w:tcPr>
-            <w:tcW w:w="1099" w:type="dxa"/>
-          </w:tcPr>
-          <w:p>
-            <w:pPr>
-              <w:jc w:val="center"/>
+            </w:pPr>
+            <w:r>
               <w:rPr>
                 <w:rFonts w:ascii="Helvetica" w:hAnsi="Helvetica" w:cs="Helvetica"/>
                 <w:color w:val="1D2129"/>
                 <w:shd w:val="clear" w:color="auto" w:fill="FFFFFF"/>
               </w:rPr>
-            </w:pPr>
-          </w:p>
-        </w:tc>
-        <w:tc>
-          <w:tcPr>
-            <w:tcW w:w="1181" w:type="dxa"/>
+              <w:t>x</w:t>
+            </w:r>
+          </w:p>
+        </w:tc>
+        <w:tc>
+          <w:tcPr>
+            <w:tcW w:w="1099" w:type="dxa"/>
           </w:tcPr>
           <w:p>
             <w:pPr>
@@ -11213,152 +11134,152 @@
                 <w:shd w:val="clear" w:color="auto" w:fill="FFFFFF"/>
               </w:rPr>
             </w:pPr>
-            <w:r>
+          </w:p>
+        </w:tc>
+        <w:tc>
+          <w:tcPr>
+            <w:tcW w:w="1181" w:type="dxa"/>
+          </w:tcPr>
+          <w:p>
+            <w:pPr>
+              <w:jc w:val="center"/>
               <w:rPr>
                 <w:rFonts w:ascii="Helvetica" w:hAnsi="Helvetica" w:cs="Helvetica"/>
                 <w:color w:val="1D2129"/>
                 <w:shd w:val="clear" w:color="auto" w:fill="FFFFFF"/>
               </w:rPr>
-              <w:t>x</w:t>
-            </w:r>
-          </w:p>
-        </w:tc>
-        <w:tc>
-          <w:tcPr>
-            <w:tcW w:w="871" w:type="dxa"/>
-            <w:shd w:val="clear" w:color="auto" w:fill="EEECE1" w:themeFill="background2"/>
-          </w:tcPr>
-          <w:p>
-            <w:pPr>
-              <w:jc w:val="center"/>
+            </w:pPr>
+            <w:r>
               <w:rPr>
                 <w:rFonts w:ascii="Helvetica" w:hAnsi="Helvetica" w:cs="Helvetica"/>
                 <w:color w:val="1D2129"/>
                 <w:shd w:val="clear" w:color="auto" w:fill="FFFFFF"/>
               </w:rPr>
-            </w:pPr>
-            <w:r>
+              <w:t>x</w:t>
+            </w:r>
+          </w:p>
+        </w:tc>
+        <w:tc>
+          <w:tcPr>
+            <w:tcW w:w="871" w:type="dxa"/>
+            <w:shd w:val="clear" w:color="auto" w:fill="EEECE1" w:themeFill="background2"/>
+          </w:tcPr>
+          <w:p>
+            <w:pPr>
+              <w:jc w:val="center"/>
               <w:rPr>
                 <w:rFonts w:ascii="Helvetica" w:hAnsi="Helvetica" w:cs="Helvetica"/>
                 <w:color w:val="1D2129"/>
                 <w:shd w:val="clear" w:color="auto" w:fill="FFFFFF"/>
               </w:rPr>
-              <w:t>4</w:t>
-            </w:r>
-          </w:p>
-        </w:tc>
-      </w:tr>
-      <w:tr>
-        <w:tc>
-          <w:tcPr>
-            <w:tcW w:w="1980" w:type="dxa"/>
-          </w:tcPr>
-          <w:p>
-            <w:pPr>
-              <w:jc w:val="center"/>
+            </w:pPr>
+            <w:r>
               <w:rPr>
                 <w:rFonts w:ascii="Helvetica" w:hAnsi="Helvetica" w:cs="Helvetica"/>
                 <w:color w:val="1D2129"/>
                 <w:shd w:val="clear" w:color="auto" w:fill="FFFFFF"/>
               </w:rPr>
-            </w:pPr>
-            <w:r>
+              <w:t>4</w:t>
+            </w:r>
+          </w:p>
+        </w:tc>
+      </w:tr>
+      <w:tr>
+        <w:tc>
+          <w:tcPr>
+            <w:tcW w:w="1980" w:type="dxa"/>
+          </w:tcPr>
+          <w:p>
+            <w:pPr>
+              <w:jc w:val="center"/>
               <w:rPr>
                 <w:rFonts w:ascii="Helvetica" w:hAnsi="Helvetica" w:cs="Helvetica"/>
                 <w:color w:val="1D2129"/>
                 <w:shd w:val="clear" w:color="auto" w:fill="FFFFFF"/>
               </w:rPr>
-              <w:t>Feature/Solution</w:t>
-            </w:r>
-          </w:p>
-        </w:tc>
-        <w:tc>
-          <w:tcPr>
-            <w:tcW w:w="1355" w:type="dxa"/>
-          </w:tcPr>
-          <w:p>
-            <w:pPr>
-              <w:jc w:val="center"/>
+            </w:pPr>
+            <w:r>
               <w:rPr>
                 <w:rFonts w:ascii="Helvetica" w:hAnsi="Helvetica" w:cs="Helvetica"/>
                 <w:color w:val="1D2129"/>
                 <w:shd w:val="clear" w:color="auto" w:fill="FFFFFF"/>
               </w:rPr>
-            </w:pPr>
-            <w:r>
+              <w:t>Feature/Solution</w:t>
+            </w:r>
+          </w:p>
+        </w:tc>
+        <w:tc>
+          <w:tcPr>
+            <w:tcW w:w="1355" w:type="dxa"/>
+          </w:tcPr>
+          <w:p>
+            <w:pPr>
+              <w:jc w:val="center"/>
               <w:rPr>
                 <w:rFonts w:ascii="Helvetica" w:hAnsi="Helvetica" w:cs="Helvetica"/>
                 <w:color w:val="1D2129"/>
                 <w:shd w:val="clear" w:color="auto" w:fill="FFFFFF"/>
               </w:rPr>
-              <w:t>x</w:t>
-            </w:r>
-          </w:p>
-        </w:tc>
-        <w:tc>
-          <w:tcPr>
-            <w:tcW w:w="1473" w:type="dxa"/>
-          </w:tcPr>
-          <w:p>
-            <w:pPr>
-              <w:jc w:val="center"/>
+            </w:pPr>
+            <w:r>
               <w:rPr>
                 <w:rFonts w:ascii="Helvetica" w:hAnsi="Helvetica" w:cs="Helvetica"/>
                 <w:color w:val="1D2129"/>
                 <w:shd w:val="clear" w:color="auto" w:fill="FFFFFF"/>
               </w:rPr>
-            </w:pPr>
-            <w:r>
+              <w:t>x</w:t>
+            </w:r>
+          </w:p>
+        </w:tc>
+        <w:tc>
+          <w:tcPr>
+            <w:tcW w:w="1473" w:type="dxa"/>
+          </w:tcPr>
+          <w:p>
+            <w:pPr>
+              <w:jc w:val="center"/>
               <w:rPr>
                 <w:rFonts w:ascii="Helvetica" w:hAnsi="Helvetica" w:cs="Helvetica"/>
                 <w:color w:val="1D2129"/>
                 <w:shd w:val="clear" w:color="auto" w:fill="FFFFFF"/>
               </w:rPr>
-              <w:t>x</w:t>
-            </w:r>
-          </w:p>
-        </w:tc>
-        <w:tc>
-          <w:tcPr>
-            <w:tcW w:w="1329" w:type="dxa"/>
-          </w:tcPr>
-          <w:p>
-            <w:pPr>
-              <w:jc w:val="center"/>
+            </w:pPr>
+            <w:r>
               <w:rPr>
                 <w:rFonts w:ascii="Helvetica" w:hAnsi="Helvetica" w:cs="Helvetica"/>
                 <w:color w:val="1D2129"/>
                 <w:shd w:val="clear" w:color="auto" w:fill="FFFFFF"/>
               </w:rPr>
-            </w:pPr>
-            <w:r>
+              <w:t>x</w:t>
+            </w:r>
+          </w:p>
+        </w:tc>
+        <w:tc>
+          <w:tcPr>
+            <w:tcW w:w="1329" w:type="dxa"/>
+          </w:tcPr>
+          <w:p>
+            <w:pPr>
+              <w:jc w:val="center"/>
               <w:rPr>
                 <w:rFonts w:ascii="Helvetica" w:hAnsi="Helvetica" w:cs="Helvetica"/>
                 <w:color w:val="1D2129"/>
                 <w:shd w:val="clear" w:color="auto" w:fill="FFFFFF"/>
               </w:rPr>
-              <w:t>x</w:t>
-            </w:r>
-          </w:p>
-        </w:tc>
-        <w:tc>
-          <w:tcPr>
-            <w:tcW w:w="1099" w:type="dxa"/>
-          </w:tcPr>
-          <w:p>
-            <w:pPr>
-              <w:jc w:val="center"/>
+            </w:pPr>
+            <w:r>
               <w:rPr>
                 <w:rFonts w:ascii="Helvetica" w:hAnsi="Helvetica" w:cs="Helvetica"/>
                 <w:color w:val="1D2129"/>
                 <w:shd w:val="clear" w:color="auto" w:fill="FFFFFF"/>
               </w:rPr>
-            </w:pPr>
-          </w:p>
-        </w:tc>
-        <w:tc>
-          <w:tcPr>
-            <w:tcW w:w="1181" w:type="dxa"/>
+              <w:t>x</w:t>
+            </w:r>
+          </w:p>
+        </w:tc>
+        <w:tc>
+          <w:tcPr>
+            <w:tcW w:w="1099" w:type="dxa"/>
           </w:tcPr>
           <w:p>
             <w:pPr>
@@ -11369,85 +11290,85 @@
                 <w:shd w:val="clear" w:color="auto" w:fill="FFFFFF"/>
               </w:rPr>
             </w:pPr>
-            <w:r>
+          </w:p>
+        </w:tc>
+        <w:tc>
+          <w:tcPr>
+            <w:tcW w:w="1181" w:type="dxa"/>
+          </w:tcPr>
+          <w:p>
+            <w:pPr>
+              <w:jc w:val="center"/>
               <w:rPr>
                 <w:rFonts w:ascii="Helvetica" w:hAnsi="Helvetica" w:cs="Helvetica"/>
                 <w:color w:val="1D2129"/>
                 <w:shd w:val="clear" w:color="auto" w:fill="FFFFFF"/>
               </w:rPr>
-              <w:t>x</w:t>
-            </w:r>
-          </w:p>
-        </w:tc>
-        <w:tc>
-          <w:tcPr>
-            <w:tcW w:w="871" w:type="dxa"/>
-            <w:shd w:val="clear" w:color="auto" w:fill="EEECE1" w:themeFill="background2"/>
-          </w:tcPr>
-          <w:p>
-            <w:pPr>
-              <w:jc w:val="center"/>
+            </w:pPr>
+            <w:r>
               <w:rPr>
                 <w:rFonts w:ascii="Helvetica" w:hAnsi="Helvetica" w:cs="Helvetica"/>
                 <w:color w:val="1D2129"/>
                 <w:shd w:val="clear" w:color="auto" w:fill="FFFFFF"/>
               </w:rPr>
-            </w:pPr>
-            <w:r>
+              <w:t>x</w:t>
+            </w:r>
+          </w:p>
+        </w:tc>
+        <w:tc>
+          <w:tcPr>
+            <w:tcW w:w="871" w:type="dxa"/>
+            <w:shd w:val="clear" w:color="auto" w:fill="EEECE1" w:themeFill="background2"/>
+          </w:tcPr>
+          <w:p>
+            <w:pPr>
+              <w:jc w:val="center"/>
               <w:rPr>
                 <w:rFonts w:ascii="Helvetica" w:hAnsi="Helvetica" w:cs="Helvetica"/>
                 <w:color w:val="1D2129"/>
                 <w:shd w:val="clear" w:color="auto" w:fill="FFFFFF"/>
               </w:rPr>
-              <w:t>4</w:t>
-            </w:r>
-          </w:p>
-        </w:tc>
-      </w:tr>
-      <w:tr>
-        <w:tc>
-          <w:tcPr>
-            <w:tcW w:w="1980" w:type="dxa"/>
-          </w:tcPr>
-          <w:p>
-            <w:pPr>
-              <w:jc w:val="center"/>
+            </w:pPr>
+            <w:r>
               <w:rPr>
                 <w:rFonts w:ascii="Helvetica" w:hAnsi="Helvetica" w:cs="Helvetica"/>
                 <w:color w:val="1D2129"/>
                 <w:shd w:val="clear" w:color="auto" w:fill="FFFFFF"/>
               </w:rPr>
-            </w:pPr>
-            <w:proofErr w:type="spellStart"/>
-            <w:r>
+              <w:t>4</w:t>
+            </w:r>
+          </w:p>
+        </w:tc>
+      </w:tr>
+      <w:tr>
+        <w:tc>
+          <w:tcPr>
+            <w:tcW w:w="1980" w:type="dxa"/>
+          </w:tcPr>
+          <w:p>
+            <w:pPr>
+              <w:jc w:val="center"/>
               <w:rPr>
                 <w:rFonts w:ascii="Helvetica" w:hAnsi="Helvetica" w:cs="Helvetica"/>
                 <w:color w:val="1D2129"/>
                 <w:shd w:val="clear" w:color="auto" w:fill="FFFFFF"/>
               </w:rPr>
-              <w:t>Context</w:t>
-            </w:r>
-            <w:proofErr w:type="spellEnd"/>
-          </w:p>
-        </w:tc>
-        <w:tc>
-          <w:tcPr>
-            <w:tcW w:w="1355" w:type="dxa"/>
-          </w:tcPr>
-          <w:p>
-            <w:pPr>
-              <w:jc w:val="center"/>
+            </w:pPr>
+            <w:proofErr w:type="spellStart"/>
+            <w:r>
               <w:rPr>
                 <w:rFonts w:ascii="Helvetica" w:hAnsi="Helvetica" w:cs="Helvetica"/>
                 <w:color w:val="1D2129"/>
                 <w:shd w:val="clear" w:color="auto" w:fill="FFFFFF"/>
               </w:rPr>
-            </w:pPr>
-          </w:p>
-        </w:tc>
-        <w:tc>
-          <w:tcPr>
-            <w:tcW w:w="1473" w:type="dxa"/>
+              <w:t>Context</w:t>
+            </w:r>
+            <w:proofErr w:type="spellEnd"/>
+          </w:p>
+        </w:tc>
+        <w:tc>
+          <w:tcPr>
+            <w:tcW w:w="1355" w:type="dxa"/>
           </w:tcPr>
           <w:p>
             <w:pPr>
@@ -11458,34 +11379,34 @@
                 <w:shd w:val="clear" w:color="auto" w:fill="FFFFFF"/>
               </w:rPr>
             </w:pPr>
-            <w:r>
+          </w:p>
+        </w:tc>
+        <w:tc>
+          <w:tcPr>
+            <w:tcW w:w="1473" w:type="dxa"/>
+          </w:tcPr>
+          <w:p>
+            <w:pPr>
+              <w:jc w:val="center"/>
               <w:rPr>
                 <w:rFonts w:ascii="Helvetica" w:hAnsi="Helvetica" w:cs="Helvetica"/>
                 <w:color w:val="1D2129"/>
                 <w:shd w:val="clear" w:color="auto" w:fill="FFFFFF"/>
               </w:rPr>
-              <w:t>x</w:t>
-            </w:r>
-          </w:p>
-        </w:tc>
-        <w:tc>
-          <w:tcPr>
-            <w:tcW w:w="1329" w:type="dxa"/>
-          </w:tcPr>
-          <w:p>
-            <w:pPr>
-              <w:jc w:val="center"/>
+            </w:pPr>
+            <w:r>
               <w:rPr>
                 <w:rFonts w:ascii="Helvetica" w:hAnsi="Helvetica" w:cs="Helvetica"/>
                 <w:color w:val="1D2129"/>
                 <w:shd w:val="clear" w:color="auto" w:fill="FFFFFF"/>
               </w:rPr>
-            </w:pPr>
-          </w:p>
-        </w:tc>
-        <w:tc>
-          <w:tcPr>
-            <w:tcW w:w="1099" w:type="dxa"/>
+              <w:t>x</w:t>
+            </w:r>
+          </w:p>
+        </w:tc>
+        <w:tc>
+          <w:tcPr>
+            <w:tcW w:w="1329" w:type="dxa"/>
           </w:tcPr>
           <w:p>
             <w:pPr>
@@ -11496,14 +11417,21 @@
                 <w:shd w:val="clear" w:color="auto" w:fill="FFFFFF"/>
               </w:rPr>
             </w:pPr>
-            <w:r>
+          </w:p>
+        </w:tc>
+        <w:tc>
+          <w:tcPr>
+            <w:tcW w:w="1099" w:type="dxa"/>
+          </w:tcPr>
+          <w:p>
+            <w:pPr>
+              <w:jc w:val="center"/>
               <w:rPr>
                 <w:rFonts w:ascii="Helvetica" w:hAnsi="Helvetica" w:cs="Helvetica"/>
                 <w:color w:val="1D2129"/>
                 <w:shd w:val="clear" w:color="auto" w:fill="FFFFFF"/>
               </w:rPr>
-              <w:t>x*</w:t>
-            </w:r>
+            </w:pPr>
           </w:p>
         </w:tc>
         <w:tc>
@@ -11541,7 +11469,7 @@
                 <w:color w:val="1D2129"/>
                 <w:shd w:val="clear" w:color="auto" w:fill="FFFFFF"/>
               </w:rPr>
-              <w:t>2</w:t>
+              <w:t>1</w:t>
             </w:r>
           </w:p>
         </w:tc>
@@ -11726,26 +11654,19 @@
               </w:rPr>
               <w:t>References</w:t>
             </w:r>
-          </w:p>
-        </w:tc>
-        <w:tc>
-          <w:tcPr>
-            <w:tcW w:w="1355" w:type="dxa"/>
-          </w:tcPr>
-          <w:p>
-            <w:pPr>
-              <w:jc w:val="center"/>
+            <w:r>
               <w:rPr>
                 <w:rFonts w:ascii="Helvetica" w:hAnsi="Helvetica" w:cs="Helvetica"/>
                 <w:color w:val="1D2129"/>
                 <w:shd w:val="clear" w:color="auto" w:fill="FFFFFF"/>
               </w:rPr>
-            </w:pPr>
-          </w:p>
-        </w:tc>
-        <w:tc>
-          <w:tcPr>
-            <w:tcW w:w="1473" w:type="dxa"/>
+              <w:t xml:space="preserve"> / Relations</w:t>
+            </w:r>
+          </w:p>
+        </w:tc>
+        <w:tc>
+          <w:tcPr>
+            <w:tcW w:w="1355" w:type="dxa"/>
           </w:tcPr>
           <w:p>
             <w:pPr>
@@ -11756,34 +11677,34 @@
                 <w:shd w:val="clear" w:color="auto" w:fill="FFFFFF"/>
               </w:rPr>
             </w:pPr>
-            <w:r>
+          </w:p>
+        </w:tc>
+        <w:tc>
+          <w:tcPr>
+            <w:tcW w:w="1473" w:type="dxa"/>
+          </w:tcPr>
+          <w:p>
+            <w:pPr>
+              <w:jc w:val="center"/>
               <w:rPr>
                 <w:rFonts w:ascii="Helvetica" w:hAnsi="Helvetica" w:cs="Helvetica"/>
                 <w:color w:val="1D2129"/>
                 <w:shd w:val="clear" w:color="auto" w:fill="FFFFFF"/>
               </w:rPr>
-              <w:t>x</w:t>
-            </w:r>
-          </w:p>
-        </w:tc>
-        <w:tc>
-          <w:tcPr>
-            <w:tcW w:w="1329" w:type="dxa"/>
-          </w:tcPr>
-          <w:p>
-            <w:pPr>
-              <w:jc w:val="center"/>
+            </w:pPr>
+            <w:r>
               <w:rPr>
                 <w:rFonts w:ascii="Helvetica" w:hAnsi="Helvetica" w:cs="Helvetica"/>
                 <w:color w:val="1D2129"/>
                 <w:shd w:val="clear" w:color="auto" w:fill="FFFFFF"/>
               </w:rPr>
-            </w:pPr>
-          </w:p>
-        </w:tc>
-        <w:tc>
-          <w:tcPr>
-            <w:tcW w:w="1099" w:type="dxa"/>
+              <w:t>x</w:t>
+            </w:r>
+          </w:p>
+        </w:tc>
+        <w:tc>
+          <w:tcPr>
+            <w:tcW w:w="1329" w:type="dxa"/>
           </w:tcPr>
           <w:p>
             <w:pPr>
@@ -11794,35 +11715,34 @@
                 <w:shd w:val="clear" w:color="auto" w:fill="FFFFFF"/>
               </w:rPr>
             </w:pPr>
-            <w:r>
+          </w:p>
+        </w:tc>
+        <w:tc>
+          <w:tcPr>
+            <w:tcW w:w="1099" w:type="dxa"/>
+          </w:tcPr>
+          <w:p>
+            <w:pPr>
+              <w:jc w:val="center"/>
               <w:rPr>
                 <w:rFonts w:ascii="Helvetica" w:hAnsi="Helvetica" w:cs="Helvetica"/>
                 <w:color w:val="1D2129"/>
                 <w:shd w:val="clear" w:color="auto" w:fill="FFFFFF"/>
               </w:rPr>
-              <w:t>x*</w:t>
-            </w:r>
-          </w:p>
-        </w:tc>
-        <w:tc>
-          <w:tcPr>
-            <w:tcW w:w="1181" w:type="dxa"/>
-          </w:tcPr>
-          <w:p>
-            <w:pPr>
-              <w:jc w:val="center"/>
+            </w:pPr>
+            <w:r>
               <w:rPr>
                 <w:rFonts w:ascii="Helvetica" w:hAnsi="Helvetica" w:cs="Helvetica"/>
                 <w:color w:val="1D2129"/>
                 <w:shd w:val="clear" w:color="auto" w:fill="FFFFFF"/>
               </w:rPr>
-            </w:pPr>
-          </w:p>
-        </w:tc>
-        <w:tc>
-          <w:tcPr>
-            <w:tcW w:w="871" w:type="dxa"/>
-            <w:shd w:val="clear" w:color="auto" w:fill="EEECE1" w:themeFill="background2"/>
+              <w:t>x</w:t>
+            </w:r>
+          </w:p>
+        </w:tc>
+        <w:tc>
+          <w:tcPr>
+            <w:tcW w:w="1181" w:type="dxa"/>
           </w:tcPr>
           <w:p>
             <w:pPr>
@@ -11833,61 +11753,62 @@
                 <w:shd w:val="clear" w:color="auto" w:fill="FFFFFF"/>
               </w:rPr>
             </w:pPr>
-            <w:r>
+          </w:p>
+        </w:tc>
+        <w:tc>
+          <w:tcPr>
+            <w:tcW w:w="871" w:type="dxa"/>
+            <w:shd w:val="clear" w:color="auto" w:fill="EEECE1" w:themeFill="background2"/>
+          </w:tcPr>
+          <w:p>
+            <w:pPr>
+              <w:jc w:val="center"/>
               <w:rPr>
                 <w:rFonts w:ascii="Helvetica" w:hAnsi="Helvetica" w:cs="Helvetica"/>
                 <w:color w:val="1D2129"/>
                 <w:shd w:val="clear" w:color="auto" w:fill="FFFFFF"/>
               </w:rPr>
-              <w:t>2</w:t>
-            </w:r>
-          </w:p>
-        </w:tc>
-      </w:tr>
-      <w:tr>
-        <w:tc>
-          <w:tcPr>
-            <w:tcW w:w="1980" w:type="dxa"/>
-          </w:tcPr>
-          <w:p>
-            <w:pPr>
-              <w:jc w:val="center"/>
+            </w:pPr>
+            <w:r>
               <w:rPr>
                 <w:rFonts w:ascii="Helvetica" w:hAnsi="Helvetica" w:cs="Helvetica"/>
                 <w:color w:val="1D2129"/>
                 <w:shd w:val="clear" w:color="auto" w:fill="FFFFFF"/>
               </w:rPr>
-            </w:pPr>
-            <w:proofErr w:type="spellStart"/>
-            <w:r>
+              <w:t>2</w:t>
+            </w:r>
+          </w:p>
+        </w:tc>
+      </w:tr>
+      <w:tr>
+        <w:tc>
+          <w:tcPr>
+            <w:tcW w:w="1980" w:type="dxa"/>
+          </w:tcPr>
+          <w:p>
+            <w:pPr>
+              <w:jc w:val="center"/>
               <w:rPr>
                 <w:rFonts w:ascii="Helvetica" w:hAnsi="Helvetica" w:cs="Helvetica"/>
                 <w:color w:val="1D2129"/>
                 <w:shd w:val="clear" w:color="auto" w:fill="FFFFFF"/>
               </w:rPr>
-              <w:t>Categories</w:t>
-            </w:r>
-            <w:proofErr w:type="spellEnd"/>
-          </w:p>
-        </w:tc>
-        <w:tc>
-          <w:tcPr>
-            <w:tcW w:w="1355" w:type="dxa"/>
-          </w:tcPr>
-          <w:p>
-            <w:pPr>
-              <w:jc w:val="center"/>
+            </w:pPr>
+            <w:proofErr w:type="spellStart"/>
+            <w:r>
               <w:rPr>
                 <w:rFonts w:ascii="Helvetica" w:hAnsi="Helvetica" w:cs="Helvetica"/>
                 <w:color w:val="1D2129"/>
                 <w:shd w:val="clear" w:color="auto" w:fill="FFFFFF"/>
               </w:rPr>
-            </w:pPr>
-          </w:p>
-        </w:tc>
-        <w:tc>
-          <w:tcPr>
-            <w:tcW w:w="1473" w:type="dxa"/>
+              <w:t>Categories</w:t>
+            </w:r>
+            <w:proofErr w:type="spellEnd"/>
+          </w:p>
+        </w:tc>
+        <w:tc>
+          <w:tcPr>
+            <w:tcW w:w="1355" w:type="dxa"/>
           </w:tcPr>
           <w:p>
             <w:pPr>
@@ -11902,7 +11823,7 @@
         </w:tc>
         <w:tc>
           <w:tcPr>
-            <w:tcW w:w="1329" w:type="dxa"/>
+            <w:tcW w:w="1473" w:type="dxa"/>
           </w:tcPr>
           <w:p>
             <w:pPr>
@@ -11913,58 +11834,57 @@
                 <w:shd w:val="clear" w:color="auto" w:fill="FFFFFF"/>
               </w:rPr>
             </w:pPr>
-            <w:r>
+          </w:p>
+        </w:tc>
+        <w:tc>
+          <w:tcPr>
+            <w:tcW w:w="1329" w:type="dxa"/>
+          </w:tcPr>
+          <w:p>
+            <w:pPr>
+              <w:jc w:val="center"/>
               <w:rPr>
                 <w:rFonts w:ascii="Helvetica" w:hAnsi="Helvetica" w:cs="Helvetica"/>
                 <w:color w:val="1D2129"/>
                 <w:shd w:val="clear" w:color="auto" w:fill="FFFFFF"/>
               </w:rPr>
-              <w:t>x</w:t>
-            </w:r>
-          </w:p>
-        </w:tc>
-        <w:tc>
-          <w:tcPr>
-            <w:tcW w:w="1099" w:type="dxa"/>
-          </w:tcPr>
-          <w:p>
-            <w:pPr>
-              <w:jc w:val="center"/>
+            </w:pPr>
+            <w:r>
               <w:rPr>
                 <w:rFonts w:ascii="Helvetica" w:hAnsi="Helvetica" w:cs="Helvetica"/>
                 <w:color w:val="1D2129"/>
                 <w:shd w:val="clear" w:color="auto" w:fill="FFFFFF"/>
               </w:rPr>
-            </w:pPr>
-            <w:r>
+              <w:t>x</w:t>
+            </w:r>
+          </w:p>
+        </w:tc>
+        <w:tc>
+          <w:tcPr>
+            <w:tcW w:w="1099" w:type="dxa"/>
+          </w:tcPr>
+          <w:p>
+            <w:pPr>
+              <w:jc w:val="center"/>
               <w:rPr>
                 <w:rFonts w:ascii="Helvetica" w:hAnsi="Helvetica" w:cs="Helvetica"/>
                 <w:color w:val="1D2129"/>
                 <w:shd w:val="clear" w:color="auto" w:fill="FFFFFF"/>
               </w:rPr>
-              <w:t>x**</w:t>
-            </w:r>
-          </w:p>
-        </w:tc>
-        <w:tc>
-          <w:tcPr>
-            <w:tcW w:w="1181" w:type="dxa"/>
-          </w:tcPr>
-          <w:p>
-            <w:pPr>
-              <w:jc w:val="center"/>
+            </w:pPr>
+            <w:r>
               <w:rPr>
                 <w:rFonts w:ascii="Helvetica" w:hAnsi="Helvetica" w:cs="Helvetica"/>
                 <w:color w:val="1D2129"/>
                 <w:shd w:val="clear" w:color="auto" w:fill="FFFFFF"/>
               </w:rPr>
-            </w:pPr>
-          </w:p>
-        </w:tc>
-        <w:tc>
-          <w:tcPr>
-            <w:tcW w:w="871" w:type="dxa"/>
-            <w:shd w:val="clear" w:color="auto" w:fill="EEECE1" w:themeFill="background2"/>
+              <w:t>x**</w:t>
+            </w:r>
+          </w:p>
+        </w:tc>
+        <w:tc>
+          <w:tcPr>
+            <w:tcW w:w="1181" w:type="dxa"/>
           </w:tcPr>
           <w:p>
             <w:pPr>
@@ -11975,79 +11895,80 @@
                 <w:shd w:val="clear" w:color="auto" w:fill="FFFFFF"/>
               </w:rPr>
             </w:pPr>
-            <w:r>
+          </w:p>
+        </w:tc>
+        <w:tc>
+          <w:tcPr>
+            <w:tcW w:w="871" w:type="dxa"/>
+            <w:shd w:val="clear" w:color="auto" w:fill="EEECE1" w:themeFill="background2"/>
+          </w:tcPr>
+          <w:p>
+            <w:pPr>
+              <w:jc w:val="center"/>
               <w:rPr>
                 <w:rFonts w:ascii="Helvetica" w:hAnsi="Helvetica" w:cs="Helvetica"/>
                 <w:color w:val="1D2129"/>
                 <w:shd w:val="clear" w:color="auto" w:fill="FFFFFF"/>
               </w:rPr>
-              <w:t>2</w:t>
-            </w:r>
-          </w:p>
-        </w:tc>
-      </w:tr>
-      <w:tr>
-        <w:tc>
-          <w:tcPr>
-            <w:tcW w:w="1980" w:type="dxa"/>
-          </w:tcPr>
-          <w:p>
-            <w:pPr>
-              <w:jc w:val="center"/>
+            </w:pPr>
+            <w:r>
               <w:rPr>
                 <w:rFonts w:ascii="Helvetica" w:hAnsi="Helvetica" w:cs="Helvetica"/>
                 <w:color w:val="1D2129"/>
                 <w:shd w:val="clear" w:color="auto" w:fill="FFFFFF"/>
               </w:rPr>
-            </w:pPr>
-            <w:proofErr w:type="spellStart"/>
-            <w:r>
+              <w:t>2</w:t>
+            </w:r>
+          </w:p>
+        </w:tc>
+      </w:tr>
+      <w:tr>
+        <w:tc>
+          <w:tcPr>
+            <w:tcW w:w="1980" w:type="dxa"/>
+          </w:tcPr>
+          <w:p>
+            <w:pPr>
+              <w:jc w:val="center"/>
               <w:rPr>
                 <w:rFonts w:ascii="Helvetica" w:hAnsi="Helvetica" w:cs="Helvetica"/>
                 <w:color w:val="1D2129"/>
                 <w:shd w:val="clear" w:color="auto" w:fill="FFFFFF"/>
               </w:rPr>
-              <w:t>Effects</w:t>
-            </w:r>
-            <w:proofErr w:type="spellEnd"/>
+            </w:pPr>
+            <w:proofErr w:type="spellStart"/>
             <w:r>
               <w:rPr>
                 <w:rFonts w:ascii="Helvetica" w:hAnsi="Helvetica" w:cs="Helvetica"/>
                 <w:color w:val="1D2129"/>
                 <w:shd w:val="clear" w:color="auto" w:fill="FFFFFF"/>
               </w:rPr>
-              <w:t xml:space="preserve"> / </w:t>
-            </w:r>
-            <w:proofErr w:type="spellStart"/>
+              <w:t>Effects</w:t>
+            </w:r>
+            <w:proofErr w:type="spellEnd"/>
             <w:r>
               <w:rPr>
                 <w:rFonts w:ascii="Helvetica" w:hAnsi="Helvetica" w:cs="Helvetica"/>
                 <w:color w:val="1D2129"/>
                 <w:shd w:val="clear" w:color="auto" w:fill="FFFFFF"/>
               </w:rPr>
-              <w:t>Consequences</w:t>
-            </w:r>
-            <w:proofErr w:type="spellEnd"/>
-          </w:p>
-        </w:tc>
-        <w:tc>
-          <w:tcPr>
-            <w:tcW w:w="1355" w:type="dxa"/>
-          </w:tcPr>
-          <w:p>
-            <w:pPr>
-              <w:jc w:val="center"/>
+              <w:t xml:space="preserve"> / </w:t>
+            </w:r>
+            <w:proofErr w:type="spellStart"/>
+            <w:r>
               <w:rPr>
                 <w:rFonts w:ascii="Helvetica" w:hAnsi="Helvetica" w:cs="Helvetica"/>
                 <w:color w:val="1D2129"/>
                 <w:shd w:val="clear" w:color="auto" w:fill="FFFFFF"/>
               </w:rPr>
-            </w:pPr>
-          </w:p>
-        </w:tc>
-        <w:tc>
-          <w:tcPr>
-            <w:tcW w:w="1473" w:type="dxa"/>
+              <w:t>Consequences</w:t>
+            </w:r>
+            <w:proofErr w:type="spellEnd"/>
+          </w:p>
+        </w:tc>
+        <w:tc>
+          <w:tcPr>
+            <w:tcW w:w="1355" w:type="dxa"/>
           </w:tcPr>
           <w:p>
             <w:pPr>
@@ -12062,7 +11983,7 @@
         </w:tc>
         <w:tc>
           <w:tcPr>
-            <w:tcW w:w="1329" w:type="dxa"/>
+            <w:tcW w:w="1473" w:type="dxa"/>
           </w:tcPr>
           <w:p>
             <w:pPr>
@@ -12073,160 +11994,182 @@
                 <w:shd w:val="clear" w:color="auto" w:fill="FFFFFF"/>
               </w:rPr>
             </w:pPr>
-            <w:r>
+          </w:p>
+        </w:tc>
+        <w:tc>
+          <w:tcPr>
+            <w:tcW w:w="1329" w:type="dxa"/>
+          </w:tcPr>
+          <w:p>
+            <w:pPr>
+              <w:jc w:val="center"/>
               <w:rPr>
                 <w:rFonts w:ascii="Helvetica" w:hAnsi="Helvetica" w:cs="Helvetica"/>
                 <w:color w:val="1D2129"/>
                 <w:shd w:val="clear" w:color="auto" w:fill="FFFFFF"/>
               </w:rPr>
-              <w:t>x</w:t>
-            </w:r>
-          </w:p>
-        </w:tc>
-        <w:tc>
-          <w:tcPr>
-            <w:tcW w:w="1099" w:type="dxa"/>
-          </w:tcPr>
-          <w:p>
-            <w:pPr>
-              <w:jc w:val="center"/>
+            </w:pPr>
+            <w:r>
               <w:rPr>
                 <w:rFonts w:ascii="Helvetica" w:hAnsi="Helvetica" w:cs="Helvetica"/>
                 <w:color w:val="1D2129"/>
                 <w:shd w:val="clear" w:color="auto" w:fill="FFFFFF"/>
               </w:rPr>
-            </w:pPr>
-            <w:r>
+              <w:t>x</w:t>
+            </w:r>
+          </w:p>
+        </w:tc>
+        <w:tc>
+          <w:tcPr>
+            <w:tcW w:w="1099" w:type="dxa"/>
+          </w:tcPr>
+          <w:p>
+            <w:pPr>
+              <w:jc w:val="center"/>
               <w:rPr>
                 <w:rFonts w:ascii="Helvetica" w:hAnsi="Helvetica" w:cs="Helvetica"/>
                 <w:color w:val="1D2129"/>
                 <w:shd w:val="clear" w:color="auto" w:fill="FFFFFF"/>
               </w:rPr>
-              <w:t>x</w:t>
-            </w:r>
-          </w:p>
-        </w:tc>
-        <w:tc>
-          <w:tcPr>
-            <w:tcW w:w="1181" w:type="dxa"/>
-          </w:tcPr>
-          <w:p>
-            <w:pPr>
-              <w:jc w:val="center"/>
+            </w:pPr>
+            <w:r>
               <w:rPr>
                 <w:rFonts w:ascii="Helvetica" w:hAnsi="Helvetica" w:cs="Helvetica"/>
                 <w:color w:val="1D2129"/>
                 <w:shd w:val="clear" w:color="auto" w:fill="FFFFFF"/>
               </w:rPr>
-            </w:pPr>
-            <w:r>
+              <w:t>x</w:t>
+            </w:r>
+          </w:p>
+        </w:tc>
+        <w:tc>
+          <w:tcPr>
+            <w:tcW w:w="1181" w:type="dxa"/>
+          </w:tcPr>
+          <w:p>
+            <w:pPr>
+              <w:jc w:val="center"/>
               <w:rPr>
                 <w:rFonts w:ascii="Helvetica" w:hAnsi="Helvetica" w:cs="Helvetica"/>
                 <w:color w:val="1D2129"/>
                 <w:shd w:val="clear" w:color="auto" w:fill="FFFFFF"/>
               </w:rPr>
-              <w:t>x</w:t>
-            </w:r>
-          </w:p>
-        </w:tc>
-        <w:tc>
-          <w:tcPr>
-            <w:tcW w:w="871" w:type="dxa"/>
-            <w:shd w:val="clear" w:color="auto" w:fill="EEECE1" w:themeFill="background2"/>
-          </w:tcPr>
-          <w:p>
-            <w:pPr>
-              <w:jc w:val="center"/>
+            </w:pPr>
+            <w:r>
               <w:rPr>
                 <w:rFonts w:ascii="Helvetica" w:hAnsi="Helvetica" w:cs="Helvetica"/>
                 <w:color w:val="1D2129"/>
                 <w:shd w:val="clear" w:color="auto" w:fill="FFFFFF"/>
               </w:rPr>
-            </w:pPr>
-            <w:r>
+              <w:t>x</w:t>
+            </w:r>
+          </w:p>
+        </w:tc>
+        <w:tc>
+          <w:tcPr>
+            <w:tcW w:w="871" w:type="dxa"/>
+            <w:shd w:val="clear" w:color="auto" w:fill="EEECE1" w:themeFill="background2"/>
+          </w:tcPr>
+          <w:p>
+            <w:pPr>
+              <w:jc w:val="center"/>
               <w:rPr>
                 <w:rFonts w:ascii="Helvetica" w:hAnsi="Helvetica" w:cs="Helvetica"/>
                 <w:color w:val="1D2129"/>
                 <w:shd w:val="clear" w:color="auto" w:fill="FFFFFF"/>
               </w:rPr>
-              <w:t>3</w:t>
-            </w:r>
-          </w:p>
-        </w:tc>
-      </w:tr>
-      <w:tr>
-        <w:tc>
-          <w:tcPr>
-            <w:tcW w:w="1980" w:type="dxa"/>
-          </w:tcPr>
-          <w:p>
-            <w:pPr>
-              <w:jc w:val="center"/>
+            </w:pPr>
+            <w:r>
               <w:rPr>
                 <w:rFonts w:ascii="Helvetica" w:hAnsi="Helvetica" w:cs="Helvetica"/>
                 <w:color w:val="1D2129"/>
                 <w:shd w:val="clear" w:color="auto" w:fill="FFFFFF"/>
               </w:rPr>
-            </w:pPr>
-            <w:r>
+              <w:t>3</w:t>
+            </w:r>
+          </w:p>
+        </w:tc>
+      </w:tr>
+      <w:tr>
+        <w:tc>
+          <w:tcPr>
+            <w:tcW w:w="1980" w:type="dxa"/>
+          </w:tcPr>
+          <w:p>
+            <w:pPr>
+              <w:jc w:val="center"/>
               <w:rPr>
                 <w:rFonts w:ascii="Helvetica" w:hAnsi="Helvetica" w:cs="Helvetica"/>
                 <w:color w:val="1D2129"/>
                 <w:shd w:val="clear" w:color="auto" w:fill="FFFFFF"/>
               </w:rPr>
-              <w:t>Description/</w:t>
-            </w:r>
-            <w:proofErr w:type="spellStart"/>
+            </w:pPr>
             <w:r>
               <w:rPr>
                 <w:rFonts w:ascii="Helvetica" w:hAnsi="Helvetica" w:cs="Helvetica"/>
                 <w:color w:val="1D2129"/>
                 <w:shd w:val="clear" w:color="auto" w:fill="FFFFFF"/>
               </w:rPr>
-              <w:t>Using</w:t>
-            </w:r>
-            <w:proofErr w:type="spellEnd"/>
-            <w:r>
+              <w:t>Description</w:t>
+            </w:r>
+          </w:p>
+        </w:tc>
+        <w:tc>
+          <w:tcPr>
+            <w:tcW w:w="1355" w:type="dxa"/>
+          </w:tcPr>
+          <w:p>
+            <w:pPr>
+              <w:jc w:val="center"/>
               <w:rPr>
                 <w:rFonts w:ascii="Helvetica" w:hAnsi="Helvetica" w:cs="Helvetica"/>
                 <w:color w:val="1D2129"/>
                 <w:shd w:val="clear" w:color="auto" w:fill="FFFFFF"/>
               </w:rPr>
-              <w:t xml:space="preserve"> </w:t>
-            </w:r>
-            <w:proofErr w:type="spellStart"/>
-            <w:r>
+            </w:pPr>
+          </w:p>
+        </w:tc>
+        <w:tc>
+          <w:tcPr>
+            <w:tcW w:w="1473" w:type="dxa"/>
+          </w:tcPr>
+          <w:p>
+            <w:pPr>
+              <w:jc w:val="center"/>
               <w:rPr>
                 <w:rFonts w:ascii="Helvetica" w:hAnsi="Helvetica" w:cs="Helvetica"/>
                 <w:color w:val="1D2129"/>
                 <w:shd w:val="clear" w:color="auto" w:fill="FFFFFF"/>
               </w:rPr>
-              <w:t>the</w:t>
-            </w:r>
-            <w:proofErr w:type="spellEnd"/>
-            <w:r>
+            </w:pPr>
+          </w:p>
+        </w:tc>
+        <w:tc>
+          <w:tcPr>
+            <w:tcW w:w="1329" w:type="dxa"/>
+          </w:tcPr>
+          <w:p>
+            <w:pPr>
+              <w:jc w:val="center"/>
               <w:rPr>
                 <w:rFonts w:ascii="Helvetica" w:hAnsi="Helvetica" w:cs="Helvetica"/>
                 <w:color w:val="1D2129"/>
                 <w:shd w:val="clear" w:color="auto" w:fill="FFFFFF"/>
               </w:rPr>
-              <w:t xml:space="preserve"> </w:t>
-            </w:r>
-            <w:proofErr w:type="spellStart"/>
+            </w:pPr>
             <w:r>
               <w:rPr>
                 <w:rFonts w:ascii="Helvetica" w:hAnsi="Helvetica" w:cs="Helvetica"/>
                 <w:color w:val="1D2129"/>
                 <w:shd w:val="clear" w:color="auto" w:fill="FFFFFF"/>
               </w:rPr>
-              <w:t>pattern</w:t>
-            </w:r>
-            <w:proofErr w:type="spellEnd"/>
-          </w:p>
-        </w:tc>
-        <w:tc>
-          <w:tcPr>
-            <w:tcW w:w="1355" w:type="dxa"/>
+              <w:t>x</w:t>
+            </w:r>
+          </w:p>
+        </w:tc>
+        <w:tc>
+          <w:tcPr>
+            <w:tcW w:w="1099" w:type="dxa"/>
           </w:tcPr>
           <w:p>
             <w:pPr>
@@ -12237,26 +12180,19 @@
                 <w:shd w:val="clear" w:color="auto" w:fill="FFFFFF"/>
               </w:rPr>
             </w:pPr>
-          </w:p>
-        </w:tc>
-        <w:tc>
-          <w:tcPr>
-            <w:tcW w:w="1473" w:type="dxa"/>
-          </w:tcPr>
-          <w:p>
-            <w:pPr>
-              <w:jc w:val="center"/>
+            <w:r>
               <w:rPr>
                 <w:rFonts w:ascii="Helvetica" w:hAnsi="Helvetica" w:cs="Helvetica"/>
                 <w:color w:val="1D2129"/>
                 <w:shd w:val="clear" w:color="auto" w:fill="FFFFFF"/>
               </w:rPr>
-            </w:pPr>
-          </w:p>
-        </w:tc>
-        <w:tc>
-          <w:tcPr>
-            <w:tcW w:w="1329" w:type="dxa"/>
+              <w:t>x</w:t>
+            </w:r>
+          </w:p>
+        </w:tc>
+        <w:tc>
+          <w:tcPr>
+            <w:tcW w:w="1181" w:type="dxa"/>
           </w:tcPr>
           <w:p>
             <w:pPr>
@@ -12267,101 +12203,93 @@
                 <w:shd w:val="clear" w:color="auto" w:fill="FFFFFF"/>
               </w:rPr>
             </w:pPr>
-            <w:r>
+          </w:p>
+        </w:tc>
+        <w:tc>
+          <w:tcPr>
+            <w:tcW w:w="871" w:type="dxa"/>
+            <w:shd w:val="clear" w:color="auto" w:fill="EEECE1" w:themeFill="background2"/>
+          </w:tcPr>
+          <w:p>
+            <w:pPr>
+              <w:jc w:val="center"/>
               <w:rPr>
                 <w:rFonts w:ascii="Helvetica" w:hAnsi="Helvetica" w:cs="Helvetica"/>
                 <w:color w:val="1D2129"/>
                 <w:shd w:val="clear" w:color="auto" w:fill="FFFFFF"/>
               </w:rPr>
-              <w:t>x</w:t>
-            </w:r>
-          </w:p>
-        </w:tc>
-        <w:tc>
-          <w:tcPr>
-            <w:tcW w:w="1099" w:type="dxa"/>
-          </w:tcPr>
-          <w:p>
-            <w:pPr>
-              <w:jc w:val="center"/>
+            </w:pPr>
+            <w:r>
               <w:rPr>
                 <w:rFonts w:ascii="Helvetica" w:hAnsi="Helvetica" w:cs="Helvetica"/>
                 <w:color w:val="1D2129"/>
                 <w:shd w:val="clear" w:color="auto" w:fill="FFFFFF"/>
               </w:rPr>
-            </w:pPr>
-            <w:r>
+              <w:t>2</w:t>
+            </w:r>
+          </w:p>
+        </w:tc>
+      </w:tr>
+      <w:tr>
+        <w:tc>
+          <w:tcPr>
+            <w:tcW w:w="1980" w:type="dxa"/>
+          </w:tcPr>
+          <w:p>
+            <w:pPr>
+              <w:jc w:val="center"/>
               <w:rPr>
                 <w:rFonts w:ascii="Helvetica" w:hAnsi="Helvetica" w:cs="Helvetica"/>
                 <w:color w:val="1D2129"/>
                 <w:shd w:val="clear" w:color="auto" w:fill="FFFFFF"/>
               </w:rPr>
-              <w:t>x</w:t>
-            </w:r>
-          </w:p>
-        </w:tc>
-        <w:tc>
-          <w:tcPr>
-            <w:tcW w:w="1181" w:type="dxa"/>
-          </w:tcPr>
-          <w:p>
-            <w:pPr>
-              <w:jc w:val="center"/>
+            </w:pPr>
+            <w:proofErr w:type="spellStart"/>
+            <w:r>
               <w:rPr>
                 <w:rFonts w:ascii="Helvetica" w:hAnsi="Helvetica" w:cs="Helvetica"/>
                 <w:color w:val="1D2129"/>
                 <w:shd w:val="clear" w:color="auto" w:fill="FFFFFF"/>
               </w:rPr>
-            </w:pPr>
-          </w:p>
-        </w:tc>
-        <w:tc>
-          <w:tcPr>
-            <w:tcW w:w="871" w:type="dxa"/>
-            <w:shd w:val="clear" w:color="auto" w:fill="EEECE1" w:themeFill="background2"/>
-          </w:tcPr>
-          <w:p>
-            <w:pPr>
-              <w:jc w:val="center"/>
+              <w:t>Using</w:t>
+            </w:r>
+            <w:proofErr w:type="spellEnd"/>
+            <w:r>
               <w:rPr>
                 <w:rFonts w:ascii="Helvetica" w:hAnsi="Helvetica" w:cs="Helvetica"/>
                 <w:color w:val="1D2129"/>
                 <w:shd w:val="clear" w:color="auto" w:fill="FFFFFF"/>
               </w:rPr>
-            </w:pPr>
+              <w:t xml:space="preserve"> </w:t>
+            </w:r>
+            <w:proofErr w:type="spellStart"/>
             <w:r>
               <w:rPr>
                 <w:rFonts w:ascii="Helvetica" w:hAnsi="Helvetica" w:cs="Helvetica"/>
                 <w:color w:val="1D2129"/>
                 <w:shd w:val="clear" w:color="auto" w:fill="FFFFFF"/>
               </w:rPr>
-              <w:t>2</w:t>
-            </w:r>
-          </w:p>
-        </w:tc>
-      </w:tr>
-      <w:tr>
-        <w:tc>
-          <w:tcPr>
-            <w:tcW w:w="1980" w:type="dxa"/>
-          </w:tcPr>
-          <w:p>
-            <w:pPr>
-              <w:jc w:val="center"/>
+              <w:t>the</w:t>
+            </w:r>
+            <w:proofErr w:type="spellEnd"/>
+            <w:r>
               <w:rPr>
                 <w:rFonts w:ascii="Helvetica" w:hAnsi="Helvetica" w:cs="Helvetica"/>
                 <w:color w:val="1D2129"/>
                 <w:shd w:val="clear" w:color="auto" w:fill="FFFFFF"/>
               </w:rPr>
-            </w:pPr>
+              <w:t xml:space="preserve"> </w:t>
+            </w:r>
+            <w:proofErr w:type="spellStart"/>
             <w:r>
               <w:rPr>
                 <w:rFonts w:ascii="Helvetica" w:hAnsi="Helvetica" w:cs="Helvetica"/>
                 <w:color w:val="1D2129"/>
                 <w:shd w:val="clear" w:color="auto" w:fill="FFFFFF"/>
               </w:rPr>
-              <w:t>Relations</w:t>
-            </w:r>
+              <w:t>pattern</w:t>
+            </w:r>
+            <w:proofErr w:type="spellEnd"/>
           </w:p>
         </w:tc>
         <w:tc>
@@ -12546,55 +12474,19 @@
           <w:shd w:val="clear" w:color="auto" w:fill="FFFFFF"/>
           <w:lang w:val="en-US"/>
         </w:rPr>
-        <w:t>* = Not named as such</w:t>
-      </w:r>
-    </w:p>
-    <w:p>
-      <w:pPr>
+        <w:t xml:space="preserve">** = </w:t>
+      </w:r>
+      <w:r>
         <w:rPr>
           <w:rFonts w:ascii="Helvetica" w:hAnsi="Helvetica" w:cs="Helvetica"/>
           <w:color w:val="1D2129"/>
           <w:shd w:val="clear" w:color="auto" w:fill="FFFFFF"/>
           <w:lang w:val="en-US"/>
         </w:rPr>
-      </w:pPr>
-      <w:r>
-        <w:rPr>
-          <w:rFonts w:ascii="Helvetica" w:hAnsi="Helvetica" w:cs="Helvetica"/>
-          <w:color w:val="1D2129"/>
-          <w:shd w:val="clear" w:color="auto" w:fill="FFFFFF"/>
-          <w:lang w:val="en-US"/>
-        </w:rPr>
-        <w:t>** = Not listed within the pattern</w:t>
-      </w:r>
-    </w:p>
-    <w:p>
-      <w:pPr>
-        <w:rPr>
-          <w:rFonts w:ascii="Helvetica" w:hAnsi="Helvetica" w:cs="Helvetica"/>
-          <w:color w:val="1D2129"/>
-          <w:shd w:val="clear" w:color="auto" w:fill="FFFFFF"/>
-          <w:lang w:val="en-US"/>
-        </w:rPr>
-      </w:pPr>
-      <w:r>
-        <w:rPr>
-          <w:rFonts w:ascii="Helvetica" w:hAnsi="Helvetica" w:cs="Helvetica"/>
-          <w:color w:val="1D2129"/>
-          <w:shd w:val="clear" w:color="auto" w:fill="FFFFFF"/>
-          <w:lang w:val="en-US"/>
-        </w:rPr>
-        <w:t>-</w:t>
-      </w:r>
-      <w:r>
-        <w:rPr>
-          <w:rFonts w:ascii="Helvetica" w:hAnsi="Helvetica" w:cs="Helvetica"/>
-          <w:color w:val="1D2129"/>
-          <w:shd w:val="clear" w:color="auto" w:fill="FFFFFF"/>
-          <w:lang w:val="en-US"/>
-        </w:rPr>
-        <w:t>&gt; Check more thoroughly for overlap</w:t>
-      </w:r>
+        <w:t>Only proposed here, implemented in GD Pattern book</w:t>
+      </w:r>
+      <w:bookmarkStart w:id="2" w:name="_GoBack"/>
+      <w:bookmarkEnd w:id="2"/>
     </w:p>
     <w:sectPr>
       <w:pgSz w:w="11906" w:h="16838"/>
@@ -14888,7 +14780,7 @@
 </file>
 
 <file path=customXml/itemProps1.xml><?xml version="1.0" encoding="utf-8"?>
-<ds:datastoreItem xmlns:ds="http://schemas.openxmlformats.org/officeDocument/2006/customXml" ds:itemID="{FBC8B2BA-9450-4247-B7D3-9E9BA7BF0F63}">
+<ds:datastoreItem xmlns:ds="http://schemas.openxmlformats.org/officeDocument/2006/customXml" ds:itemID="{6F60A48A-50FE-40DC-9CB3-8EF6AC5DCAB6}">
   <ds:schemaRefs>
     <ds:schemaRef ds:uri="http://schemas.openxmlformats.org/officeDocument/2006/bibliography"/>
   </ds:schemaRefs>

</xml_diff>

<commit_message>
Considerations regarding structure of the practical work, inspired by the ARLearn approach.
</commit_message>
<xml_diff>
--- a/Conclusion.docx
+++ b/Conclusion.docx
@@ -16,112 +16,111 @@
           <w:sz w:val="28"/>
           <w:szCs w:val="28"/>
         </w:rPr>
-        <w:t xml:space="preserve">Roland: </w:t>
-      </w:r>
-      <w:r>
+        <w:t>Sollte das nur auf UI-Problemen basieren oder Rolands Vorschlag? Ist das im Grunde nicht auch das selbe?</w:t>
+      </w:r>
+      <w:bookmarkStart w:id="0" w:name="_GoBack"/>
+      <w:bookmarkEnd w:id="0"/>
+    </w:p>
+    <w:p>
+      <w:pPr>
         <w:rPr>
           <w:b/>
           <w:sz w:val="28"/>
           <w:szCs w:val="28"/>
         </w:rPr>
-        <w:t>„</w:t>
-      </w:r>
-      <w:r>
-        <w:t>Zusammenfassung des Literaturkapitels, wo Du nochmal knapp beschreibst, was Du aus dem diskutierten mitnimmst: welche Patterns, welche Sensoren, welche Interaktionsformen/Visualisierungen?“</w:t>
-      </w:r>
-    </w:p>
-    <w:p>
-      <w:r>
-        <w:t>„</w:t>
-      </w:r>
-      <w:r>
-        <w:t xml:space="preserve">ich würde versuchen, basierend auf Deinem Literaturergebnis Bestandteile des Frameworks auszuwählen und zusammenzustellen, die speziell sind für AR oder spezifische Probleme von AR lösen. Dabei kannst Du bewusst eine Einschränkung vornehmen auf </w:t>
-      </w:r>
-      <w:proofErr w:type="spellStart"/>
-      <w:r>
-        <w:t>Hololens</w:t>
-      </w:r>
-      <w:proofErr w:type="spellEnd"/>
-      <w:r>
-        <w:t xml:space="preserve"> (und vergleichbare Geräte) als Plattform. Das führt Dich z.B. zur Dis</w:t>
-      </w:r>
-      <w:r>
-        <w:t>kussion von folgenden Aspekten:</w:t>
-      </w:r>
-    </w:p>
-    <w:p>
-      <w:r>
-        <w:t>- Game design (erstellen von Spielen für unbekannte Räume, Spiele mit/ohne Bezug zum Raum)</w:t>
-      </w:r>
-    </w:p>
-    <w:p>
-      <w:r>
-        <w:t>- Interaktion (Steuerung, Navigation, Auswahl)</w:t>
-      </w:r>
-    </w:p>
-    <w:p>
-      <w:r>
-        <w:t>- Visualisierung (HUD, Navigationshilfen, virtuelle Objekte und ihre Platzierung, NPCs)</w:t>
-      </w:r>
-    </w:p>
-    <w:p>
-      <w:r>
-        <w:t xml:space="preserve">- optional: Multiplayer-Fragen? (z.B. </w:t>
-      </w:r>
-      <w:proofErr w:type="spellStart"/>
-      <w:r>
-        <w:t>sharing</w:t>
-      </w:r>
-      <w:proofErr w:type="spellEnd"/>
-      <w:r>
-        <w:t xml:space="preserve"> von Hologrammen? Was wäre mit remote-</w:t>
-      </w:r>
-      <w:proofErr w:type="spellStart"/>
-      <w:r>
-        <w:t>multiplayer</w:t>
-      </w:r>
-      <w:proofErr w:type="spellEnd"/>
-      <w:r>
-        <w:t>?)</w:t>
-      </w:r>
-    </w:p>
-    <w:p>
-      <w:r>
-        <w:t>Daraus lassen sich dann Vorschläge/Konzepte ableiten, von denen ausgewählte in Deinem Prototypen landen</w:t>
-      </w:r>
-      <w:r>
-        <w:t>“</w:t>
-      </w:r>
-    </w:p>
-    <w:p>
-      <w:pPr>
+      </w:pPr>
+      <w:r>
         <w:rPr>
           <w:b/>
           <w:sz w:val="28"/>
           <w:szCs w:val="28"/>
-          <w:lang w:val="en-US"/>
-        </w:rPr>
-      </w:pPr>
+        </w:rPr>
+        <w:t xml:space="preserve">Roland: </w:t>
+      </w:r>
       <w:r>
         <w:rPr>
           <w:b/>
           <w:sz w:val="28"/>
           <w:szCs w:val="28"/>
-          <w:lang w:val="en-US"/>
-        </w:rPr>
-        <w:t xml:space="preserve">0. </w:t>
+        </w:rPr>
+        <w:t>„</w:t>
+      </w:r>
+      <w:r>
+        <w:t>Zusammenfassung des Literaturkapitels, wo Du nochmal knapp beschreibst, was Du aus dem diskutierten mitnimmst: welche Patterns, welche Sensoren, welche Interaktionsformen/Visualisierungen?“</w:t>
+      </w:r>
+    </w:p>
+    <w:p>
+      <w:r>
+        <w:t>„</w:t>
+      </w:r>
+      <w:r>
+        <w:t xml:space="preserve">ich würde versuchen, basierend auf Deinem Literaturergebnis Bestandteile des Frameworks auszuwählen und zusammenzustellen, die speziell sind für AR oder spezifische Probleme von AR lösen. Dabei kannst Du bewusst eine Einschränkung vornehmen auf </w:t>
       </w:r>
       <w:proofErr w:type="spellStart"/>
       <w:r>
+        <w:t>Hololens</w:t>
+      </w:r>
+      <w:proofErr w:type="spellEnd"/>
+      <w:r>
+        <w:t xml:space="preserve"> (und vergleichbare Geräte) als Plattform. Das führt Dich z.B. zur Dis</w:t>
+      </w:r>
+      <w:r>
+        <w:t>kussion von folgenden Aspekten:</w:t>
+      </w:r>
+    </w:p>
+    <w:p>
+      <w:r>
+        <w:t>- Game design (erstellen von Spielen für unbekannte Räume, Spiele mit/ohne Bezug zum Raum)</w:t>
+      </w:r>
+    </w:p>
+    <w:p>
+      <w:r>
+        <w:t>- Interaktion (Steuerung, Navigation, Auswahl)</w:t>
+      </w:r>
+    </w:p>
+    <w:p>
+      <w:r>
+        <w:t>- Visualisierung (HUD, Navigationshilfen, virtuelle Objekte und ihre Platzierung, NPCs)</w:t>
+      </w:r>
+    </w:p>
+    <w:p>
+      <w:r>
+        <w:t xml:space="preserve">- optional: Multiplayer-Fragen? (z.B. </w:t>
+      </w:r>
+      <w:proofErr w:type="spellStart"/>
+      <w:r>
+        <w:t>sharing</w:t>
+      </w:r>
+      <w:proofErr w:type="spellEnd"/>
+      <w:r>
+        <w:t xml:space="preserve"> von Hologrammen? Was wäre mit remote-</w:t>
+      </w:r>
+      <w:proofErr w:type="spellStart"/>
+      <w:r>
+        <w:t>multiplayer</w:t>
+      </w:r>
+      <w:proofErr w:type="spellEnd"/>
+      <w:r>
+        <w:t>?)</w:t>
+      </w:r>
+    </w:p>
+    <w:p>
+      <w:r>
+        <w:t>Daraus lassen sich dann Vorschläge/Konzepte ableiten, von denen ausgewählte in Deinem Prototypen landen</w:t>
+      </w:r>
+      <w:r>
+        <w:t>“</w:t>
+      </w:r>
+    </w:p>
+    <w:p>
+      <w:pPr>
         <w:rPr>
           <w:b/>
           <w:sz w:val="28"/>
           <w:szCs w:val="28"/>
           <w:lang w:val="en-US"/>
         </w:rPr>
-        <w:t>Lamantia</w:t>
-      </w:r>
-      <w:proofErr w:type="spellEnd"/>
+      </w:pPr>
       <w:r>
         <w:rPr>
           <w:b/>
@@ -129,6 +128,26 @@
           <w:szCs w:val="28"/>
           <w:lang w:val="en-US"/>
         </w:rPr>
+        <w:t xml:space="preserve">0. </w:t>
+      </w:r>
+      <w:proofErr w:type="spellStart"/>
+      <w:r>
+        <w:rPr>
+          <w:b/>
+          <w:sz w:val="28"/>
+          <w:szCs w:val="28"/>
+          <w:lang w:val="en-US"/>
+        </w:rPr>
+        <w:t>Lamantia</w:t>
+      </w:r>
+      <w:proofErr w:type="spellEnd"/>
+      <w:r>
+        <w:rPr>
+          <w:b/>
+          <w:sz w:val="28"/>
+          <w:szCs w:val="28"/>
+          <w:lang w:val="en-US"/>
+        </w:rPr>
         <w:t xml:space="preserve"> (2009):</w:t>
       </w:r>
     </w:p>
@@ -138,7 +157,7 @@
           <w:lang w:val="en-US"/>
         </w:rPr>
       </w:pPr>
-      <w:commentRangeStart w:id="0"/>
+      <w:commentRangeStart w:id="1"/>
       <w:proofErr w:type="spellStart"/>
       <w:proofErr w:type="gramStart"/>
       <w:r>
@@ -177,14 +196,14 @@
         </w:rPr>
         <w:t xml:space="preserve"> experiences consist of presenting entirely virtual objects to the AR environment. It is likely that many commercial Augmented Reality games will rely on this interaction pattern, especially if they are not location-based.</w:t>
       </w:r>
-      <w:commentRangeEnd w:id="0"/>
+      <w:commentRangeEnd w:id="1"/>
       <w:r>
         <w:rPr>
           <w:rStyle w:val="Kommentarzeichen"/>
           <w:rFonts w:ascii="Times New Roman" w:eastAsia="Times New Roman" w:hAnsi="Times New Roman" w:cs="Times New Roman"/>
           <w:lang w:eastAsia="de-DE"/>
         </w:rPr>
-        <w:commentReference w:id="0"/>
+        <w:commentReference w:id="1"/>
       </w:r>
     </w:p>
     <w:p>
@@ -431,6 +450,7 @@
         <w:rPr>
           <w:lang w:val="en-US"/>
         </w:rPr>
+        <w:lastRenderedPageBreak/>
         <w:t>M</w:t>
       </w:r>
       <w:r>
@@ -461,7 +481,6 @@
         </w:numPr>
       </w:pPr>
       <w:r>
-        <w:lastRenderedPageBreak/>
         <w:t>Identify the cause.</w:t>
       </w:r>
     </w:p>
@@ -1213,6 +1232,7 @@
         <w:rPr>
           <w:lang w:val="en-US"/>
         </w:rPr>
+        <w:lastRenderedPageBreak/>
         <w:t>Is the Feature expressed as something we can do?</w:t>
       </w:r>
       <w:r>
@@ -1291,7 +1311,6 @@
         <w:rPr>
           <w:lang w:val="en-US"/>
         </w:rPr>
-        <w:lastRenderedPageBreak/>
         <w:t>Do you find yourself nodding in agreement as you read</w:t>
       </w:r>
       <w:r>
@@ -2086,6 +2105,7 @@
         <w:rPr>
           <w:lang w:val="en-US"/>
         </w:rPr>
+        <w:lastRenderedPageBreak/>
         <w:t xml:space="preserve">The </w:t>
       </w:r>
       <w:r>
@@ -2141,7 +2161,6 @@
         <w:rPr>
           <w:lang w:val="en-US"/>
         </w:rPr>
-        <w:lastRenderedPageBreak/>
         <w:t xml:space="preserve">The </w:t>
       </w:r>
       <w:r>
@@ -2587,16 +2606,16 @@
       <w:r>
         <w:t xml:space="preserve"> can serve as a basis for the framework. They mapped low level functions </w:t>
       </w:r>
-      <w:commentRangeStart w:id="1"/>
+      <w:commentRangeStart w:id="2"/>
       <w:r>
         <w:t xml:space="preserve">such as gaze, voice, or hand gestures </w:t>
       </w:r>
-      <w:commentRangeEnd w:id="1"/>
+      <w:commentRangeEnd w:id="2"/>
       <w:r>
         <w:rPr>
           <w:rStyle w:val="Kommentarzeichen"/>
         </w:rPr>
-        <w:commentReference w:id="1"/>
+        <w:commentReference w:id="2"/>
       </w:r>
       <w:r>
         <w:t>to associated sensors for use with Augmented Reality and provide an overview of common issues different sensors might encounter. The design synthesis approach utilized in the paper may inspire work on this framework. A list of transfer mechanisms, although intended for expertise transfer, could also prove useful. Finally, they provide a list of challenges in combining different sensors in one system; compatibility with other sensors (for example interference caused by multiple devices using infra-red light) is an example of a category that differentiates the sensor-supported game mechanism framework from previous work.</w:t>
@@ -2624,7 +2643,6 @@
         <w:rPr>
           <w:i/>
         </w:rPr>
-        <w:lastRenderedPageBreak/>
         <w:t>Unterscheiden</w:t>
       </w:r>
       <w:proofErr w:type="spellEnd"/>
@@ -12485,8 +12503,6 @@
         </w:rPr>
         <w:t>Only proposed here, implemented in GD Pattern book</w:t>
       </w:r>
-      <w:bookmarkStart w:id="2" w:name="_GoBack"/>
-      <w:bookmarkEnd w:id="2"/>
     </w:p>
     <w:sectPr>
       <w:pgSz w:w="11906" w:h="16838"/>
@@ -12500,7 +12516,7 @@
 
 <file path=word/comments.xml><?xml version="1.0" encoding="utf-8"?>
 <w:comments xmlns:wpc="http://schemas.microsoft.com/office/word/2010/wordprocessingCanvas" xmlns:mc="http://schemas.openxmlformats.org/markup-compatibility/2006" xmlns:o="urn:schemas-microsoft-com:office:office" xmlns:r="http://schemas.openxmlformats.org/officeDocument/2006/relationships" xmlns:m="http://schemas.openxmlformats.org/officeDocument/2006/math" xmlns:v="urn:schemas-microsoft-com:vml" xmlns:wp14="http://schemas.microsoft.com/office/word/2010/wordprocessingDrawing" xmlns:wp="http://schemas.openxmlformats.org/drawingml/2006/wordprocessingDrawing" xmlns:w10="urn:schemas-microsoft-com:office:word" xmlns:w="http://schemas.openxmlformats.org/wordprocessingml/2006/main" xmlns:w14="http://schemas.microsoft.com/office/word/2010/wordml" xmlns:wpg="http://schemas.microsoft.com/office/word/2010/wordprocessingGroup" xmlns:wpi="http://schemas.microsoft.com/office/word/2010/wordprocessingInk" xmlns:wne="http://schemas.microsoft.com/office/word/2006/wordml" xmlns:wps="http://schemas.microsoft.com/office/word/2010/wordprocessingShape" mc:Ignorable="w14 wp14">
-  <w:comment w:id="0" w:author="Felix" w:date="2017-01-04T12:25:00Z" w:initials="F">
+  <w:comment w:id="1" w:author="Felix" w:date="2017-01-04T12:25:00Z" w:initials="F">
     <w:p>
       <w:pPr>
         <w:pStyle w:val="Kommentartext"/>
@@ -12524,7 +12540,7 @@
       </w:r>
     </w:p>
   </w:comment>
-  <w:comment w:id="1" w:author="Felix" w:date="2017-01-03T18:02:00Z" w:initials="F">
+  <w:comment w:id="2" w:author="Felix" w:date="2017-01-03T18:02:00Z" w:initials="F">
     <w:p>
       <w:pPr>
         <w:pStyle w:val="Kommentartext"/>
@@ -14780,7 +14796,7 @@
 </file>
 
 <file path=customXml/itemProps1.xml><?xml version="1.0" encoding="utf-8"?>
-<ds:datastoreItem xmlns:ds="http://schemas.openxmlformats.org/officeDocument/2006/customXml" ds:itemID="{6F60A48A-50FE-40DC-9CB3-8EF6AC5DCAB6}">
+<ds:datastoreItem xmlns:ds="http://schemas.openxmlformats.org/officeDocument/2006/customXml" ds:itemID="{C136D20F-44CA-497A-913D-4943D04AC8BC}">
   <ds:schemaRefs>
     <ds:schemaRef ds:uri="http://schemas.openxmlformats.org/officeDocument/2006/bibliography"/>
   </ds:schemaRefs>

</xml_diff>